<commit_message>
Update users guide + additional screenshots
</commit_message>
<xml_diff>
--- a/Documentation/UserDocumentation/UsersGuideAndProductDescription.docx
+++ b/Documentation/UserDocumentation/UsersGuideAndProductDescription.docx
@@ -14,7 +14,7 @@
           <w:noProof/>
         </w:rPr>
         <w:drawing>
-          <wp:anchor distT="0" distB="0" distL="114300" distR="114300" simplePos="0" relativeHeight="251664384" behindDoc="1" locked="0" layoutInCell="1" allowOverlap="1" wp14:anchorId="2201F6C9" wp14:editId="406547B9">
+          <wp:anchor distT="0" distB="0" distL="114300" distR="114300" simplePos="0" relativeHeight="251657216" behindDoc="1" locked="0" layoutInCell="1" allowOverlap="1" wp14:anchorId="2201F6C9" wp14:editId="406547B9">
             <wp:simplePos x="0" y="0"/>
             <wp:positionH relativeFrom="margin">
               <wp:posOffset>0</wp:posOffset>
@@ -84,7 +84,7 @@
         <mc:AlternateContent>
           <mc:Choice Requires="wps">
             <w:drawing>
-              <wp:anchor distT="0" distB="0" distL="114300" distR="114300" simplePos="0" relativeHeight="251654144" behindDoc="0" locked="0" layoutInCell="1" allowOverlap="1" wp14:anchorId="68A25106" wp14:editId="360B4CB7">
+              <wp:anchor distT="0" distB="0" distL="114300" distR="114300" simplePos="0" relativeHeight="251653120" behindDoc="0" locked="0" layoutInCell="1" allowOverlap="1" wp14:anchorId="68A25106" wp14:editId="360B4CB7">
                 <wp:simplePos x="0" y="0"/>
                 <wp:positionH relativeFrom="margin">
                   <wp:align>center</wp:align>
@@ -207,7 +207,7 @@
                 <v:stroke joinstyle="miter"/>
                 <v:path gradientshapeok="t" o:connecttype="rect"/>
               </v:shapetype>
-              <v:shape id="Textfeld 9" o:spid="_x0000_s1026" type="#_x0000_t202" style="position:absolute;left:0;text-align:left;margin-left:0;margin-top:325.65pt;width:425.15pt;height:341.75pt;z-index:251654144;visibility:visible;mso-wrap-style:square;mso-width-percent:0;mso-height-percent:0;mso-wrap-distance-left:9pt;mso-wrap-distance-top:0;mso-wrap-distance-right:9pt;mso-wrap-distance-bottom:0;mso-position-horizontal:center;mso-position-horizontal-relative:margin;mso-position-vertical:absolute;mso-position-vertical-relative:margin;mso-width-percent:0;mso-height-percent:0;mso-width-relative:margin;mso-height-relative:margin;v-text-anchor:bottom" o:gfxdata="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" filled="f" stroked="f">
+              <v:shape id="Textfeld 9" o:spid="_x0000_s1026" type="#_x0000_t202" style="position:absolute;left:0;text-align:left;margin-left:0;margin-top:325.65pt;width:425.15pt;height:341.75pt;z-index:251653120;visibility:visible;mso-wrap-style:square;mso-width-percent:0;mso-height-percent:0;mso-wrap-distance-left:9pt;mso-wrap-distance-top:0;mso-wrap-distance-right:9pt;mso-wrap-distance-bottom:0;mso-position-horizontal:center;mso-position-horizontal-relative:margin;mso-position-vertical:absolute;mso-position-vertical-relative:margin;mso-width-percent:0;mso-height-percent:0;mso-width-relative:margin;mso-height-relative:margin;v-text-anchor:bottom" o:gfxdata="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" filled="f" stroked="f">
                 <v:textbox inset="0,0,0,0">
                   <w:txbxContent>
                     <w:p>
@@ -445,7 +445,7 @@
           <w:numId w:val="0"/>
         </w:numPr>
       </w:pPr>
-      <w:bookmarkStart w:id="1" w:name="_Toc486845140"/>
+      <w:bookmarkStart w:id="1" w:name="_Toc505614966"/>
       <w:r>
         <w:lastRenderedPageBreak/>
         <w:t>Inhaltsverzeichnis</w:t>
@@ -481,7 +481,7 @@
         <w:fldChar w:fldCharType="begin"/>
       </w:r>
       <w:r>
-        <w:instrText xml:space="preserve"> PAGEREF _Toc486845140 \h </w:instrText>
+        <w:instrText xml:space="preserve"> PAGEREF _Toc505614966 \h </w:instrText>
       </w:r>
       <w:r>
         <w:fldChar w:fldCharType="separate"/>
@@ -525,7 +525,7 @@
         <w:fldChar w:fldCharType="begin"/>
       </w:r>
       <w:r>
-        <w:instrText xml:space="preserve"> PAGEREF _Toc486845141 \h </w:instrText>
+        <w:instrText xml:space="preserve"> PAGEREF _Toc505614967 \h </w:instrText>
       </w:r>
       <w:r>
         <w:fldChar w:fldCharType="separate"/>
@@ -558,7 +558,7 @@
         <w:tab/>
       </w:r>
       <w:r>
-        <w:t>Installation</w:t>
+        <w:t>Installation 3D Scanner Software Lego Mindstorms Brick</w:t>
       </w:r>
       <w:r>
         <w:tab/>
@@ -567,7 +567,7 @@
         <w:fldChar w:fldCharType="begin"/>
       </w:r>
       <w:r>
-        <w:instrText xml:space="preserve"> PAGEREF _Toc486845142 \h </w:instrText>
+        <w:instrText xml:space="preserve"> PAGEREF _Toc505614968 \h </w:instrText>
       </w:r>
       <w:r>
         <w:fldChar w:fldCharType="separate"/>
@@ -600,7 +600,7 @@
         <w:tab/>
       </w:r>
       <w:r>
-        <w:t>Deinstallation</w:t>
+        <w:t>Deinstallation 3D Scanner Software Lego Mindstorms Brick</w:t>
       </w:r>
       <w:r>
         <w:tab/>
@@ -609,7 +609,91 @@
         <w:fldChar w:fldCharType="begin"/>
       </w:r>
       <w:r>
-        <w:instrText xml:space="preserve"> PAGEREF _Toc486845143 \h </w:instrText>
+        <w:instrText xml:space="preserve"> PAGEREF _Toc505614969 \h </w:instrText>
+      </w:r>
+      <w:r>
+        <w:fldChar w:fldCharType="separate"/>
+      </w:r>
+      <w:r>
+        <w:t>3</w:t>
+      </w:r>
+      <w:r>
+        <w:fldChar w:fldCharType="end"/>
+      </w:r>
+    </w:p>
+    <w:p>
+      <w:pPr>
+        <w:pStyle w:val="Verzeichnis2"/>
+        <w:rPr>
+          <w:rFonts w:asciiTheme="minorHAnsi" w:eastAsiaTheme="minorEastAsia" w:hAnsiTheme="minorHAnsi" w:cstheme="minorBidi"/>
+          <w:szCs w:val="22"/>
+          <w:lang w:val="de-AT" w:eastAsia="de-AT"/>
+        </w:rPr>
+      </w:pPr>
+      <w:r>
+        <w:t>1.3</w:t>
+      </w:r>
+      <w:r>
+        <w:rPr>
+          <w:rFonts w:asciiTheme="minorHAnsi" w:eastAsiaTheme="minorEastAsia" w:hAnsiTheme="minorHAnsi" w:cstheme="minorBidi"/>
+          <w:szCs w:val="22"/>
+          <w:lang w:val="de-AT" w:eastAsia="de-AT"/>
+        </w:rPr>
+        <w:tab/>
+      </w:r>
+      <w:r>
+        <w:t>Installation Sense 3D Scanner Software</w:t>
+      </w:r>
+      <w:r>
+        <w:tab/>
+      </w:r>
+      <w:r>
+        <w:fldChar w:fldCharType="begin"/>
+      </w:r>
+      <w:r>
+        <w:instrText xml:space="preserve"> PAGEREF _Toc505614970 \h </w:instrText>
+      </w:r>
+      <w:r>
+        <w:fldChar w:fldCharType="separate"/>
+      </w:r>
+      <w:r>
+        <w:t>3</w:t>
+      </w:r>
+      <w:r>
+        <w:fldChar w:fldCharType="end"/>
+      </w:r>
+    </w:p>
+    <w:p>
+      <w:pPr>
+        <w:pStyle w:val="Verzeichnis2"/>
+        <w:rPr>
+          <w:rFonts w:asciiTheme="minorHAnsi" w:eastAsiaTheme="minorEastAsia" w:hAnsiTheme="minorHAnsi" w:cstheme="minorBidi"/>
+          <w:szCs w:val="22"/>
+          <w:lang w:val="de-AT" w:eastAsia="de-AT"/>
+        </w:rPr>
+      </w:pPr>
+      <w:r>
+        <w:t>1.4</w:t>
+      </w:r>
+      <w:r>
+        <w:rPr>
+          <w:rFonts w:asciiTheme="minorHAnsi" w:eastAsiaTheme="minorEastAsia" w:hAnsiTheme="minorHAnsi" w:cstheme="minorBidi"/>
+          <w:szCs w:val="22"/>
+          <w:lang w:val="de-AT" w:eastAsia="de-AT"/>
+        </w:rPr>
+        <w:tab/>
+      </w:r>
+      <w:r>
+        <w:t>Deinstallation Sense 3D Scanner Software</w:t>
+      </w:r>
+      <w:r>
+        <w:tab/>
+      </w:r>
+      <w:r>
+        <w:fldChar w:fldCharType="begin"/>
+      </w:r>
+      <w:r>
+        <w:instrText xml:space="preserve"> PAGEREF _Toc505614971 \h </w:instrText>
       </w:r>
       <w:r>
         <w:fldChar w:fldCharType="separate"/>
@@ -644,7 +728,7 @@
         <w:tab/>
       </w:r>
       <w:r>
-        <w:t>Tutorial</w:t>
+        <w:t>Aufbau</w:t>
       </w:r>
       <w:r>
         <w:tab/>
@@ -653,7 +737,7 @@
         <w:fldChar w:fldCharType="begin"/>
       </w:r>
       <w:r>
-        <w:instrText xml:space="preserve"> PAGEREF _Toc486845144 \h </w:instrText>
+        <w:instrText xml:space="preserve"> PAGEREF _Toc505614972 \h </w:instrText>
       </w:r>
       <w:r>
         <w:fldChar w:fldCharType="separate"/>
@@ -686,7 +770,7 @@
         <w:tab/>
       </w:r>
       <w:r>
-        <w:t>Eingabe des Benutzernamens</w:t>
+        <w:t>Aufbau des Scan-Gerüsts</w:t>
       </w:r>
       <w:r>
         <w:tab/>
@@ -695,7 +779,7 @@
         <w:fldChar w:fldCharType="begin"/>
       </w:r>
       <w:r>
-        <w:instrText xml:space="preserve"> PAGEREF _Toc486845145 \h </w:instrText>
+        <w:instrText xml:space="preserve"> PAGEREF _Toc505614973 \h </w:instrText>
       </w:r>
       <w:r>
         <w:fldChar w:fldCharType="separate"/>
@@ -728,7 +812,7 @@
         <w:tab/>
       </w:r>
       <w:r>
-        <w:t>Anlegen eines neuen Musikstücks/Noten</w:t>
+        <w:t>Aufbau der Scan-Blattform</w:t>
       </w:r>
       <w:r>
         <w:tab/>
@@ -737,13 +821,13 @@
         <w:fldChar w:fldCharType="begin"/>
       </w:r>
       <w:r>
-        <w:instrText xml:space="preserve"> PAGEREF _Toc486845146 \h </w:instrText>
+        <w:instrText xml:space="preserve"> PAGEREF _Toc505614974 \h </w:instrText>
       </w:r>
       <w:r>
         <w:fldChar w:fldCharType="separate"/>
       </w:r>
       <w:r>
-        <w:t>4</w:t>
+        <w:t>5</w:t>
       </w:r>
       <w:r>
         <w:fldChar w:fldCharType="end"/>
@@ -770,7 +854,7 @@
         <w:tab/>
       </w:r>
       <w:r>
-        <w:t>Suchen und Bearbeiten eines Musikstücks</w:t>
+        <w:t>Verbinden des Lego Mindstorms Brick</w:t>
       </w:r>
       <w:r>
         <w:tab/>
@@ -779,13 +863,13 @@
         <w:fldChar w:fldCharType="begin"/>
       </w:r>
       <w:r>
-        <w:instrText xml:space="preserve"> PAGEREF _Toc486845147 \h </w:instrText>
+        <w:instrText xml:space="preserve"> PAGEREF _Toc505614975 \h </w:instrText>
       </w:r>
       <w:r>
         <w:fldChar w:fldCharType="separate"/>
       </w:r>
       <w:r>
-        <w:t>7</w:t>
+        <w:t>8</w:t>
       </w:r>
       <w:r>
         <w:fldChar w:fldCharType="end"/>
@@ -812,7 +896,7 @@
         <w:tab/>
       </w:r>
       <w:r>
-        <w:t>Herunterladen von Noten</w:t>
+        <w:t>Öffnen und Ausführen der nötigen Programme</w:t>
       </w:r>
       <w:r>
         <w:tab/>
@@ -821,13 +905,13 @@
         <w:fldChar w:fldCharType="begin"/>
       </w:r>
       <w:r>
-        <w:instrText xml:space="preserve"> PAGEREF _Toc486845148 \h </w:instrText>
+        <w:instrText xml:space="preserve"> PAGEREF _Toc505614976 \h </w:instrText>
       </w:r>
       <w:r>
         <w:fldChar w:fldCharType="separate"/>
       </w:r>
       <w:r>
-        <w:t>9</w:t>
+        <w:t>8</w:t>
       </w:r>
       <w:r>
         <w:fldChar w:fldCharType="end"/>
@@ -854,7 +938,7 @@
         <w:tab/>
       </w:r>
       <w:r>
-        <w:t>Löschen von Musikstücken und Noten</w:t>
+        <w:t>Weitere Funktion der 3D Scanner Software</w:t>
       </w:r>
       <w:r>
         <w:tab/>
@@ -863,55 +947,13 @@
         <w:fldChar w:fldCharType="begin"/>
       </w:r>
       <w:r>
-        <w:instrText xml:space="preserve"> PAGEREF _Toc486845149 \h </w:instrText>
+        <w:instrText xml:space="preserve"> PAGEREF _Toc505614977 \h </w:instrText>
       </w:r>
       <w:r>
         <w:fldChar w:fldCharType="separate"/>
       </w:r>
       <w:r>
-        <w:t>9</w:t>
-      </w:r>
-      <w:r>
-        <w:fldChar w:fldCharType="end"/>
-      </w:r>
-    </w:p>
-    <w:p>
-      <w:pPr>
-        <w:pStyle w:val="Verzeichnis2"/>
-        <w:rPr>
-          <w:rFonts w:asciiTheme="minorHAnsi" w:eastAsiaTheme="minorEastAsia" w:hAnsiTheme="minorHAnsi" w:cstheme="minorBidi"/>
-          <w:szCs w:val="22"/>
-          <w:lang w:val="de-AT" w:eastAsia="de-AT"/>
-        </w:rPr>
-      </w:pPr>
-      <w:r>
-        <w:t>2.6</w:t>
-      </w:r>
-      <w:r>
-        <w:rPr>
-          <w:rFonts w:asciiTheme="minorHAnsi" w:eastAsiaTheme="minorEastAsia" w:hAnsiTheme="minorHAnsi" w:cstheme="minorBidi"/>
-          <w:szCs w:val="22"/>
-          <w:lang w:val="de-AT" w:eastAsia="de-AT"/>
-        </w:rPr>
-        <w:tab/>
-      </w:r>
-      <w:r>
-        <w:t>Sortierte Ansicht</w:t>
-      </w:r>
-      <w:r>
-        <w:tab/>
-      </w:r>
-      <w:r>
-        <w:fldChar w:fldCharType="begin"/>
-      </w:r>
-      <w:r>
-        <w:instrText xml:space="preserve"> PAGEREF _Toc486845150 \h </w:instrText>
-      </w:r>
-      <w:r>
-        <w:fldChar w:fldCharType="separate"/>
-      </w:r>
-      <w:r>
-        <w:t>11</w:t>
+        <w:t>10</w:t>
       </w:r>
       <w:r>
         <w:fldChar w:fldCharType="end"/>
@@ -931,12 +973,14 @@
         </w:rPr>
         <w:fldChar w:fldCharType="end"/>
       </w:r>
+      <w:bookmarkStart w:id="2" w:name="_GoBack"/>
+      <w:bookmarkEnd w:id="2"/>
     </w:p>
     <w:p>
       <w:pPr>
         <w:pStyle w:val="berschrift1"/>
       </w:pPr>
-      <w:bookmarkStart w:id="2" w:name="_Toc486845141"/>
+      <w:bookmarkStart w:id="3" w:name="_Toc505614967"/>
       <w:r>
         <w:lastRenderedPageBreak/>
         <w:t>Installation</w:t>
@@ -944,17 +988,28 @@
       <w:r>
         <w:t>sanleitung</w:t>
       </w:r>
-      <w:bookmarkEnd w:id="2"/>
+      <w:bookmarkEnd w:id="3"/>
     </w:p>
     <w:p>
       <w:pPr>
         <w:pStyle w:val="berschrift2"/>
       </w:pPr>
-      <w:bookmarkStart w:id="3" w:name="_Toc486845142"/>
+      <w:bookmarkStart w:id="4" w:name="_Toc505614968"/>
       <w:r>
         <w:t>Installation</w:t>
       </w:r>
-      <w:bookmarkEnd w:id="3"/>
+      <w:r>
+        <w:t xml:space="preserve"> 3D Scanner Software Lego </w:t>
+      </w:r>
+      <w:proofErr w:type="spellStart"/>
+      <w:r>
+        <w:t>Mindstorms</w:t>
+      </w:r>
+      <w:proofErr w:type="spellEnd"/>
+      <w:r>
+        <w:t xml:space="preserve"> Brick</w:t>
+      </w:r>
+      <w:bookmarkEnd w:id="4"/>
     </w:p>
     <w:p>
       <w:r>
@@ -1005,15 +1060,19 @@
         </w:numPr>
       </w:pPr>
       <w:r>
-        <w:t xml:space="preserve">Sie können jetzt den </w:t>
-      </w:r>
-      <w:proofErr w:type="spellStart"/>
-      <w:r>
-        <w:t>Archivist</w:t>
-      </w:r>
-      <w:proofErr w:type="spellEnd"/>
-      <w:r>
-        <w:t xml:space="preserve"> Ordner auf ihrem USB-Stick in ein von ihnen gewünschtes Verzeichnis kopieren</w:t>
+        <w:t xml:space="preserve">Sie können jetzt </w:t>
+      </w:r>
+      <w:r>
+        <w:t xml:space="preserve">den </w:t>
+      </w:r>
+      <w:r>
+        <w:t>Lego Brick Software</w:t>
+      </w:r>
+      <w:r>
+        <w:t xml:space="preserve"> </w:t>
+      </w:r>
+      <w:r>
+        <w:t>Ordner auf ihrem USB-Stick in ein von ihnen gewünschtes Verzeichnis kopieren</w:t>
       </w:r>
     </w:p>
     <w:p>
@@ -1025,18 +1084,13 @@
         </w:numPr>
       </w:pPr>
       <w:r>
-        <w:t>Öffnen Sie nun</w:t>
-      </w:r>
-      <w:r>
-        <w:t xml:space="preserve"> den </w:t>
-      </w:r>
-      <w:proofErr w:type="spellStart"/>
-      <w:r>
-        <w:t>Archivist</w:t>
-      </w:r>
-      <w:proofErr w:type="spellEnd"/>
-      <w:r>
-        <w:t xml:space="preserve"> Ordner</w:t>
+        <w:t xml:space="preserve">Klicken Sie auf </w:t>
+      </w:r>
+      <w:r>
+        <w:t>Scanner</w:t>
+      </w:r>
+      <w:r>
+        <w:t>.jar</w:t>
       </w:r>
     </w:p>
     <w:p>
@@ -1048,68 +1102,29 @@
         </w:numPr>
       </w:pPr>
       <w:r>
-        <w:t>Klicken Sie auf Archivist.jar</w:t>
-      </w:r>
-    </w:p>
-    <w:p>
-      <w:pPr>
-        <w:pStyle w:val="Listenabsatz"/>
-        <w:numPr>
-          <w:ilvl w:val="0"/>
-          <w:numId w:val="12"/>
-        </w:numPr>
-      </w:pPr>
-      <w:r>
-        <w:t xml:space="preserve">Nun wird eine Desktopverknüpfung erstellt, </w:t>
+        <w:t>Das Programm wird nun ausgeführt und ist in vollem Umfang nutzbar</w:t>
+      </w:r>
+    </w:p>
+    <w:p>
+      <w:pPr>
+        <w:pStyle w:val="berschrift2"/>
+      </w:pPr>
+      <w:bookmarkStart w:id="5" w:name="_Toc505614969"/>
+      <w:r>
+        <w:t>Deinstallation</w:t>
+      </w:r>
+      <w:r>
+        <w:t xml:space="preserve"> 3D Scanner Software Lego </w:t>
       </w:r>
       <w:proofErr w:type="spellStart"/>
       <w:r>
-        <w:t>Archivist</w:t>
+        <w:t>Mindstorms</w:t>
       </w:r>
       <w:proofErr w:type="spellEnd"/>
       <w:r>
-        <w:t xml:space="preserve"> wird installiert und gestartet</w:t>
-      </w:r>
-    </w:p>
-    <w:p>
-      <w:pPr>
-        <w:pStyle w:val="Listenabsatz"/>
-        <w:numPr>
-          <w:ilvl w:val="0"/>
-          <w:numId w:val="12"/>
-        </w:numPr>
-      </w:pPr>
-      <w:proofErr w:type="spellStart"/>
-      <w:r>
-        <w:t>Archivist</w:t>
-      </w:r>
-      <w:proofErr w:type="spellEnd"/>
-      <w:r>
-        <w:t xml:space="preserve"> ist nun in vollem Umfang nutzbar</w:t>
-      </w:r>
-    </w:p>
-    <w:p>
-      <w:pPr>
-        <w:pStyle w:val="Listenabsatz"/>
-        <w:numPr>
-          <w:ilvl w:val="0"/>
-          <w:numId w:val="12"/>
-        </w:numPr>
-      </w:pPr>
-      <w:r>
-        <w:t>Für weitere Nutzung reicht es auf die Desktopverknüpfung zu klicken</w:t>
-      </w:r>
-    </w:p>
-    <w:p/>
-    <w:p>
-      <w:pPr>
-        <w:pStyle w:val="berschrift2"/>
-      </w:pPr>
-      <w:bookmarkStart w:id="4" w:name="_Toc486845143"/>
-      <w:r>
-        <w:t>Deinstallation</w:t>
-      </w:r>
-      <w:bookmarkEnd w:id="4"/>
+        <w:t xml:space="preserve"> Brick</w:t>
+      </w:r>
+      <w:bookmarkEnd w:id="5"/>
     </w:p>
     <w:p/>
     <w:p>
@@ -1121,70 +1136,86 @@
         </w:numPr>
       </w:pPr>
       <w:r>
-        <w:t>Für eine Deinstallation müssen Sie ihren PC vorab neu starten</w:t>
-      </w:r>
-    </w:p>
-    <w:p>
-      <w:pPr>
-        <w:pStyle w:val="Listenabsatz"/>
-        <w:numPr>
-          <w:ilvl w:val="0"/>
-          <w:numId w:val="13"/>
-        </w:numPr>
-      </w:pPr>
-      <w:r>
-        <w:t xml:space="preserve">Haben Sie ihren PC neugestartet, können Sie nun den kompletten </w:t>
-      </w:r>
-      <w:proofErr w:type="spellStart"/>
-      <w:r>
-        <w:t>Archivist</w:t>
-      </w:r>
-      <w:proofErr w:type="spellEnd"/>
-      <w:r>
-        <w:t xml:space="preserve"> Ordner und die Desktopverknüpfung löschen</w:t>
-      </w:r>
-    </w:p>
-    <w:p>
-      <w:pPr>
-        <w:pStyle w:val="Listenabsatz"/>
-        <w:numPr>
-          <w:ilvl w:val="0"/>
-          <w:numId w:val="13"/>
-        </w:numPr>
-      </w:pPr>
-      <w:r>
-        <w:t xml:space="preserve">Sie haben </w:t>
-      </w:r>
-      <w:proofErr w:type="spellStart"/>
-      <w:r>
-        <w:t>Archivist</w:t>
-      </w:r>
-      <w:proofErr w:type="spellEnd"/>
-      <w:r>
-        <w:t xml:space="preserve"> erfolgreich deinstalliert</w:t>
+        <w:t xml:space="preserve">Zur Deinstallation löschen Sie den kompletten </w:t>
+      </w:r>
+      <w:r>
+        <w:t>Lego Brick Software</w:t>
+      </w:r>
+      <w:r>
+        <w:t xml:space="preserve"> </w:t>
+      </w:r>
+      <w:r>
+        <w:t>Ordner</w:t>
+      </w:r>
+    </w:p>
+    <w:p/>
+    <w:p>
+      <w:pPr>
+        <w:pStyle w:val="berschrift2"/>
+      </w:pPr>
+      <w:bookmarkStart w:id="6" w:name="_Toc505614970"/>
+      <w:r>
+        <w:t xml:space="preserve">Installation </w:t>
+      </w:r>
+      <w:r>
+        <w:t>Sense 3D Scanner Software</w:t>
+      </w:r>
+      <w:bookmarkEnd w:id="6"/>
+    </w:p>
+    <w:p>
+      <w:r>
+        <w:t xml:space="preserve">Folgen Sie den Anweisungen Ihres 3D Handscanners zum Installieren der Gerätesoftware. </w:t>
+      </w:r>
+    </w:p>
+    <w:p/>
+    <w:p/>
+    <w:p>
+      <w:pPr>
+        <w:pStyle w:val="berschrift2"/>
+      </w:pPr>
+      <w:bookmarkStart w:id="7" w:name="_Toc505614971"/>
+      <w:r>
+        <w:t xml:space="preserve">Deinstallation </w:t>
+      </w:r>
+      <w:r>
+        <w:t>Sense 3D Scanner Software</w:t>
+      </w:r>
+      <w:bookmarkEnd w:id="7"/>
+    </w:p>
+    <w:p>
+      <w:r>
+        <w:t xml:space="preserve">Suchen Sie unter Windows ihre installierten Programme. Sobald Sie die </w:t>
+      </w:r>
+      <w:r>
+        <w:t xml:space="preserve">Sense 3D Scanner </w:t>
+      </w:r>
+      <w:r>
+        <w:t>Software gefunden haben, klicken Sie auf Deinstallieren. Die Software wurde erfolgreich deinstallieret.</w:t>
       </w:r>
     </w:p>
     <w:p/>
     <w:p/>
     <w:p/>
-    <w:p/>
-    <w:p/>
     <w:p>
       <w:pPr>
         <w:pStyle w:val="berschrift1"/>
       </w:pPr>
+      <w:bookmarkStart w:id="8" w:name="_Toc505614972"/>
       <w:r>
         <w:lastRenderedPageBreak/>
         <w:t>Aufbau</w:t>
       </w:r>
+      <w:bookmarkEnd w:id="8"/>
     </w:p>
     <w:p>
       <w:pPr>
         <w:pStyle w:val="berschrift2"/>
       </w:pPr>
+      <w:bookmarkStart w:id="9" w:name="_Toc505614973"/>
       <w:r>
         <w:t>Aufbau des Scan-Gerüsts</w:t>
       </w:r>
+      <w:bookmarkEnd w:id="9"/>
     </w:p>
     <w:p>
       <w:r>
@@ -1202,7 +1233,7 @@
         <mc:AlternateContent>
           <mc:Choice Requires="wps">
             <w:drawing>
-              <wp:anchor distT="0" distB="0" distL="114300" distR="114300" simplePos="0" relativeHeight="251670528" behindDoc="0" locked="0" layoutInCell="1" allowOverlap="1">
+              <wp:anchor distT="0" distB="0" distL="114300" distR="114300" simplePos="0" relativeHeight="251666432" behindDoc="0" locked="0" layoutInCell="1" allowOverlap="1">
                 <wp:simplePos x="0" y="0"/>
                 <wp:positionH relativeFrom="column">
                   <wp:posOffset>1815782</wp:posOffset>
@@ -1256,7 +1287,7 @@
           </mc:Choice>
           <mc:Fallback>
             <w:pict>
-              <v:shape w14:anchorId="0D490923" id="Pfeil: gebogen 18" o:spid="_x0000_s1026" style="position:absolute;margin-left:142.95pt;margin-top:126.35pt;width:62.25pt;height:77.25pt;rotation:250384fd;z-index:251670528;visibility:visible;mso-wrap-style:square;mso-wrap-distance-left:9pt;mso-wrap-distance-top:0;mso-wrap-distance-right:9pt;mso-wrap-distance-bottom:0;mso-position-horizontal:absolute;mso-position-horizontal-relative:text;mso-position-vertical:absolute;mso-position-vertical-relative:text;v-text-anchor:middle" coordsize="790575,981075" o:gfxdata="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" path="m49411,490538c49411,277602,168676,95060,332894,56648,514841,14089,690836,161647,732345,391553r48608,l691753,490537,583310,391553r48477,c592943,213385,458471,110868,329058,160762,222180,201967,148232,336829,148232,490538r-98821,xe" fillcolor="#506329 [1638]" stroked="f">
+              <v:shape w14:anchorId="12EB647E" id="Pfeil: gebogen 18" o:spid="_x0000_s1026" style="position:absolute;margin-left:142.95pt;margin-top:126.35pt;width:62.25pt;height:77.25pt;rotation:250384fd;z-index:251666432;visibility:visible;mso-wrap-style:square;mso-wrap-distance-left:9pt;mso-wrap-distance-top:0;mso-wrap-distance-right:9pt;mso-wrap-distance-bottom:0;mso-position-horizontal:absolute;mso-position-horizontal-relative:text;mso-position-vertical:absolute;mso-position-vertical-relative:text;v-text-anchor:middle" coordsize="790575,981075" o:gfxdata="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" path="m49411,490538c49411,277602,168676,95060,332894,56648,514841,14089,690836,161647,732345,391553r48608,l691753,490537,583310,391553r48477,c592943,213385,458471,110868,329058,160762,222180,201967,148232,336829,148232,490538r-98821,xe" fillcolor="#506329 [1638]" stroked="f">
                 <v:fill color2="#93b64c [3014]" rotate="t" angle="180" colors="0 #769535;52429f #9bc348;1 #9cc746" focus="100%" type="gradient">
                   <o:fill v:ext="view" type="gradientUnscaled"/>
                 </v:fill>
@@ -1274,7 +1305,7 @@
         <mc:AlternateContent>
           <mc:Choice Requires="wps">
             <w:drawing>
-              <wp:anchor distT="0" distB="0" distL="114300" distR="114300" simplePos="0" relativeHeight="251662848" behindDoc="0" locked="0" layoutInCell="1" allowOverlap="1" wp14:anchorId="4051F275" wp14:editId="22CF4D18">
+              <wp:anchor distT="0" distB="0" distL="114300" distR="114300" simplePos="0" relativeHeight="251657216" behindDoc="0" locked="0" layoutInCell="1" allowOverlap="1" wp14:anchorId="4051F275" wp14:editId="22CF4D18">
                 <wp:simplePos x="0" y="0"/>
                 <wp:positionH relativeFrom="column">
                   <wp:posOffset>2543810</wp:posOffset>
@@ -1334,7 +1365,7 @@
           </mc:Choice>
           <mc:Fallback>
             <w:pict>
-              <v:shapetype w14:anchorId="5FB32998" id="_x0000_t67" coordsize="21600,21600" o:spt="67" adj="16200,5400" path="m0@0l@1@0@1,0@2,0@2@0,21600@0,10800,21600xe">
+              <v:shapetype w14:anchorId="3E4756DF" id="_x0000_t67" coordsize="21600,21600" o:spt="67" adj="16200,5400" path="m0@0l@1@0@1,0@2,0@2@0,21600@0,10800,21600xe">
                 <v:stroke joinstyle="miter"/>
                 <v:formulas>
                   <v:f eqn="val #0"/>
@@ -1350,7 +1381,7 @@
                   <v:h position="#1,#0" xrange="0,10800" yrange="0,21600"/>
                 </v:handles>
               </v:shapetype>
-              <v:shape id="Pfeil: nach unten 8" o:spid="_x0000_s1026" type="#_x0000_t67" style="position:absolute;margin-left:200.3pt;margin-top:254pt;width:16.6pt;height:46.25pt;rotation:-11616126fd;z-index:251662848;visibility:visible;mso-wrap-style:square;mso-width-percent:0;mso-height-percent:0;mso-wrap-distance-left:9pt;mso-wrap-distance-top:0;mso-wrap-distance-right:9pt;mso-wrap-distance-bottom:0;mso-position-horizontal:absolute;mso-position-horizontal-relative:text;mso-position-vertical:absolute;mso-position-vertical-relative:text;mso-width-percent:0;mso-height-percent:0;mso-width-relative:margin;mso-height-relative:margin;v-text-anchor:middle" o:gfxdata="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" adj="17723" fillcolor="#506329 [1638]" stroked="f">
+              <v:shape id="Pfeil: nach unten 8" o:spid="_x0000_s1026" type="#_x0000_t67" style="position:absolute;margin-left:200.3pt;margin-top:254pt;width:16.6pt;height:46.25pt;rotation:-11616126fd;z-index:251657216;visibility:visible;mso-wrap-style:square;mso-width-percent:0;mso-height-percent:0;mso-wrap-distance-left:9pt;mso-wrap-distance-top:0;mso-wrap-distance-right:9pt;mso-wrap-distance-bottom:0;mso-position-horizontal:absolute;mso-position-horizontal-relative:text;mso-position-vertical:absolute;mso-position-vertical-relative:text;mso-width-percent:0;mso-height-percent:0;mso-width-relative:margin;mso-height-relative:margin;v-text-anchor:middle" o:gfxdata="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" adj="17723" fillcolor="#506329 [1638]" stroked="f">
                 <v:fill color2="#93b64c [3014]" rotate="t" angle="180" colors="0 #769535;52429f #9bc348;1 #9cc746" focus="100%" type="gradient">
                   <o:fill v:ext="view" type="gradientUnscaled"/>
                 </v:fill>
@@ -1367,7 +1398,7 @@
         <mc:AlternateContent>
           <mc:Choice Requires="wps">
             <w:drawing>
-              <wp:anchor distT="0" distB="0" distL="114300" distR="114300" simplePos="0" relativeHeight="251676160" behindDoc="0" locked="0" layoutInCell="1" allowOverlap="1" wp14:anchorId="2EA22D5A" wp14:editId="1EB2AF76">
+              <wp:anchor distT="0" distB="0" distL="114300" distR="114300" simplePos="0" relativeHeight="251678720" behindDoc="0" locked="0" layoutInCell="1" allowOverlap="1" wp14:anchorId="2EA22D5A" wp14:editId="1EB2AF76">
                 <wp:simplePos x="0" y="0"/>
                 <wp:positionH relativeFrom="column">
                   <wp:posOffset>2935418</wp:posOffset>
@@ -1430,7 +1461,7 @@
           </mc:Choice>
           <mc:Fallback>
             <w:pict>
-              <v:shape w14:anchorId="34265B96" id="Pfeil: nach unten 17" o:spid="_x0000_s1026" type="#_x0000_t67" style="position:absolute;margin-left:231.15pt;margin-top:221.6pt;width:16.6pt;height:46.25pt;rotation:7358731fd;z-index:251676160;visibility:visible;mso-wrap-style:square;mso-width-percent:0;mso-height-percent:0;mso-wrap-distance-left:9pt;mso-wrap-distance-top:0;mso-wrap-distance-right:9pt;mso-wrap-distance-bottom:0;mso-position-horizontal:absolute;mso-position-horizontal-relative:text;mso-position-vertical:absolute;mso-position-vertical-relative:text;mso-width-percent:0;mso-height-percent:0;mso-width-relative:margin;mso-height-relative:margin;v-text-anchor:middle" o:gfxdata="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" adj="17723" fillcolor="#c00000" stroked="f">
+              <v:shape w14:anchorId="3119D60C" id="Pfeil: nach unten 17" o:spid="_x0000_s1026" type="#_x0000_t67" style="position:absolute;margin-left:231.15pt;margin-top:221.6pt;width:16.6pt;height:46.25pt;rotation:7358731fd;z-index:251678720;visibility:visible;mso-wrap-style:square;mso-width-percent:0;mso-height-percent:0;mso-wrap-distance-left:9pt;mso-wrap-distance-top:0;mso-wrap-distance-right:9pt;mso-wrap-distance-bottom:0;mso-position-horizontal:absolute;mso-position-horizontal-relative:text;mso-position-vertical:absolute;mso-position-vertical-relative:text;mso-width-percent:0;mso-height-percent:0;mso-width-relative:margin;mso-height-relative:margin;v-text-anchor:middle" o:gfxdata="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" adj="17723" fillcolor="#c00000" stroked="f">
                 <v:shadow on="t" color="black" opacity="22937f" origin=",.5" offset="0,.63889mm"/>
               </v:shape>
             </w:pict>
@@ -1496,10 +1527,12 @@
       <w:pPr>
         <w:pStyle w:val="berschrift2"/>
       </w:pPr>
+      <w:bookmarkStart w:id="10" w:name="_Toc505614974"/>
       <w:r>
         <w:lastRenderedPageBreak/>
         <w:t>Aufbau der Scan-Blattform</w:t>
       </w:r>
+      <w:bookmarkEnd w:id="10"/>
     </w:p>
     <w:p>
       <w:r>
@@ -1520,7 +1553,7 @@
         <mc:AlternateContent>
           <mc:Choice Requires="wps">
             <w:drawing>
-              <wp:anchor distT="0" distB="0" distL="114300" distR="114300" simplePos="0" relativeHeight="251666432" behindDoc="0" locked="0" layoutInCell="1" allowOverlap="1" wp14:anchorId="4EEF65B4" wp14:editId="511D7D09">
+              <wp:anchor distT="0" distB="0" distL="114300" distR="114300" simplePos="0" relativeHeight="251663360" behindDoc="0" locked="0" layoutInCell="1" allowOverlap="1" wp14:anchorId="4EEF65B4" wp14:editId="511D7D09">
                 <wp:simplePos x="0" y="0"/>
                 <wp:positionH relativeFrom="column">
                   <wp:posOffset>3436938</wp:posOffset>
@@ -1580,7 +1613,7 @@
           </mc:Choice>
           <mc:Fallback>
             <w:pict>
-              <v:shape w14:anchorId="20B14389" id="Pfeil: nach unten 11" o:spid="_x0000_s1026" type="#_x0000_t67" style="position:absolute;margin-left:270.65pt;margin-top:294.3pt;width:16.6pt;height:46.25pt;rotation:4777299fd;z-index:251666432;visibility:visible;mso-wrap-style:square;mso-width-percent:0;mso-height-percent:0;mso-wrap-distance-left:9pt;mso-wrap-distance-top:0;mso-wrap-distance-right:9pt;mso-wrap-distance-bottom:0;mso-position-horizontal:absolute;mso-position-horizontal-relative:text;mso-position-vertical:absolute;mso-position-vertical-relative:text;mso-width-percent:0;mso-height-percent:0;mso-width-relative:margin;mso-height-relative:margin;v-text-anchor:middle" o:gfxdata="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" adj="17723" fillcolor="#506329 [1638]" stroked="f">
+              <v:shape w14:anchorId="13E521EA" id="Pfeil: nach unten 11" o:spid="_x0000_s1026" type="#_x0000_t67" style="position:absolute;margin-left:270.65pt;margin-top:294.3pt;width:16.6pt;height:46.25pt;rotation:4777299fd;z-index:251663360;visibility:visible;mso-wrap-style:square;mso-width-percent:0;mso-height-percent:0;mso-wrap-distance-left:9pt;mso-wrap-distance-top:0;mso-wrap-distance-right:9pt;mso-wrap-distance-bottom:0;mso-position-horizontal:absolute;mso-position-horizontal-relative:text;mso-position-vertical:absolute;mso-position-vertical-relative:text;mso-width-percent:0;mso-height-percent:0;mso-width-relative:margin;mso-height-relative:margin;v-text-anchor:middle" o:gfxdata="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" adj="17723" fillcolor="#506329 [1638]" stroked="f">
                 <v:fill color2="#93b64c [3014]" rotate="t" angle="180" colors="0 #769535;52429f #9bc348;1 #9cc746" focus="100%" type="gradient">
                   <o:fill v:ext="view" type="gradientUnscaled"/>
                 </v:fill>
@@ -1597,7 +1630,7 @@
         <mc:AlternateContent>
           <mc:Choice Requires="wps">
             <w:drawing>
-              <wp:anchor distT="0" distB="0" distL="114300" distR="114300" simplePos="0" relativeHeight="251645440" behindDoc="0" locked="0" layoutInCell="1" allowOverlap="1" wp14:anchorId="6514203B" wp14:editId="50255355">
+              <wp:anchor distT="0" distB="0" distL="114300" distR="114300" simplePos="0" relativeHeight="251633664" behindDoc="0" locked="0" layoutInCell="1" allowOverlap="1" wp14:anchorId="6514203B" wp14:editId="50255355">
                 <wp:simplePos x="0" y="0"/>
                 <wp:positionH relativeFrom="column">
                   <wp:posOffset>570549</wp:posOffset>
@@ -1657,7 +1690,7 @@
           </mc:Choice>
           <mc:Fallback>
             <w:pict>
-              <v:shape w14:anchorId="4EA4105A" id="Pfeil: nach unten 104" o:spid="_x0000_s1026" type="#_x0000_t67" style="position:absolute;margin-left:44.95pt;margin-top:358.5pt;width:16.6pt;height:46.25pt;rotation:-90;z-index:251645440;visibility:visible;mso-wrap-style:square;mso-width-percent:0;mso-height-percent:0;mso-wrap-distance-left:9pt;mso-wrap-distance-top:0;mso-wrap-distance-right:9pt;mso-wrap-distance-bottom:0;mso-position-horizontal:absolute;mso-position-horizontal-relative:text;mso-position-vertical:absolute;mso-position-vertical-relative:text;mso-width-percent:0;mso-height-percent:0;mso-width-relative:margin;mso-height-relative:margin;v-text-anchor:middle" o:gfxdata="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" adj="17723" fillcolor="#506329 [1638]" stroked="f">
+              <v:shape w14:anchorId="516C5CE2" id="Pfeil: nach unten 104" o:spid="_x0000_s1026" type="#_x0000_t67" style="position:absolute;margin-left:44.95pt;margin-top:358.5pt;width:16.6pt;height:46.25pt;rotation:-90;z-index:251633664;visibility:visible;mso-wrap-style:square;mso-width-percent:0;mso-height-percent:0;mso-wrap-distance-left:9pt;mso-wrap-distance-top:0;mso-wrap-distance-right:9pt;mso-wrap-distance-bottom:0;mso-position-horizontal:absolute;mso-position-horizontal-relative:text;mso-position-vertical:absolute;mso-position-vertical-relative:text;mso-width-percent:0;mso-height-percent:0;mso-width-relative:margin;mso-height-relative:margin;v-text-anchor:middle" o:gfxdata="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" adj="17723" fillcolor="#506329 [1638]" stroked="f">
                 <v:fill color2="#93b64c [3014]" rotate="t" angle="180" colors="0 #769535;52429f #9bc348;1 #9cc746" focus="100%" type="gradient">
                   <o:fill v:ext="view" type="gradientUnscaled"/>
                 </v:fill>
@@ -1756,6 +1789,29 @@
       <w:r>
         <w:t xml:space="preserve"> Brick mit ausreichend AA-Batterien (6 Stück). </w:t>
       </w:r>
+      <w:r>
+        <w:t xml:space="preserve">Weiters stecken Sie die </w:t>
+      </w:r>
+      <w:r>
+        <w:t>mitgelieferte</w:t>
+      </w:r>
+      <w:r>
+        <w:t xml:space="preserve"> Micro SD Karten in Ihren Brick um das </w:t>
+      </w:r>
+      <w:r>
+        <w:t xml:space="preserve">nötige </w:t>
+      </w:r>
+      <w:proofErr w:type="spellStart"/>
+      <w:r>
+        <w:t>LeJos</w:t>
+      </w:r>
+      <w:proofErr w:type="spellEnd"/>
+      <w:r>
+        <w:t>-</w:t>
+      </w:r>
+      <w:r>
+        <w:t>Betriebssystem Ihrem Brick zur Verfügung zu stellen.</w:t>
+      </w:r>
     </w:p>
     <w:p>
       <w:pPr>
@@ -1838,7 +1894,7 @@
       </w:r>
       <w:proofErr w:type="spellStart"/>
       <w:r>
-        <w:t>Mindstormms</w:t>
+        <w:t>Mindstorms</w:t>
       </w:r>
       <w:proofErr w:type="spellEnd"/>
       <w:r>
@@ -1853,7 +1909,7 @@
         <mc:AlternateContent>
           <mc:Choice Requires="wps">
             <w:drawing>
-              <wp:anchor distT="0" distB="0" distL="114300" distR="114300" simplePos="0" relativeHeight="251672064" behindDoc="0" locked="0" layoutInCell="1" allowOverlap="1" wp14:anchorId="3B459FA4" wp14:editId="790A2D91">
+              <wp:anchor distT="0" distB="0" distL="114300" distR="114300" simplePos="0" relativeHeight="251672576" behindDoc="0" locked="0" layoutInCell="1" allowOverlap="1" wp14:anchorId="3B459FA4" wp14:editId="790A2D91">
                 <wp:simplePos x="0" y="0"/>
                 <wp:positionH relativeFrom="column">
                   <wp:posOffset>1389062</wp:posOffset>
@@ -1913,7 +1969,7 @@
           </mc:Choice>
           <mc:Fallback>
             <w:pict>
-              <v:shape w14:anchorId="30DFB236" id="Pfeil: nach unten 109" o:spid="_x0000_s1026" type="#_x0000_t67" style="position:absolute;margin-left:109.35pt;margin-top:227.6pt;width:16.6pt;height:46.25pt;rotation:-3537807fd;z-index:251672064;visibility:visible;mso-wrap-style:square;mso-width-percent:0;mso-height-percent:0;mso-wrap-distance-left:9pt;mso-wrap-distance-top:0;mso-wrap-distance-right:9pt;mso-wrap-distance-bottom:0;mso-position-horizontal:absolute;mso-position-horizontal-relative:text;mso-position-vertical:absolute;mso-position-vertical-relative:text;mso-width-percent:0;mso-height-percent:0;mso-width-relative:margin;mso-height-relative:margin;v-text-anchor:middle" o:gfxdata="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" adj="17723" fillcolor="#506329 [1638]" stroked="f">
+              <v:shape w14:anchorId="7C45B05B" id="Pfeil: nach unten 109" o:spid="_x0000_s1026" type="#_x0000_t67" style="position:absolute;margin-left:109.35pt;margin-top:227.6pt;width:16.6pt;height:46.25pt;rotation:-3537807fd;z-index:251672576;visibility:visible;mso-wrap-style:square;mso-width-percent:0;mso-height-percent:0;mso-wrap-distance-left:9pt;mso-wrap-distance-top:0;mso-wrap-distance-right:9pt;mso-wrap-distance-bottom:0;mso-position-horizontal:absolute;mso-position-horizontal-relative:text;mso-position-vertical:absolute;mso-position-vertical-relative:text;mso-width-percent:0;mso-height-percent:0;mso-width-relative:margin;mso-height-relative:margin;v-text-anchor:middle" o:gfxdata="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" adj="17723" fillcolor="#506329 [1638]" stroked="f">
                 <v:fill color2="#93b64c [3014]" rotate="t" angle="180" colors="0 #769535;52429f #9bc348;1 #9cc746" focus="100%" type="gradient">
                   <o:fill v:ext="view" type="gradientUnscaled"/>
                 </v:fill>
@@ -1930,7 +1986,7 @@
         <mc:AlternateContent>
           <mc:Choice Requires="wps">
             <w:drawing>
-              <wp:anchor distT="0" distB="0" distL="114300" distR="114300" simplePos="0" relativeHeight="251658752" behindDoc="0" locked="0" layoutInCell="1" allowOverlap="1" wp14:anchorId="0111412D" wp14:editId="0DFE187E">
+              <wp:anchor distT="0" distB="0" distL="114300" distR="114300" simplePos="0" relativeHeight="251645952" behindDoc="0" locked="0" layoutInCell="1" allowOverlap="1" wp14:anchorId="0111412D" wp14:editId="0DFE187E">
                 <wp:simplePos x="0" y="0"/>
                 <wp:positionH relativeFrom="column">
                   <wp:posOffset>3017521</wp:posOffset>
@@ -1990,7 +2046,7 @@
           </mc:Choice>
           <mc:Fallback>
             <w:pict>
-              <v:shape w14:anchorId="3D131523" id="Pfeil: nach unten 106" o:spid="_x0000_s1026" type="#_x0000_t67" style="position:absolute;margin-left:237.6pt;margin-top:230.1pt;width:16.6pt;height:46.25pt;rotation:9900604fd;z-index:251658752;visibility:visible;mso-wrap-style:square;mso-width-percent:0;mso-height-percent:0;mso-wrap-distance-left:9pt;mso-wrap-distance-top:0;mso-wrap-distance-right:9pt;mso-wrap-distance-bottom:0;mso-position-horizontal:absolute;mso-position-horizontal-relative:text;mso-position-vertical:absolute;mso-position-vertical-relative:text;mso-width-percent:0;mso-height-percent:0;mso-width-relative:margin;mso-height-relative:margin;v-text-anchor:middle" o:gfxdata="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" adj="17723" fillcolor="#506329 [1638]" stroked="f">
+              <v:shape w14:anchorId="7DC97B78" id="Pfeil: nach unten 106" o:spid="_x0000_s1026" type="#_x0000_t67" style="position:absolute;margin-left:237.6pt;margin-top:230.1pt;width:16.6pt;height:46.25pt;rotation:9900604fd;z-index:251645952;visibility:visible;mso-wrap-style:square;mso-width-percent:0;mso-height-percent:0;mso-wrap-distance-left:9pt;mso-wrap-distance-top:0;mso-wrap-distance-right:9pt;mso-wrap-distance-bottom:0;mso-position-horizontal:absolute;mso-position-horizontal-relative:text;mso-position-vertical:absolute;mso-position-vertical-relative:text;mso-width-percent:0;mso-height-percent:0;mso-width-relative:margin;mso-height-relative:margin;v-text-anchor:middle" o:gfxdata="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" adj="17723" fillcolor="#506329 [1638]" stroked="f">
                 <v:fill color2="#93b64c [3014]" rotate="t" angle="180" colors="0 #769535;52429f #9bc348;1 #9cc746" focus="100%" type="gradient">
                   <o:fill v:ext="view" type="gradientUnscaled"/>
                 </v:fill>
@@ -2054,6 +2110,40 @@
         </w:drawing>
       </w:r>
     </w:p>
+    <w:p/>
+    <w:p>
+      <w:pPr>
+        <w:rPr>
+          <w:i/>
+        </w:rPr>
+      </w:pPr>
+      <w:r>
+        <w:rPr>
+          <w:b/>
+        </w:rPr>
+        <w:t>Schritt 4</w:t>
+      </w:r>
+      <w:r>
+        <w:rPr>
+          <w:b/>
+        </w:rPr>
+        <w:t>:</w:t>
+      </w:r>
+      <w:r>
+        <w:t xml:space="preserve"> </w:t>
+      </w:r>
+      <w:r>
+        <w:t xml:space="preserve">Verkabeln Sie die Motoren mit ihrem Lego </w:t>
+      </w:r>
+      <w:proofErr w:type="spellStart"/>
+      <w:r>
+        <w:t>Mindstorms</w:t>
+      </w:r>
+      <w:proofErr w:type="spellEnd"/>
+      <w:r>
+        <w:t xml:space="preserve"> Brick (Ausgang B und C) und stecken Sie den 3D Handscanner in die mitgelieferte USB-Verlängerung (10 Meter).</w:t>
+      </w:r>
+    </w:p>
     <w:p>
       <w:r>
         <w:rPr>
@@ -2062,197 +2152,7 @@
         <mc:AlternateContent>
           <mc:Choice Requires="wps">
             <w:drawing>
-              <wp:anchor distT="0" distB="0" distL="114300" distR="114300" simplePos="0" relativeHeight="251635200" behindDoc="0" locked="0" layoutInCell="1" allowOverlap="1" wp14:anchorId="0111412D" wp14:editId="0DFE187E">
-                <wp:simplePos x="0" y="0"/>
-                <wp:positionH relativeFrom="column">
-                  <wp:posOffset>625475</wp:posOffset>
-                </wp:positionH>
-                <wp:positionV relativeFrom="paragraph">
-                  <wp:posOffset>1248610</wp:posOffset>
-                </wp:positionV>
-                <wp:extent cx="210899" cy="587474"/>
-                <wp:effectExtent l="133350" t="38100" r="55880" b="60325"/>
-                <wp:wrapNone/>
-                <wp:docPr id="107" name="Pfeil: nach unten 107"/>
-                <wp:cNvGraphicFramePr/>
-                <a:graphic xmlns:a="http://schemas.openxmlformats.org/drawingml/2006/main">
-                  <a:graphicData uri="http://schemas.microsoft.com/office/word/2010/wordprocessingShape">
-                    <wps:wsp>
-                      <wps:cNvSpPr/>
-                      <wps:spPr>
-                        <a:xfrm rot="1726506">
-                          <a:off x="0" y="0"/>
-                          <a:ext cx="210899" cy="587474"/>
-                        </a:xfrm>
-                        <a:prstGeom prst="downArrow">
-                          <a:avLst/>
-                        </a:prstGeom>
-                      </wps:spPr>
-                      <wps:style>
-                        <a:lnRef idx="0">
-                          <a:schemeClr val="accent3"/>
-                        </a:lnRef>
-                        <a:fillRef idx="3">
-                          <a:schemeClr val="accent3"/>
-                        </a:fillRef>
-                        <a:effectRef idx="3">
-                          <a:schemeClr val="accent3"/>
-                        </a:effectRef>
-                        <a:fontRef idx="minor">
-                          <a:schemeClr val="lt1"/>
-                        </a:fontRef>
-                      </wps:style>
-                      <wps:bodyPr rot="0" spcFirstLastPara="0" vertOverflow="overflow" horzOverflow="overflow" vert="horz" wrap="square" lIns="91440" tIns="45720" rIns="91440" bIns="45720" numCol="1" spcCol="0" rtlCol="0" fromWordArt="0" anchor="ctr" anchorCtr="0" forceAA="0" compatLnSpc="1">
-                        <a:prstTxWarp prst="textNoShape">
-                          <a:avLst/>
-                        </a:prstTxWarp>
-                        <a:noAutofit/>
-                      </wps:bodyPr>
-                    </wps:wsp>
-                  </a:graphicData>
-                </a:graphic>
-                <wp14:sizeRelH relativeFrom="margin">
-                  <wp14:pctWidth>0</wp14:pctWidth>
-                </wp14:sizeRelH>
-                <wp14:sizeRelV relativeFrom="margin">
-                  <wp14:pctHeight>0</wp14:pctHeight>
-                </wp14:sizeRelV>
-              </wp:anchor>
-            </w:drawing>
-          </mc:Choice>
-          <mc:Fallback>
-            <w:pict>
-              <v:shape w14:anchorId="7AD28EF1" id="Pfeil: nach unten 107" o:spid="_x0000_s1026" type="#_x0000_t67" style="position:absolute;margin-left:49.25pt;margin-top:98.3pt;width:16.6pt;height:46.25pt;rotation:1885805fd;z-index:251635200;visibility:visible;mso-wrap-style:square;mso-width-percent:0;mso-height-percent:0;mso-wrap-distance-left:9pt;mso-wrap-distance-top:0;mso-wrap-distance-right:9pt;mso-wrap-distance-bottom:0;mso-position-horizontal:absolute;mso-position-horizontal-relative:text;mso-position-vertical:absolute;mso-position-vertical-relative:text;mso-width-percent:0;mso-height-percent:0;mso-width-relative:margin;mso-height-relative:margin;v-text-anchor:middle" o:gfxdata="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" adj="17723" fillcolor="#506329 [1638]" stroked="f">
-                <v:fill color2="#93b64c [3014]" rotate="t" angle="180" colors="0 #769535;52429f #9bc348;1 #9cc746" focus="100%" type="gradient">
-                  <o:fill v:ext="view" type="gradientUnscaled"/>
-                </v:fill>
-                <v:shadow on="t" color="black" opacity="22937f" origin=",.5" offset="0,.63889mm"/>
-              </v:shape>
-            </w:pict>
-          </mc:Fallback>
-        </mc:AlternateContent>
-      </w:r>
-      <w:r>
-        <w:rPr>
-          <w:noProof/>
-        </w:rPr>
-        <mc:AlternateContent>
-          <mc:Choice Requires="wps">
-            <w:drawing>
-              <wp:anchor distT="0" distB="0" distL="114300" distR="114300" simplePos="0" relativeHeight="251641344" behindDoc="0" locked="0" layoutInCell="1" allowOverlap="1" wp14:anchorId="7D6200C8" wp14:editId="33C4FC62">
-                <wp:simplePos x="0" y="0"/>
-                <wp:positionH relativeFrom="column">
-                  <wp:posOffset>4901565</wp:posOffset>
-                </wp:positionH>
-                <wp:positionV relativeFrom="paragraph">
-                  <wp:posOffset>962660</wp:posOffset>
-                </wp:positionV>
-                <wp:extent cx="210899" cy="587474"/>
-                <wp:effectExtent l="171450" t="0" r="113030" b="79375"/>
-                <wp:wrapNone/>
-                <wp:docPr id="110" name="Pfeil: nach unten 110"/>
-                <wp:cNvGraphicFramePr/>
-                <a:graphic xmlns:a="http://schemas.openxmlformats.org/drawingml/2006/main">
-                  <a:graphicData uri="http://schemas.microsoft.com/office/word/2010/wordprocessingShape">
-                    <wps:wsp>
-                      <wps:cNvSpPr/>
-                      <wps:spPr>
-                        <a:xfrm rot="12743055">
-                          <a:off x="0" y="0"/>
-                          <a:ext cx="210899" cy="587474"/>
-                        </a:xfrm>
-                        <a:prstGeom prst="downArrow">
-                          <a:avLst/>
-                        </a:prstGeom>
-                      </wps:spPr>
-                      <wps:style>
-                        <a:lnRef idx="0">
-                          <a:schemeClr val="accent3"/>
-                        </a:lnRef>
-                        <a:fillRef idx="3">
-                          <a:schemeClr val="accent3"/>
-                        </a:fillRef>
-                        <a:effectRef idx="3">
-                          <a:schemeClr val="accent3"/>
-                        </a:effectRef>
-                        <a:fontRef idx="minor">
-                          <a:schemeClr val="lt1"/>
-                        </a:fontRef>
-                      </wps:style>
-                      <wps:bodyPr rot="0" spcFirstLastPara="0" vertOverflow="overflow" horzOverflow="overflow" vert="horz" wrap="square" lIns="91440" tIns="45720" rIns="91440" bIns="45720" numCol="1" spcCol="0" rtlCol="0" fromWordArt="0" anchor="ctr" anchorCtr="0" forceAA="0" compatLnSpc="1">
-                        <a:prstTxWarp prst="textNoShape">
-                          <a:avLst/>
-                        </a:prstTxWarp>
-                        <a:noAutofit/>
-                      </wps:bodyPr>
-                    </wps:wsp>
-                  </a:graphicData>
-                </a:graphic>
-                <wp14:sizeRelH relativeFrom="margin">
-                  <wp14:pctWidth>0</wp14:pctWidth>
-                </wp14:sizeRelH>
-                <wp14:sizeRelV relativeFrom="margin">
-                  <wp14:pctHeight>0</wp14:pctHeight>
-                </wp14:sizeRelV>
-              </wp:anchor>
-            </w:drawing>
-          </mc:Choice>
-          <mc:Fallback>
-            <w:pict>
-              <v:shape w14:anchorId="41AF3714" id="Pfeil: nach unten 110" o:spid="_x0000_s1026" type="#_x0000_t67" style="position:absolute;margin-left:385.95pt;margin-top:75.8pt;width:16.6pt;height:46.25pt;rotation:-9674146fd;z-index:251641344;visibility:visible;mso-wrap-style:square;mso-width-percent:0;mso-height-percent:0;mso-wrap-distance-left:9pt;mso-wrap-distance-top:0;mso-wrap-distance-right:9pt;mso-wrap-distance-bottom:0;mso-position-horizontal:absolute;mso-position-horizontal-relative:text;mso-position-vertical:absolute;mso-position-vertical-relative:text;mso-width-percent:0;mso-height-percent:0;mso-width-relative:margin;mso-height-relative:margin;v-text-anchor:middle" o:gfxdata="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" adj="17723" fillcolor="#506329 [1638]" stroked="f">
-                <v:fill color2="#93b64c [3014]" rotate="t" angle="180" colors="0 #769535;52429f #9bc348;1 #9cc746" focus="100%" type="gradient">
-                  <o:fill v:ext="view" type="gradientUnscaled"/>
-                </v:fill>
-                <v:shadow on="t" color="black" opacity="22937f" origin=",.5" offset="0,.63889mm"/>
-              </v:shape>
-            </w:pict>
-          </mc:Fallback>
-        </mc:AlternateContent>
-      </w:r>
-    </w:p>
-    <w:p>
-      <w:pPr>
-        <w:rPr>
-          <w:i/>
-        </w:rPr>
-      </w:pPr>
-      <w:r>
-        <w:rPr>
-          <w:b/>
-        </w:rPr>
-        <w:lastRenderedPageBreak/>
-        <w:t>Schritt 4</w:t>
-      </w:r>
-      <w:r>
-        <w:rPr>
-          <w:b/>
-        </w:rPr>
-        <w:t>:</w:t>
-      </w:r>
-      <w:r>
-        <w:t xml:space="preserve"> </w:t>
-      </w:r>
-      <w:r>
-        <w:t xml:space="preserve">Verkabeln Sie die Motoren mit ihrem Lego </w:t>
-      </w:r>
-      <w:proofErr w:type="spellStart"/>
-      <w:r>
-        <w:t>Mindstorms</w:t>
-      </w:r>
-      <w:proofErr w:type="spellEnd"/>
-      <w:r>
-        <w:t xml:space="preserve"> Brick (Ausgang B und C) und stecken Sie den 3D Handscanner in die mitgelieferte USB-Verlängerung (10 Meter).</w:t>
-      </w:r>
-    </w:p>
-    <w:p>
-      <w:r>
-        <w:rPr>
-          <w:noProof/>
-        </w:rPr>
-        <mc:AlternateContent>
-          <mc:Choice Requires="wps">
-            <w:drawing>
-              <wp:anchor distT="0" distB="0" distL="114300" distR="114300" simplePos="0" relativeHeight="251674112" behindDoc="0" locked="0" layoutInCell="1" allowOverlap="1" wp14:anchorId="14833576" wp14:editId="08A6BAB9">
+              <wp:anchor distT="0" distB="0" distL="114300" distR="114300" simplePos="0" relativeHeight="251675648" behindDoc="0" locked="0" layoutInCell="1" allowOverlap="1" wp14:anchorId="14833576" wp14:editId="08A6BAB9">
                 <wp:simplePos x="0" y="0"/>
                 <wp:positionH relativeFrom="column">
                   <wp:posOffset>3647122</wp:posOffset>
@@ -2312,7 +2212,7 @@
           </mc:Choice>
           <mc:Fallback>
             <w:pict>
-              <v:shape w14:anchorId="64467706" id="Pfeil: nach unten 113" o:spid="_x0000_s1026" type="#_x0000_t67" style="position:absolute;margin-left:287.15pt;margin-top:207.15pt;width:16.6pt;height:46.25pt;rotation:5259303fd;z-index:251674112;visibility:visible;mso-wrap-style:square;mso-width-percent:0;mso-height-percent:0;mso-wrap-distance-left:9pt;mso-wrap-distance-top:0;mso-wrap-distance-right:9pt;mso-wrap-distance-bottom:0;mso-position-horizontal:absolute;mso-position-horizontal-relative:text;mso-position-vertical:absolute;mso-position-vertical-relative:text;mso-width-percent:0;mso-height-percent:0;mso-width-relative:margin;mso-height-relative:margin;v-text-anchor:middle" o:gfxdata="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" adj="17723" fillcolor="#506329 [1638]" stroked="f">
+              <v:shape w14:anchorId="323307AE" id="Pfeil: nach unten 113" o:spid="_x0000_s1026" type="#_x0000_t67" style="position:absolute;margin-left:287.15pt;margin-top:207.15pt;width:16.6pt;height:46.25pt;rotation:5259303fd;z-index:251675648;visibility:visible;mso-wrap-style:square;mso-width-percent:0;mso-height-percent:0;mso-wrap-distance-left:9pt;mso-wrap-distance-top:0;mso-wrap-distance-right:9pt;mso-wrap-distance-bottom:0;mso-position-horizontal:absolute;mso-position-horizontal-relative:text;mso-position-vertical:absolute;mso-position-vertical-relative:text;mso-width-percent:0;mso-height-percent:0;mso-width-relative:margin;mso-height-relative:margin;v-text-anchor:middle" o:gfxdata="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" adj="17723" fillcolor="#506329 [1638]" stroked="f">
                 <v:fill color2="#93b64c [3014]" rotate="t" angle="180" colors="0 #769535;52429f #9bc348;1 #9cc746" focus="100%" type="gradient">
                   <o:fill v:ext="view" type="gradientUnscaled"/>
                 </v:fill>
@@ -2329,7 +2229,7 @@
         <mc:AlternateContent>
           <mc:Choice Requires="wps">
             <w:drawing>
-              <wp:anchor distT="0" distB="0" distL="114300" distR="114300" simplePos="0" relativeHeight="251639296" behindDoc="0" locked="0" layoutInCell="1" allowOverlap="1" wp14:anchorId="10DC8459" wp14:editId="76CDF94F">
+              <wp:anchor distT="0" distB="0" distL="114300" distR="114300" simplePos="0" relativeHeight="251627520" behindDoc="0" locked="0" layoutInCell="1" allowOverlap="1" wp14:anchorId="10DC8459" wp14:editId="76CDF94F">
                 <wp:simplePos x="0" y="0"/>
                 <wp:positionH relativeFrom="column">
                   <wp:posOffset>1177925</wp:posOffset>
@@ -2389,7 +2289,7 @@
           </mc:Choice>
           <mc:Fallback>
             <w:pict>
-              <v:shape w14:anchorId="272EED9F" id="Pfeil: nach unten 114" o:spid="_x0000_s1026" type="#_x0000_t67" style="position:absolute;margin-left:92.75pt;margin-top:239.15pt;width:16.6pt;height:46.25pt;rotation:-2535074fd;z-index:251639296;visibility:visible;mso-wrap-style:square;mso-width-percent:0;mso-height-percent:0;mso-wrap-distance-left:9pt;mso-wrap-distance-top:0;mso-wrap-distance-right:9pt;mso-wrap-distance-bottom:0;mso-position-horizontal:absolute;mso-position-horizontal-relative:text;mso-position-vertical:absolute;mso-position-vertical-relative:text;mso-width-percent:0;mso-height-percent:0;mso-width-relative:margin;mso-height-relative:margin;v-text-anchor:middle" o:gfxdata="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" adj="17723" fillcolor="#506329 [1638]" stroked="f">
+              <v:shape w14:anchorId="74EB745E" id="Pfeil: nach unten 114" o:spid="_x0000_s1026" type="#_x0000_t67" style="position:absolute;margin-left:92.75pt;margin-top:239.15pt;width:16.6pt;height:46.25pt;rotation:-2535074fd;z-index:251627520;visibility:visible;mso-wrap-style:square;mso-width-percent:0;mso-height-percent:0;mso-wrap-distance-left:9pt;mso-wrap-distance-top:0;mso-wrap-distance-right:9pt;mso-wrap-distance-bottom:0;mso-position-horizontal:absolute;mso-position-horizontal-relative:text;mso-position-vertical:absolute;mso-position-vertical-relative:text;mso-width-percent:0;mso-height-percent:0;mso-width-relative:margin;mso-height-relative:margin;v-text-anchor:middle" o:gfxdata="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" adj="17723" fillcolor="#506329 [1638]" stroked="f">
                 <v:fill color2="#93b64c [3014]" rotate="t" angle="180" colors="0 #769535;52429f #9bc348;1 #9cc746" focus="100%" type="gradient">
                   <o:fill v:ext="view" type="gradientUnscaled"/>
                 </v:fill>
@@ -2502,110 +2402,246 @@
     <w:p/>
     <w:p/>
     <w:p/>
+    <w:p>
+      <w:pPr>
+        <w:pStyle w:val="berschrift2"/>
+      </w:pPr>
+      <w:bookmarkStart w:id="11" w:name="_Toc505614975"/>
+      <w:r>
+        <w:lastRenderedPageBreak/>
+        <w:t xml:space="preserve">Verbinden des Lego </w:t>
+      </w:r>
+      <w:proofErr w:type="spellStart"/>
+      <w:r>
+        <w:t>Mindstorms</w:t>
+      </w:r>
+      <w:proofErr w:type="spellEnd"/>
+      <w:r>
+        <w:t xml:space="preserve"> Brick</w:t>
+      </w:r>
+      <w:bookmarkEnd w:id="11"/>
+    </w:p>
+    <w:p>
+      <w:r>
+        <w:t xml:space="preserve">Verbinden Sie Ihren Lego </w:t>
+      </w:r>
+      <w:proofErr w:type="spellStart"/>
+      <w:r>
+        <w:t>Mindstorms</w:t>
+      </w:r>
+      <w:proofErr w:type="spellEnd"/>
+      <w:r>
+        <w:t xml:space="preserve"> Brick via Bluetooth mit Ihrem PC.</w:t>
+      </w:r>
+    </w:p>
+    <w:p>
+      <w:r>
+        <w:t>Folgende Schritte sind dazu nötig:</w:t>
+      </w:r>
+    </w:p>
+    <w:p>
+      <w:pPr>
+        <w:pStyle w:val="Listenabsatz"/>
+        <w:numPr>
+          <w:ilvl w:val="0"/>
+          <w:numId w:val="13"/>
+        </w:numPr>
+      </w:pPr>
+      <w:r>
+        <w:t>Öffnen Sie „</w:t>
+      </w:r>
+      <w:r>
+        <w:t>Systemsteuerung\Netzwerk und Internet\Netzwerkverbindungen</w:t>
+      </w:r>
+      <w:r>
+        <w:t>“</w:t>
+      </w:r>
+    </w:p>
+    <w:p>
+      <w:pPr>
+        <w:pStyle w:val="Listenabsatz"/>
+        <w:numPr>
+          <w:ilvl w:val="0"/>
+          <w:numId w:val="13"/>
+        </w:numPr>
+      </w:pPr>
+      <w:r>
+        <w:t>Klicken Sie auf „Bluetooth-Netzwerkverbindungen“</w:t>
+      </w:r>
+    </w:p>
+    <w:p>
+      <w:pPr>
+        <w:pStyle w:val="Listenabsatz"/>
+        <w:numPr>
+          <w:ilvl w:val="0"/>
+          <w:numId w:val="13"/>
+        </w:numPr>
+      </w:pPr>
+      <w:r>
+        <w:t>Klicken Sie auf „Zeigt Bluetooth-Netzwerkgeräte an“</w:t>
+      </w:r>
+    </w:p>
+    <w:p>
+      <w:pPr>
+        <w:pStyle w:val="Listenabsatz"/>
+        <w:numPr>
+          <w:ilvl w:val="0"/>
+          <w:numId w:val="13"/>
+        </w:numPr>
+      </w:pPr>
+      <w:r>
+        <w:t>Klicken Sie nun auf „EV3“ und danach auf „Verbindung herstellen über: Zugriffspunkt“</w:t>
+      </w:r>
+    </w:p>
+    <w:p>
+      <w:pPr>
+        <w:pStyle w:val="Listenabsatz"/>
+        <w:numPr>
+          <w:ilvl w:val="0"/>
+          <w:numId w:val="13"/>
+        </w:numPr>
+      </w:pPr>
+      <w:r>
+        <w:t>Ihr Brick ist nun via Bluetooth mit Ihrem PC verbunden</w:t>
+      </w:r>
+    </w:p>
+    <w:p>
+      <w:pPr>
+        <w:pStyle w:val="berschrift2"/>
+      </w:pPr>
+      <w:bookmarkStart w:id="12" w:name="_Toc505614976"/>
+      <w:r>
+        <w:t>Öffnen und Ausführen der nötigen Programme</w:t>
+      </w:r>
+      <w:bookmarkEnd w:id="12"/>
+    </w:p>
+    <w:p>
+      <w:pPr>
+        <w:rPr>
+          <w:b/>
+        </w:rPr>
+      </w:pPr>
+    </w:p>
+    <w:p>
+      <w:r>
+        <w:rPr>
+          <w:b/>
+        </w:rPr>
+        <w:t>Schritt 1:</w:t>
+      </w:r>
+      <w:r>
+        <w:t xml:space="preserve"> </w:t>
+      </w:r>
+      <w:r>
+        <w:t>Klicken Sie wie unter Punkt 1.1 beschrieben auf Scanner.jar. Damit wird ihre mitgelieferte Scanner Software gestartet. Folgendes Fenster öffnet sich nun.</w:t>
+      </w:r>
+    </w:p>
     <w:p/>
     <w:p>
-      <w:pPr>
-        <w:pStyle w:val="berschrift2"/>
-      </w:pPr>
-      <w:r>
+      <w:r>
+        <w:rPr>
+          <w:noProof/>
+        </w:rPr>
+        <w:drawing>
+          <wp:inline distT="0" distB="0" distL="0" distR="0" wp14:anchorId="68B8A5B9" wp14:editId="6D6139A4">
+            <wp:extent cx="3948112" cy="2988124"/>
+            <wp:effectExtent l="19050" t="19050" r="14605" b="22225"/>
+            <wp:docPr id="7" name="Grafik 7"/>
+            <wp:cNvGraphicFramePr>
+              <a:graphicFrameLocks xmlns:a="http://schemas.openxmlformats.org/drawingml/2006/main" noChangeAspect="1"/>
+            </wp:cNvGraphicFramePr>
+            <a:graphic xmlns:a="http://schemas.openxmlformats.org/drawingml/2006/main">
+              <a:graphicData uri="http://schemas.openxmlformats.org/drawingml/2006/picture">
+                <pic:pic xmlns:pic="http://schemas.openxmlformats.org/drawingml/2006/picture">
+                  <pic:nvPicPr>
+                    <pic:cNvPr id="1" name=""/>
+                    <pic:cNvPicPr/>
+                  </pic:nvPicPr>
+                  <pic:blipFill>
+                    <a:blip r:embed="rId13"/>
+                    <a:stretch>
+                      <a:fillRect/>
+                    </a:stretch>
+                  </pic:blipFill>
+                  <pic:spPr>
+                    <a:xfrm>
+                      <a:off x="0" y="0"/>
+                      <a:ext cx="3959470" cy="2996720"/>
+                    </a:xfrm>
+                    <a:prstGeom prst="rect">
+                      <a:avLst/>
+                    </a:prstGeom>
+                    <a:ln>
+                      <a:solidFill>
+                        <a:schemeClr val="tx1"/>
+                      </a:solidFill>
+                    </a:ln>
+                  </pic:spPr>
+                </pic:pic>
+              </a:graphicData>
+            </a:graphic>
+          </wp:inline>
+        </w:drawing>
+      </w:r>
+    </w:p>
+    <w:p>
+      <w:pPr>
+        <w:rPr>
+          <w:b/>
+        </w:rPr>
+      </w:pPr>
+    </w:p>
+    <w:p>
+      <w:pPr>
+        <w:rPr>
+          <w:b/>
+        </w:rPr>
+      </w:pPr>
+    </w:p>
+    <w:p>
+      <w:pPr>
+        <w:rPr>
+          <w:b/>
+        </w:rPr>
+      </w:pPr>
+    </w:p>
+    <w:p>
+      <w:pPr>
+        <w:rPr>
+          <w:b/>
+        </w:rPr>
+      </w:pPr>
+    </w:p>
+    <w:p>
+      <w:pPr>
+        <w:rPr>
+          <w:b/>
+        </w:rPr>
+      </w:pPr>
+    </w:p>
+    <w:p>
+      <w:r>
+        <w:rPr>
+          <w:b/>
+        </w:rPr>
         <w:lastRenderedPageBreak/>
-        <w:t>Öffnen und Ausführen der nötigen Programme</w:t>
-      </w:r>
-    </w:p>
-    <w:p>
-      <w:pPr>
+        <w:t>Schritt 2</w:t>
+      </w:r>
+      <w:r>
         <w:rPr>
           <w:b/>
         </w:rPr>
-      </w:pPr>
-    </w:p>
-    <w:p>
-      <w:pPr>
-        <w:rPr>
-          <w:b/>
-        </w:rPr>
-      </w:pPr>
-    </w:p>
-    <w:p>
-      <w:pPr>
-        <w:rPr>
-          <w:b/>
-        </w:rPr>
-      </w:pPr>
-    </w:p>
-    <w:p>
-      <w:pPr>
-        <w:rPr>
-          <w:b/>
-        </w:rPr>
-      </w:pPr>
-    </w:p>
-    <w:p>
-      <w:bookmarkStart w:id="5" w:name="_GoBack"/>
-      <w:bookmarkEnd w:id="5"/>
-      <w:r>
-        <w:rPr>
-          <w:b/>
-        </w:rPr>
-        <w:t>Schritt 1:</w:t>
+        <w:t>:</w:t>
       </w:r>
       <w:r>
         <w:t xml:space="preserve"> </w:t>
       </w:r>
       <w:r>
-        <w:t>Sie</w:t>
-      </w:r>
-      <w:r>
-        <w:t xml:space="preserve"> klicken in das Suchen-Textfeld im Hauptmenü und geben ihr gesuchtes Musikstück ein.</w:t>
-      </w:r>
-      <w:r>
-        <w:t xml:space="preserve"> (</w:t>
-      </w:r>
-      <w:r>
-        <w:t>Sie</w:t>
-      </w:r>
-      <w:r>
-        <w:t xml:space="preserve"> können hier natürlich auch nach allen anderen Parametern suchen -&gt; z</w:t>
-      </w:r>
-      <w:r>
-        <w:t>.</w:t>
-      </w:r>
-      <w:r>
-        <w:t>B</w:t>
-      </w:r>
-      <w:r>
-        <w:t>.</w:t>
-      </w:r>
-      <w:r>
-        <w:t xml:space="preserve"> Genre)</w:t>
-      </w:r>
-      <w:r>
-        <w:t xml:space="preserve"> </w:t>
-      </w:r>
-      <w:r>
-        <w:t xml:space="preserve">Das gesuchte Musikstück wird nun unten angezeigt. </w:t>
-      </w:r>
-      <w:r>
-        <w:t>Durch einen Klick auf das angezeigte Musikstück</w:t>
-      </w:r>
-      <w:r>
-        <w:t xml:space="preserve"> wechseln </w:t>
-      </w:r>
-      <w:r>
-        <w:t>Sie</w:t>
-      </w:r>
-      <w:r>
-        <w:t xml:space="preserve"> in die Musikstück-Ansicht. (</w:t>
-      </w:r>
-      <w:r>
-        <w:t>Sie</w:t>
-      </w:r>
-      <w:r>
-        <w:t>he Schritt 2)</w:t>
-      </w:r>
-    </w:p>
-    <w:p/>
-    <w:p>
+        <w:t>Klicken Sie auf Sense 3D Scanner Ikon auf ihrem Desktop</w:t>
+      </w:r>
+      <w:r>
+        <w:t>. (Vorsicht: Stellen Sie sicher das Ihr Sense 3D Scanner mit ihrem PC via USB verbunden ist, bevor Sie die Software starten)</w:t>
+      </w:r>
       <w:r>
         <w:rPr>
           <w:noProof/>
@@ -2613,486 +2649,7 @@
         <mc:AlternateContent>
           <mc:Choice Requires="wps">
             <w:drawing>
-              <wp:anchor distT="0" distB="0" distL="114300" distR="114300" simplePos="0" relativeHeight="251653120" behindDoc="0" locked="0" layoutInCell="1" allowOverlap="1" wp14:anchorId="1C582B80" wp14:editId="7D898A6A">
-                <wp:simplePos x="0" y="0"/>
-                <wp:positionH relativeFrom="column">
-                  <wp:posOffset>1492250</wp:posOffset>
-                </wp:positionH>
-                <wp:positionV relativeFrom="paragraph">
-                  <wp:posOffset>1314450</wp:posOffset>
-                </wp:positionV>
-                <wp:extent cx="210899" cy="587474"/>
-                <wp:effectExtent l="114300" t="38100" r="74930" b="79375"/>
-                <wp:wrapNone/>
-                <wp:docPr id="120" name="Pfeil: nach unten 120"/>
-                <wp:cNvGraphicFramePr/>
-                <a:graphic xmlns:a="http://schemas.openxmlformats.org/drawingml/2006/main">
-                  <a:graphicData uri="http://schemas.microsoft.com/office/word/2010/wordprocessingShape">
-                    <wps:wsp>
-                      <wps:cNvSpPr/>
-                      <wps:spPr>
-                        <a:xfrm rot="20366915">
-                          <a:off x="0" y="0"/>
-                          <a:ext cx="210899" cy="587474"/>
-                        </a:xfrm>
-                        <a:prstGeom prst="downArrow">
-                          <a:avLst/>
-                        </a:prstGeom>
-                      </wps:spPr>
-                      <wps:style>
-                        <a:lnRef idx="0">
-                          <a:schemeClr val="accent3"/>
-                        </a:lnRef>
-                        <a:fillRef idx="3">
-                          <a:schemeClr val="accent3"/>
-                        </a:fillRef>
-                        <a:effectRef idx="3">
-                          <a:schemeClr val="accent3"/>
-                        </a:effectRef>
-                        <a:fontRef idx="minor">
-                          <a:schemeClr val="lt1"/>
-                        </a:fontRef>
-                      </wps:style>
-                      <wps:bodyPr rot="0" spcFirstLastPara="0" vertOverflow="overflow" horzOverflow="overflow" vert="horz" wrap="square" lIns="91440" tIns="45720" rIns="91440" bIns="45720" numCol="1" spcCol="0" rtlCol="0" fromWordArt="0" anchor="ctr" anchorCtr="0" forceAA="0" compatLnSpc="1">
-                        <a:prstTxWarp prst="textNoShape">
-                          <a:avLst/>
-                        </a:prstTxWarp>
-                        <a:noAutofit/>
-                      </wps:bodyPr>
-                    </wps:wsp>
-                  </a:graphicData>
-                </a:graphic>
-                <wp14:sizeRelH relativeFrom="margin">
-                  <wp14:pctWidth>0</wp14:pctWidth>
-                </wp14:sizeRelH>
-                <wp14:sizeRelV relativeFrom="margin">
-                  <wp14:pctHeight>0</wp14:pctHeight>
-                </wp14:sizeRelV>
-              </wp:anchor>
-            </w:drawing>
-          </mc:Choice>
-          <mc:Fallback>
-            <w:pict>
-              <v:shape w14:anchorId="6726C50A" id="Pfeil: nach unten 120" o:spid="_x0000_s1026" type="#_x0000_t67" style="position:absolute;margin-left:117.5pt;margin-top:103.5pt;width:16.6pt;height:46.25pt;rotation:-1346858fd;z-index:251653120;visibility:visible;mso-wrap-style:square;mso-width-percent:0;mso-height-percent:0;mso-wrap-distance-left:9pt;mso-wrap-distance-top:0;mso-wrap-distance-right:9pt;mso-wrap-distance-bottom:0;mso-position-horizontal:absolute;mso-position-horizontal-relative:text;mso-position-vertical:absolute;mso-position-vertical-relative:text;mso-width-percent:0;mso-height-percent:0;mso-width-relative:margin;mso-height-relative:margin;v-text-anchor:middle" o:gfxdata="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" adj="17723" fillcolor="#506329 [1638]" stroked="f">
-                <v:fill color2="#93b64c [3014]" rotate="t" angle="180" colors="0 #769535;52429f #9bc348;1 #9cc746" focus="100%" type="gradient">
-                  <o:fill v:ext="view" type="gradientUnscaled"/>
-                </v:fill>
-                <v:shadow on="t" color="black" opacity="22937f" origin=",.5" offset="0,.63889mm"/>
-              </v:shape>
-            </w:pict>
-          </mc:Fallback>
-        </mc:AlternateContent>
-      </w:r>
-      <w:r>
-        <w:rPr>
-          <w:noProof/>
-        </w:rPr>
-        <mc:AlternateContent>
-          <mc:Choice Requires="wps">
-            <w:drawing>
-              <wp:anchor distT="0" distB="0" distL="114300" distR="114300" simplePos="0" relativeHeight="251658240" behindDoc="0" locked="0" layoutInCell="1" allowOverlap="1" wp14:anchorId="2E3354D1" wp14:editId="02499D43">
-                <wp:simplePos x="0" y="0"/>
-                <wp:positionH relativeFrom="column">
-                  <wp:posOffset>476250</wp:posOffset>
-                </wp:positionH>
-                <wp:positionV relativeFrom="paragraph">
-                  <wp:posOffset>676910</wp:posOffset>
-                </wp:positionV>
-                <wp:extent cx="210899" cy="587474"/>
-                <wp:effectExtent l="171450" t="0" r="132080" b="22225"/>
-                <wp:wrapNone/>
-                <wp:docPr id="119" name="Pfeil: nach unten 119"/>
-                <wp:cNvGraphicFramePr/>
-                <a:graphic xmlns:a="http://schemas.openxmlformats.org/drawingml/2006/main">
-                  <a:graphicData uri="http://schemas.microsoft.com/office/word/2010/wordprocessingShape">
-                    <wps:wsp>
-                      <wps:cNvSpPr/>
-                      <wps:spPr>
-                        <a:xfrm rot="2438847">
-                          <a:off x="0" y="0"/>
-                          <a:ext cx="210899" cy="587474"/>
-                        </a:xfrm>
-                        <a:prstGeom prst="downArrow">
-                          <a:avLst/>
-                        </a:prstGeom>
-                      </wps:spPr>
-                      <wps:style>
-                        <a:lnRef idx="0">
-                          <a:schemeClr val="accent3"/>
-                        </a:lnRef>
-                        <a:fillRef idx="3">
-                          <a:schemeClr val="accent3"/>
-                        </a:fillRef>
-                        <a:effectRef idx="3">
-                          <a:schemeClr val="accent3"/>
-                        </a:effectRef>
-                        <a:fontRef idx="minor">
-                          <a:schemeClr val="lt1"/>
-                        </a:fontRef>
-                      </wps:style>
-                      <wps:bodyPr rot="0" spcFirstLastPara="0" vertOverflow="overflow" horzOverflow="overflow" vert="horz" wrap="square" lIns="91440" tIns="45720" rIns="91440" bIns="45720" numCol="1" spcCol="0" rtlCol="0" fromWordArt="0" anchor="ctr" anchorCtr="0" forceAA="0" compatLnSpc="1">
-                        <a:prstTxWarp prst="textNoShape">
-                          <a:avLst/>
-                        </a:prstTxWarp>
-                        <a:noAutofit/>
-                      </wps:bodyPr>
-                    </wps:wsp>
-                  </a:graphicData>
-                </a:graphic>
-                <wp14:sizeRelH relativeFrom="margin">
-                  <wp14:pctWidth>0</wp14:pctWidth>
-                </wp14:sizeRelH>
-                <wp14:sizeRelV relativeFrom="margin">
-                  <wp14:pctHeight>0</wp14:pctHeight>
-                </wp14:sizeRelV>
-              </wp:anchor>
-            </w:drawing>
-          </mc:Choice>
-          <mc:Fallback>
-            <w:pict>
-              <v:shape w14:anchorId="54D440B3" id="Pfeil: nach unten 119" o:spid="_x0000_s1026" type="#_x0000_t67" style="position:absolute;margin-left:37.5pt;margin-top:53.3pt;width:16.6pt;height:46.25pt;rotation:2663871fd;z-index:251658240;visibility:visible;mso-wrap-style:square;mso-width-percent:0;mso-height-percent:0;mso-wrap-distance-left:9pt;mso-wrap-distance-top:0;mso-wrap-distance-right:9pt;mso-wrap-distance-bottom:0;mso-position-horizontal:absolute;mso-position-horizontal-relative:text;mso-position-vertical:absolute;mso-position-vertical-relative:text;mso-width-percent:0;mso-height-percent:0;mso-width-relative:margin;mso-height-relative:margin;v-text-anchor:middle" o:gfxdata="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" adj="17723" fillcolor="#506329 [1638]" stroked="f">
-                <v:fill color2="#93b64c [3014]" rotate="t" angle="180" colors="0 #769535;52429f #9bc348;1 #9cc746" focus="100%" type="gradient">
-                  <o:fill v:ext="view" type="gradientUnscaled"/>
-                </v:fill>
-                <v:shadow on="t" color="black" opacity="22937f" origin=",.5" offset="0,.63889mm"/>
-              </v:shape>
-            </w:pict>
-          </mc:Fallback>
-        </mc:AlternateContent>
-      </w:r>
-    </w:p>
-    <w:p>
-      <w:pPr>
-        <w:rPr>
-          <w:b/>
-        </w:rPr>
-      </w:pPr>
-    </w:p>
-    <w:p>
-      <w:pPr>
-        <w:rPr>
-          <w:b/>
-        </w:rPr>
-      </w:pPr>
-    </w:p>
-    <w:p>
-      <w:pPr>
-        <w:rPr>
-          <w:b/>
-        </w:rPr>
-      </w:pPr>
-    </w:p>
-    <w:p>
-      <w:pPr>
-        <w:rPr>
-          <w:b/>
-        </w:rPr>
-      </w:pPr>
-    </w:p>
-    <w:p>
-      <w:pPr>
-        <w:rPr>
-          <w:b/>
-        </w:rPr>
-      </w:pPr>
-    </w:p>
-    <w:p>
-      <w:pPr>
-        <w:rPr>
-          <w:b/>
-        </w:rPr>
-      </w:pPr>
-    </w:p>
-    <w:p>
-      <w:pPr>
-        <w:rPr>
-          <w:b/>
-        </w:rPr>
-      </w:pPr>
-    </w:p>
-    <w:p>
-      <w:pPr>
-        <w:rPr>
-          <w:b/>
-        </w:rPr>
-      </w:pPr>
-    </w:p>
-    <w:p>
-      <w:pPr>
-        <w:rPr>
-          <w:b/>
-        </w:rPr>
-      </w:pPr>
-    </w:p>
-    <w:p>
-      <w:pPr>
-        <w:rPr>
-          <w:b/>
-        </w:rPr>
-      </w:pPr>
-    </w:p>
-    <w:p>
-      <w:pPr>
-        <w:rPr>
-          <w:b/>
-        </w:rPr>
-      </w:pPr>
-    </w:p>
-    <w:p>
-      <w:pPr>
-        <w:rPr>
-          <w:b/>
-        </w:rPr>
-      </w:pPr>
-    </w:p>
-    <w:p>
-      <w:pPr>
-        <w:rPr>
-          <w:b/>
-        </w:rPr>
-      </w:pPr>
-    </w:p>
-    <w:p>
-      <w:pPr>
-        <w:rPr>
-          <w:b/>
-        </w:rPr>
-      </w:pPr>
-    </w:p>
-    <w:p>
-      <w:pPr>
-        <w:rPr>
-          <w:b/>
-        </w:rPr>
-      </w:pPr>
-    </w:p>
-    <w:p>
-      <w:pPr>
-        <w:rPr>
-          <w:b/>
-        </w:rPr>
-      </w:pPr>
-    </w:p>
-    <w:p>
-      <w:r>
-        <w:rPr>
-          <w:b/>
-        </w:rPr>
-        <w:t>Schritt 2</w:t>
-      </w:r>
-      <w:r>
-        <w:rPr>
-          <w:b/>
-        </w:rPr>
-        <w:t>:</w:t>
-      </w:r>
-      <w:r>
-        <w:t xml:space="preserve"> </w:t>
-      </w:r>
-      <w:r>
-        <w:t>Sie</w:t>
-      </w:r>
-      <w:r>
-        <w:t xml:space="preserve"> können nun ihr Musikstück bearbeiten oder Löschen und</w:t>
-      </w:r>
-      <w:r>
-        <w:t xml:space="preserve"> neue Noten hinzufügen</w:t>
-      </w:r>
-      <w:r>
-        <w:t xml:space="preserve"> oder bestehende Noten b</w:t>
-      </w:r>
-      <w:r>
-        <w:t>earbeiten</w:t>
-      </w:r>
-      <w:r>
-        <w:t>.</w:t>
-      </w:r>
-    </w:p>
-    <w:p>
-      <w:r>
-        <w:t xml:space="preserve">Zum Bearbeiten des Musikstücks klicken </w:t>
-      </w:r>
-      <w:r>
-        <w:t>Sie</w:t>
-      </w:r>
-      <w:r>
-        <w:t xml:space="preserve"> auf das Stift Symbol in der rechten Ecke. (</w:t>
-      </w:r>
-      <w:r>
-        <w:t>Sie</w:t>
-      </w:r>
-      <w:r>
-        <w:t xml:space="preserve"> können dann</w:t>
-      </w:r>
-      <w:r>
-        <w:t xml:space="preserve"> die Parameter ihres Musikstück</w:t>
-      </w:r>
-      <w:r>
-        <w:t xml:space="preserve">s ändern -&gt; </w:t>
-      </w:r>
-      <w:r>
-        <w:t>Sie</w:t>
-      </w:r>
-      <w:r>
-        <w:t xml:space="preserve">he </w:t>
-      </w:r>
-      <w:r>
-        <w:t>„</w:t>
-      </w:r>
-      <w:r>
-        <w:t>Anlegen eines neuen Musikstück</w:t>
-      </w:r>
-      <w:r>
-        <w:t>s/Noten</w:t>
-      </w:r>
-      <w:r>
-        <w:t>“ -&gt; Schritt 2)</w:t>
-      </w:r>
-      <w:r>
-        <w:t xml:space="preserve"> </w:t>
-      </w:r>
-    </w:p>
-    <w:p>
-      <w:r>
-        <w:lastRenderedPageBreak/>
-        <w:t xml:space="preserve">Zum Bearbeiten ihrer Noten klicken </w:t>
-      </w:r>
-      <w:r>
-        <w:t>Sie</w:t>
-      </w:r>
-      <w:r>
-        <w:t xml:space="preserve"> auf Bearbeiten über den angezeigten Noten.</w:t>
-      </w:r>
-      <w:r>
-        <w:t xml:space="preserve"> </w:t>
-      </w:r>
-      <w:r>
-        <w:t>(</w:t>
-      </w:r>
-      <w:r>
-        <w:t>Sie</w:t>
-      </w:r>
-      <w:r>
-        <w:t>he „</w:t>
-      </w:r>
-      <w:r>
-        <w:t>Löschen von Musikstücken</w:t>
-      </w:r>
-      <w:r>
-        <w:t xml:space="preserve"> und Noten</w:t>
-      </w:r>
-      <w:r>
-        <w:t>“)</w:t>
-      </w:r>
-    </w:p>
-    <w:p>
-      <w:r>
-        <w:t xml:space="preserve">Zum Hinzufügen neuer Noten </w:t>
-      </w:r>
-      <w:proofErr w:type="spellStart"/>
-      <w:r>
-        <w:t>kicken</w:t>
-      </w:r>
-      <w:proofErr w:type="spellEnd"/>
-      <w:r>
-        <w:t xml:space="preserve"> </w:t>
-      </w:r>
-      <w:r>
-        <w:t>Sie</w:t>
-      </w:r>
-      <w:r>
-        <w:t xml:space="preserve"> auf das Plus-Symbol neben den bestehenden Noten. </w:t>
-      </w:r>
-      <w:r>
-        <w:t>Sie</w:t>
-      </w:r>
-      <w:r>
-        <w:t xml:space="preserve"> wechseln dann in die ihnen bereits bekannte Ansicht zum Noten hinzufügen. (</w:t>
-      </w:r>
-      <w:r>
-        <w:t>Sie</w:t>
-      </w:r>
-      <w:r>
-        <w:t>he „</w:t>
-      </w:r>
-      <w:r>
-        <w:t xml:space="preserve">Anlegen eines neuen </w:t>
-      </w:r>
-      <w:r>
-        <w:t>Musikstück</w:t>
-      </w:r>
-      <w:r>
-        <w:t>s/Noten</w:t>
-      </w:r>
-      <w:r>
-        <w:t>“ -&gt; Schritt 4)</w:t>
-      </w:r>
-    </w:p>
-    <w:p>
-      <w:r>
-        <w:rPr>
-          <w:i/>
-        </w:rPr>
-        <w:t xml:space="preserve">Tipp: Mit einem Klick auf Abbrechen </w:t>
-      </w:r>
-      <w:r>
-        <w:rPr>
-          <w:i/>
-        </w:rPr>
-        <w:t>gelangen</w:t>
-      </w:r>
-      <w:r>
-        <w:rPr>
-          <w:i/>
-        </w:rPr>
-        <w:t xml:space="preserve"> </w:t>
-      </w:r>
-      <w:r>
-        <w:rPr>
-          <w:i/>
-        </w:rPr>
-        <w:t>Sie</w:t>
-      </w:r>
-      <w:r>
-        <w:rPr>
-          <w:i/>
-        </w:rPr>
-        <w:t xml:space="preserve"> </w:t>
-      </w:r>
-      <w:r>
-        <w:rPr>
-          <w:i/>
-        </w:rPr>
-        <w:t xml:space="preserve">immer </w:t>
-      </w:r>
-      <w:r>
-        <w:rPr>
-          <w:i/>
-        </w:rPr>
-        <w:t xml:space="preserve">in die </w:t>
-      </w:r>
-      <w:r>
-        <w:rPr>
-          <w:i/>
-        </w:rPr>
-        <w:t>vorherige</w:t>
-      </w:r>
-      <w:r>
-        <w:rPr>
-          <w:i/>
-        </w:rPr>
-        <w:t xml:space="preserve"> Ansicht.</w:t>
-      </w:r>
-    </w:p>
-    <w:p>
-      <w:r>
-        <w:rPr>
-          <w:noProof/>
-        </w:rPr>
-        <mc:AlternateContent>
-          <mc:Choice Requires="wps">
-            <w:drawing>
-              <wp:anchor distT="0" distB="0" distL="114300" distR="114300" simplePos="0" relativeHeight="251648000" behindDoc="0" locked="0" layoutInCell="1" allowOverlap="1" wp14:anchorId="50F1ED29" wp14:editId="6C242A9D">
+              <wp:anchor distT="0" distB="0" distL="114300" distR="114300" simplePos="0" relativeHeight="251621376" behindDoc="0" locked="0" layoutInCell="1" allowOverlap="1" wp14:anchorId="50F1ED29" wp14:editId="6C242A9D">
                 <wp:simplePos x="0" y="0"/>
                 <wp:positionH relativeFrom="column">
                   <wp:posOffset>2558733</wp:posOffset>
@@ -3152,7 +2709,7 @@
           </mc:Choice>
           <mc:Fallback>
             <w:pict>
-              <v:shape w14:anchorId="490ADD71" id="Pfeil: nach unten 124" o:spid="_x0000_s1026" type="#_x0000_t67" style="position:absolute;margin-left:201.5pt;margin-top:238.6pt;width:16.6pt;height:46.25pt;rotation:90;z-index:251648000;visibility:visible;mso-wrap-style:square;mso-width-percent:0;mso-height-percent:0;mso-wrap-distance-left:9pt;mso-wrap-distance-top:0;mso-wrap-distance-right:9pt;mso-wrap-distance-bottom:0;mso-position-horizontal:absolute;mso-position-horizontal-relative:text;mso-position-vertical:absolute;mso-position-vertical-relative:text;mso-width-percent:0;mso-height-percent:0;mso-width-relative:margin;mso-height-relative:margin;v-text-anchor:middle" o:gfxdata="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" adj="17723" fillcolor="#506329 [1638]" stroked="f">
+              <v:shape w14:anchorId="2E9232EF" id="Pfeil: nach unten 124" o:spid="_x0000_s1026" type="#_x0000_t67" style="position:absolute;margin-left:201.5pt;margin-top:238.6pt;width:16.6pt;height:46.25pt;rotation:90;z-index:251621376;visibility:visible;mso-wrap-style:square;mso-width-percent:0;mso-height-percent:0;mso-wrap-distance-left:9pt;mso-wrap-distance-top:0;mso-wrap-distance-right:9pt;mso-wrap-distance-bottom:0;mso-position-horizontal:absolute;mso-position-horizontal-relative:text;mso-position-vertical:absolute;mso-position-vertical-relative:text;mso-width-percent:0;mso-height-percent:0;mso-width-relative:margin;mso-height-relative:margin;v-text-anchor:middle" o:gfxdata="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" adj="17723" fillcolor="#506329 [1638]" stroked="f">
                 <v:fill color2="#93b64c [3014]" rotate="t" angle="180" colors="0 #769535;52429f #9bc348;1 #9cc746" focus="100%" type="gradient">
                   <o:fill v:ext="view" type="gradientUnscaled"/>
                 </v:fill>
@@ -3162,6 +2719,20 @@
           </mc:Fallback>
         </mc:AlternateContent>
       </w:r>
+    </w:p>
+    <w:p>
+      <w:r>
+        <w:t>Sense 3D Scanner starten nun. Klicken Sie auf das gewünschte Scann-Objekt.</w:t>
+      </w:r>
+    </w:p>
+    <w:p>
+      <w:pPr>
+        <w:rPr>
+          <w:noProof/>
+        </w:rPr>
+      </w:pPr>
+    </w:p>
+    <w:p>
       <w:r>
         <w:rPr>
           <w:noProof/>
@@ -3169,25 +2740,25 @@
         <mc:AlternateContent>
           <mc:Choice Requires="wps">
             <w:drawing>
-              <wp:anchor distT="0" distB="0" distL="114300" distR="114300" simplePos="0" relativeHeight="251650048" behindDoc="0" locked="0" layoutInCell="1" allowOverlap="1" wp14:anchorId="59D54207" wp14:editId="6552F79C">
+              <wp:anchor distT="0" distB="0" distL="114300" distR="114300" simplePos="0" relativeHeight="251687936" behindDoc="0" locked="0" layoutInCell="1" allowOverlap="1" wp14:anchorId="6FFEDFD6" wp14:editId="1FDE07FC">
                 <wp:simplePos x="0" y="0"/>
                 <wp:positionH relativeFrom="column">
-                  <wp:posOffset>787402</wp:posOffset>
+                  <wp:posOffset>2934970</wp:posOffset>
                 </wp:positionH>
                 <wp:positionV relativeFrom="paragraph">
-                  <wp:posOffset>2256155</wp:posOffset>
+                  <wp:posOffset>367031</wp:posOffset>
                 </wp:positionV>
                 <wp:extent cx="210899" cy="587474"/>
-                <wp:effectExtent l="133350" t="38100" r="36830" b="79375"/>
+                <wp:effectExtent l="190500" t="0" r="132080" b="22225"/>
                 <wp:wrapNone/>
-                <wp:docPr id="123" name="Pfeil: nach unten 123"/>
+                <wp:docPr id="30" name="Pfeil: nach unten 30"/>
                 <wp:cNvGraphicFramePr/>
                 <a:graphic xmlns:a="http://schemas.openxmlformats.org/drawingml/2006/main">
                   <a:graphicData uri="http://schemas.microsoft.com/office/word/2010/wordprocessingShape">
                     <wps:wsp>
                       <wps:cNvSpPr/>
                       <wps:spPr>
-                        <a:xfrm rot="1284987">
+                        <a:xfrm rot="2655414">
                           <a:off x="0" y="0"/>
                           <a:ext cx="210899" cy="587474"/>
                         </a:xfrm>
@@ -3229,7 +2800,7 @@
           </mc:Choice>
           <mc:Fallback>
             <w:pict>
-              <v:shape w14:anchorId="01C0A274" id="Pfeil: nach unten 123" o:spid="_x0000_s1026" type="#_x0000_t67" style="position:absolute;margin-left:62pt;margin-top:177.65pt;width:16.6pt;height:46.25pt;rotation:1403548fd;z-index:251650048;visibility:visible;mso-wrap-style:square;mso-width-percent:0;mso-height-percent:0;mso-wrap-distance-left:9pt;mso-wrap-distance-top:0;mso-wrap-distance-right:9pt;mso-wrap-distance-bottom:0;mso-position-horizontal:absolute;mso-position-horizontal-relative:text;mso-position-vertical:absolute;mso-position-vertical-relative:text;mso-width-percent:0;mso-height-percent:0;mso-width-relative:margin;mso-height-relative:margin;v-text-anchor:middle" o:gfxdata="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" adj="17723" fillcolor="#506329 [1638]" stroked="f">
+              <v:shape w14:anchorId="509276ED" id="Pfeil: nach unten 30" o:spid="_x0000_s1026" type="#_x0000_t67" style="position:absolute;margin-left:231.1pt;margin-top:28.9pt;width:16.6pt;height:46.25pt;rotation:2900420fd;z-index:251687936;visibility:visible;mso-wrap-style:square;mso-width-percent:0;mso-height-percent:0;mso-wrap-distance-left:9pt;mso-wrap-distance-top:0;mso-wrap-distance-right:9pt;mso-wrap-distance-bottom:0;mso-position-horizontal:absolute;mso-position-horizontal-relative:text;mso-position-vertical:absolute;mso-position-vertical-relative:text;mso-width-percent:0;mso-height-percent:0;mso-width-relative:margin;mso-height-relative:margin;v-text-anchor:middle" o:gfxdata="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" adj="17723" fillcolor="#506329 [1638]" stroked="f">
                 <v:fill color2="#93b64c [3014]" rotate="t" angle="180" colors="0 #769535;52429f #9bc348;1 #9cc746" focus="100%" type="gradient">
                   <o:fill v:ext="view" type="gradientUnscaled"/>
                 </v:fill>
@@ -3246,25 +2817,25 @@
         <mc:AlternateContent>
           <mc:Choice Requires="wps">
             <w:drawing>
-              <wp:anchor distT="0" distB="0" distL="114300" distR="114300" simplePos="0" relativeHeight="251659264" behindDoc="0" locked="0" layoutInCell="1" allowOverlap="1" wp14:anchorId="13EC55A2" wp14:editId="6C9DF57A">
+              <wp:anchor distT="0" distB="0" distL="114300" distR="114300" simplePos="0" relativeHeight="251697152" behindDoc="0" locked="0" layoutInCell="1" allowOverlap="1" wp14:anchorId="16196F46" wp14:editId="68CE876D">
                 <wp:simplePos x="0" y="0"/>
                 <wp:positionH relativeFrom="column">
-                  <wp:posOffset>4857115</wp:posOffset>
+                  <wp:posOffset>1200467</wp:posOffset>
                 </wp:positionH>
                 <wp:positionV relativeFrom="paragraph">
-                  <wp:posOffset>924560</wp:posOffset>
+                  <wp:posOffset>368300</wp:posOffset>
                 </wp:positionV>
                 <wp:extent cx="210899" cy="587474"/>
-                <wp:effectExtent l="190500" t="0" r="132080" b="60325"/>
+                <wp:effectExtent l="190500" t="0" r="132080" b="22225"/>
                 <wp:wrapNone/>
-                <wp:docPr id="122" name="Pfeil: nach unten 122"/>
+                <wp:docPr id="29" name="Pfeil: nach unten 29"/>
                 <wp:cNvGraphicFramePr/>
                 <a:graphic xmlns:a="http://schemas.openxmlformats.org/drawingml/2006/main">
                   <a:graphicData uri="http://schemas.microsoft.com/office/word/2010/wordprocessingShape">
                     <wps:wsp>
                       <wps:cNvSpPr/>
                       <wps:spPr>
-                        <a:xfrm rot="13006708">
+                        <a:xfrm rot="2655414">
                           <a:off x="0" y="0"/>
                           <a:ext cx="210899" cy="587474"/>
                         </a:xfrm>
@@ -3306,7 +2877,7 @@
           </mc:Choice>
           <mc:Fallback>
             <w:pict>
-              <v:shape w14:anchorId="4C6076F4" id="Pfeil: nach unten 122" o:spid="_x0000_s1026" type="#_x0000_t67" style="position:absolute;margin-left:382.45pt;margin-top:72.8pt;width:16.6pt;height:46.25pt;rotation:-9386166fd;z-index:251659264;visibility:visible;mso-wrap-style:square;mso-width-percent:0;mso-height-percent:0;mso-wrap-distance-left:9pt;mso-wrap-distance-top:0;mso-wrap-distance-right:9pt;mso-wrap-distance-bottom:0;mso-position-horizontal:absolute;mso-position-horizontal-relative:text;mso-position-vertical:absolute;mso-position-vertical-relative:text;mso-width-percent:0;mso-height-percent:0;mso-width-relative:margin;mso-height-relative:margin;v-text-anchor:middle" o:gfxdata="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" adj="17723" fillcolor="#506329 [1638]" stroked="f">
+              <v:shape w14:anchorId="768B882F" id="Pfeil: nach unten 29" o:spid="_x0000_s1026" type="#_x0000_t67" style="position:absolute;margin-left:94.5pt;margin-top:29pt;width:16.6pt;height:46.25pt;rotation:2900420fd;z-index:251697152;visibility:visible;mso-wrap-style:square;mso-width-percent:0;mso-height-percent:0;mso-wrap-distance-left:9pt;mso-wrap-distance-top:0;mso-wrap-distance-right:9pt;mso-wrap-distance-bottom:0;mso-position-horizontal:absolute;mso-position-horizontal-relative:text;mso-position-vertical:absolute;mso-position-vertical-relative:text;mso-width-percent:0;mso-height-percent:0;mso-width-relative:margin;mso-height-relative:margin;v-text-anchor:middle" o:gfxdata="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" adj="17723" fillcolor="#506329 [1638]" stroked="f">
                 <v:fill color2="#93b64c [3014]" rotate="t" angle="180" colors="0 #769535;52429f #9bc348;1 #9cc746" focus="100%" type="gradient">
                   <o:fill v:ext="view" type="gradientUnscaled"/>
                 </v:fill>
@@ -3321,10 +2892,100 @@
           <w:noProof/>
         </w:rPr>
         <w:drawing>
-          <wp:inline distT="0" distB="0" distL="0" distR="0" wp14:anchorId="5E57FE81" wp14:editId="5E0E8607">
-            <wp:extent cx="5400675" cy="3681730"/>
-            <wp:effectExtent l="19050" t="19050" r="28575" b="13970"/>
-            <wp:docPr id="121" name="Grafik 121"/>
+          <wp:inline distT="0" distB="0" distL="0" distR="0">
+            <wp:extent cx="5399457" cy="2242820"/>
+            <wp:effectExtent l="0" t="0" r="0" b="5080"/>
+            <wp:docPr id="28" name="Grafik 28"/>
+            <wp:cNvGraphicFramePr>
+              <a:graphicFrameLocks xmlns:a="http://schemas.openxmlformats.org/drawingml/2006/main" noChangeAspect="1"/>
+            </wp:cNvGraphicFramePr>
+            <a:graphic xmlns:a="http://schemas.openxmlformats.org/drawingml/2006/main">
+              <a:graphicData uri="http://schemas.openxmlformats.org/drawingml/2006/picture">
+                <pic:pic xmlns:pic="http://schemas.openxmlformats.org/drawingml/2006/picture">
+                  <pic:nvPicPr>
+                    <pic:cNvPr id="0" name="Picture 1"/>
+                    <pic:cNvPicPr>
+                      <a:picLocks noChangeAspect="1" noChangeArrowheads="1"/>
+                    </pic:cNvPicPr>
+                  </pic:nvPicPr>
+                  <pic:blipFill rotWithShape="1">
+                    <a:blip r:embed="rId14">
+                      <a:extLst>
+                        <a:ext uri="{28A0092B-C50C-407E-A947-70E740481C1C}">
+                          <a14:useLocalDpi xmlns:a14="http://schemas.microsoft.com/office/drawing/2010/main" val="0"/>
+                        </a:ext>
+                      </a:extLst>
+                    </a:blip>
+                    <a:srcRect t="20102" b="24859"/>
+                    <a:stretch/>
+                  </pic:blipFill>
+                  <pic:spPr bwMode="auto">
+                    <a:xfrm>
+                      <a:off x="0" y="0"/>
+                      <a:ext cx="5400675" cy="2243326"/>
+                    </a:xfrm>
+                    <a:prstGeom prst="rect">
+                      <a:avLst/>
+                    </a:prstGeom>
+                    <a:noFill/>
+                    <a:ln>
+                      <a:noFill/>
+                    </a:ln>
+                    <a:extLst>
+                      <a:ext uri="{53640926-AAD7-44D8-BBD7-CCE9431645EC}">
+                        <a14:shadowObscured xmlns:a14="http://schemas.microsoft.com/office/drawing/2010/main"/>
+                      </a:ext>
+                    </a:extLst>
+                  </pic:spPr>
+                </pic:pic>
+              </a:graphicData>
+            </a:graphic>
+          </wp:inline>
+        </w:drawing>
+      </w:r>
+    </w:p>
+    <w:p/>
+    <w:p>
+      <w:pPr>
+        <w:rPr>
+          <w:noProof/>
+        </w:rPr>
+      </w:pPr>
+      <w:r>
+        <w:t xml:space="preserve">Sind Sie in der Scanansicht angelangt öffnen Sie die mitgelieferte </w:t>
+      </w:r>
+      <w:r>
+        <w:t>Lego Brick Software</w:t>
+      </w:r>
+      <w:r>
+        <w:t>. Die Ansicht sollte nun wie folgend aussehen:</w:t>
+      </w:r>
+      <w:r>
+        <w:rPr>
+          <w:noProof/>
+        </w:rPr>
+        <w:t xml:space="preserve"> </w:t>
+      </w:r>
+    </w:p>
+    <w:p/>
+    <w:p>
+      <w:r>
+        <w:rPr>
+          <w:noProof/>
+        </w:rPr>
+        <w:drawing>
+          <wp:anchor distT="0" distB="0" distL="114300" distR="114300" simplePos="0" relativeHeight="251701248" behindDoc="0" locked="0" layoutInCell="1" allowOverlap="1" wp14:anchorId="3DB67429">
+            <wp:simplePos x="0" y="0"/>
+            <wp:positionH relativeFrom="column">
+              <wp:posOffset>3530600</wp:posOffset>
+            </wp:positionH>
+            <wp:positionV relativeFrom="paragraph">
+              <wp:posOffset>661807</wp:posOffset>
+            </wp:positionV>
+            <wp:extent cx="1847850" cy="1398101"/>
+            <wp:effectExtent l="19050" t="19050" r="19050" b="12065"/>
+            <wp:wrapNone/>
+            <wp:docPr id="96" name="Grafik 96"/>
             <wp:cNvGraphicFramePr>
               <a:graphicFrameLocks xmlns:a="http://schemas.openxmlformats.org/drawingml/2006/main" noChangeAspect="1"/>
             </wp:cNvGraphicFramePr>
@@ -3336,7 +2997,13 @@
                     <pic:cNvPicPr/>
                   </pic:nvPicPr>
                   <pic:blipFill>
-                    <a:blip r:embed="rId13"/>
+                    <a:blip r:embed="rId15" cstate="print">
+                      <a:extLst>
+                        <a:ext uri="{28A0092B-C50C-407E-A947-70E740481C1C}">
+                          <a14:useLocalDpi xmlns:a14="http://schemas.microsoft.com/office/drawing/2010/main" val="0"/>
+                        </a:ext>
+                      </a:extLst>
+                    </a:blip>
                     <a:stretch>
                       <a:fillRect/>
                     </a:stretch>
@@ -3344,7 +3011,7 @@
                   <pic:spPr>
                     <a:xfrm>
                       <a:off x="0" y="0"/>
-                      <a:ext cx="5400675" cy="3681730"/>
+                      <a:ext cx="1859930" cy="1407241"/>
                     </a:xfrm>
                     <a:prstGeom prst="rect">
                       <a:avLst/>
@@ -3358,68 +3025,144 @@
                 </pic:pic>
               </a:graphicData>
             </a:graphic>
+            <wp14:sizeRelH relativeFrom="margin">
+              <wp14:pctWidth>0</wp14:pctWidth>
+            </wp14:sizeRelH>
+            <wp14:sizeRelV relativeFrom="margin">
+              <wp14:pctHeight>0</wp14:pctHeight>
+            </wp14:sizeRelV>
+          </wp:anchor>
+        </w:drawing>
+      </w:r>
+      <w:r>
+        <w:rPr>
+          <w:noProof/>
+        </w:rPr>
+        <w:drawing>
+          <wp:inline distT="0" distB="0" distL="0" distR="0">
+            <wp:extent cx="5400675" cy="3040057"/>
+            <wp:effectExtent l="0" t="0" r="0" b="8255"/>
+            <wp:docPr id="31" name="Grafik 31"/>
+            <wp:cNvGraphicFramePr>
+              <a:graphicFrameLocks xmlns:a="http://schemas.openxmlformats.org/drawingml/2006/main" noChangeAspect="1"/>
+            </wp:cNvGraphicFramePr>
+            <a:graphic xmlns:a="http://schemas.openxmlformats.org/drawingml/2006/main">
+              <a:graphicData uri="http://schemas.openxmlformats.org/drawingml/2006/picture">
+                <pic:pic xmlns:pic="http://schemas.openxmlformats.org/drawingml/2006/picture">
+                  <pic:nvPicPr>
+                    <pic:cNvPr id="0" name="Picture 3"/>
+                    <pic:cNvPicPr>
+                      <a:picLocks noChangeAspect="1" noChangeArrowheads="1"/>
+                    </pic:cNvPicPr>
+                  </pic:nvPicPr>
+                  <pic:blipFill>
+                    <a:blip r:embed="rId16">
+                      <a:extLst>
+                        <a:ext uri="{28A0092B-C50C-407E-A947-70E740481C1C}">
+                          <a14:useLocalDpi xmlns:a14="http://schemas.microsoft.com/office/drawing/2010/main" val="0"/>
+                        </a:ext>
+                      </a:extLst>
+                    </a:blip>
+                    <a:srcRect/>
+                    <a:stretch>
+                      <a:fillRect/>
+                    </a:stretch>
+                  </pic:blipFill>
+                  <pic:spPr bwMode="auto">
+                    <a:xfrm>
+                      <a:off x="0" y="0"/>
+                      <a:ext cx="5400675" cy="3040057"/>
+                    </a:xfrm>
+                    <a:prstGeom prst="rect">
+                      <a:avLst/>
+                    </a:prstGeom>
+                    <a:noFill/>
+                    <a:ln>
+                      <a:noFill/>
+                    </a:ln>
+                  </pic:spPr>
+                </pic:pic>
+              </a:graphicData>
+            </a:graphic>
           </wp:inline>
         </w:drawing>
       </w:r>
     </w:p>
-    <w:p/>
-    <w:p/>
-    <w:p/>
-    <w:p/>
-    <w:p/>
-    <w:p/>
-    <w:p/>
-    <w:p/>
-    <w:p/>
-    <w:p>
-      <w:pPr>
-        <w:pStyle w:val="berschrift2"/>
-      </w:pPr>
-      <w:bookmarkStart w:id="6" w:name="_Toc486845148"/>
-      <w:r>
-        <w:t xml:space="preserve">Herunterladen </w:t>
-      </w:r>
-      <w:r>
-        <w:t>von Noten</w:t>
-      </w:r>
-      <w:bookmarkEnd w:id="6"/>
-    </w:p>
-    <w:p>
-      <w:r>
-        <w:t xml:space="preserve">Suchen </w:t>
-      </w:r>
-      <w:r>
-        <w:t>Sie</w:t>
-      </w:r>
-      <w:r>
-        <w:t xml:space="preserve"> ihr</w:t>
-      </w:r>
-      <w:r>
-        <w:t xml:space="preserve"> gewünsc</w:t>
-      </w:r>
-      <w:r>
-        <w:t>htes</w:t>
-      </w:r>
+    <w:p>
+      <w:pPr>
+        <w:rPr>
+          <w:b/>
+        </w:rPr>
+      </w:pPr>
+    </w:p>
+    <w:p>
+      <w:pPr>
+        <w:rPr>
+          <w:b/>
+        </w:rPr>
+      </w:pPr>
+    </w:p>
+    <w:p>
+      <w:pPr>
+        <w:rPr>
+          <w:b/>
+        </w:rPr>
+      </w:pPr>
+    </w:p>
+    <w:p>
+      <w:pPr>
+        <w:rPr>
+          <w:b/>
+        </w:rPr>
+      </w:pPr>
+    </w:p>
+    <w:p>
+      <w:r>
+        <w:rPr>
+          <w:b/>
+        </w:rPr>
+        <w:lastRenderedPageBreak/>
+        <w:t>Schritt 3</w:t>
+      </w:r>
+      <w:r>
+        <w:rPr>
+          <w:b/>
+        </w:rPr>
+        <w:t>:</w:t>
+      </w:r>
+      <w:r>
+        <w:t xml:space="preserve"> Klicken Sie auf den Play-Knopf Ihrer Lego Brick Software.</w:t>
+      </w:r>
+      <w:r>
+        <w:t xml:space="preserve"> Die Lego Brick Software startet den Scanvorgang nun automatisch. </w:t>
+      </w:r>
+      <w:r>
+        <w:t xml:space="preserve">Warten Sie bist dieser Vorgang abgeschlossen ist, Ihr Lego </w:t>
+      </w:r>
+      <w:proofErr w:type="spellStart"/>
+      <w:r>
+        <w:t>Mindstroms</w:t>
+      </w:r>
+      <w:proofErr w:type="spellEnd"/>
       <w:r>
         <w:t xml:space="preserve"> </w:t>
       </w:r>
       <w:r>
-        <w:t xml:space="preserve">Musikstück </w:t>
-      </w:r>
-      <w:r>
-        <w:t xml:space="preserve">in der Hauptansicht und klicken </w:t>
-      </w:r>
-      <w:r>
-        <w:t>Sie</w:t>
-      </w:r>
-      <w:r>
-        <w:t xml:space="preserve"> darauf. </w:t>
-      </w:r>
-    </w:p>
-    <w:p>
-      <w:r>
-        <w:lastRenderedPageBreak/>
-        <w:t>Für das Herunterladen der gewünschten Noten genügt ein Klick darauf. Die Noten werden nun in ihren“ Downloads“-Ordner gespeichert.</w:t>
+        <w:t>Brick gibt bei Start 3 Töne und bei Abschluss einen Ton wieder.</w:t>
+      </w:r>
+      <w:r>
+        <w:t xml:space="preserve"> Zudem wird in der unteren Leiste der Scan</w:t>
+      </w:r>
+      <w:r>
+        <w:t>f</w:t>
+      </w:r>
+      <w:r>
+        <w:t>ortschritt in Prozent angezeigt.</w:t>
+      </w:r>
+    </w:p>
+    <w:p>
+      <w:r>
+        <w:t xml:space="preserve">Klicken Sie um den Scanvorgang komplett abzuschließen auf weiter in Ihrer Sense 3D Scanner Software. </w:t>
       </w:r>
     </w:p>
     <w:p>
@@ -3430,25 +3173,25 @@
         <mc:AlternateContent>
           <mc:Choice Requires="wps">
             <w:drawing>
-              <wp:anchor distT="0" distB="0" distL="114300" distR="114300" simplePos="0" relativeHeight="251660288" behindDoc="0" locked="0" layoutInCell="1" allowOverlap="1" wp14:anchorId="1920DDAF" wp14:editId="1CE5384D">
+              <wp:anchor distT="0" distB="0" distL="114300" distR="114300" simplePos="0" relativeHeight="251681792" behindDoc="0" locked="0" layoutInCell="1" allowOverlap="1" wp14:anchorId="1BA44A61" wp14:editId="08C61F04">
                 <wp:simplePos x="0" y="0"/>
                 <wp:positionH relativeFrom="column">
-                  <wp:posOffset>1292225</wp:posOffset>
+                  <wp:posOffset>4037332</wp:posOffset>
                 </wp:positionH>
                 <wp:positionV relativeFrom="paragraph">
-                  <wp:posOffset>2588895</wp:posOffset>
+                  <wp:posOffset>2535238</wp:posOffset>
                 </wp:positionV>
                 <wp:extent cx="210899" cy="587474"/>
-                <wp:effectExtent l="133350" t="38100" r="36830" b="79375"/>
+                <wp:effectExtent l="78422" t="35878" r="0" b="96202"/>
                 <wp:wrapNone/>
-                <wp:docPr id="126" name="Pfeil: nach unten 126"/>
+                <wp:docPr id="27" name="Pfeil: nach unten 27"/>
                 <wp:cNvGraphicFramePr/>
                 <a:graphic xmlns:a="http://schemas.openxmlformats.org/drawingml/2006/main">
                   <a:graphicData uri="http://schemas.microsoft.com/office/word/2010/wordprocessingShape">
                     <wps:wsp>
                       <wps:cNvSpPr/>
                       <wps:spPr>
-                        <a:xfrm rot="1278198">
+                        <a:xfrm rot="5400000">
                           <a:off x="0" y="0"/>
                           <a:ext cx="210899" cy="587474"/>
                         </a:xfrm>
@@ -3490,7 +3233,7 @@
           </mc:Choice>
           <mc:Fallback>
             <w:pict>
-              <v:shape w14:anchorId="54119541" id="Pfeil: nach unten 126" o:spid="_x0000_s1026" type="#_x0000_t67" style="position:absolute;margin-left:101.75pt;margin-top:203.85pt;width:16.6pt;height:46.25pt;rotation:1396133fd;z-index:251660288;visibility:visible;mso-wrap-style:square;mso-width-percent:0;mso-height-percent:0;mso-wrap-distance-left:9pt;mso-wrap-distance-top:0;mso-wrap-distance-right:9pt;mso-wrap-distance-bottom:0;mso-position-horizontal:absolute;mso-position-horizontal-relative:text;mso-position-vertical:absolute;mso-position-vertical-relative:text;mso-width-percent:0;mso-height-percent:0;mso-width-relative:margin;mso-height-relative:margin;v-text-anchor:middle" o:gfxdata="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" adj="17723" fillcolor="#506329 [1638]" stroked="f">
+              <v:shape w14:anchorId="0C60A1A6" id="Pfeil: nach unten 27" o:spid="_x0000_s1026" type="#_x0000_t67" style="position:absolute;margin-left:317.9pt;margin-top:199.65pt;width:16.6pt;height:46.25pt;rotation:90;z-index:251681792;visibility:visible;mso-wrap-style:square;mso-width-percent:0;mso-height-percent:0;mso-wrap-distance-left:9pt;mso-wrap-distance-top:0;mso-wrap-distance-right:9pt;mso-wrap-distance-bottom:0;mso-position-horizontal:absolute;mso-position-horizontal-relative:text;mso-position-vertical:absolute;mso-position-vertical-relative:text;mso-width-percent:0;mso-height-percent:0;mso-width-relative:margin;mso-height-relative:margin;v-text-anchor:middle" o:gfxdata="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" adj="17723" fillcolor="#506329 [1638]" stroked="f">
                 <v:fill color2="#93b64c [3014]" rotate="t" angle="180" colors="0 #769535;52429f #9bc348;1 #9cc746" focus="100%" type="gradient">
                   <o:fill v:ext="view" type="gradientUnscaled"/>
                 </v:fill>
@@ -3504,11 +3247,88 @@
         <w:rPr>
           <w:noProof/>
         </w:rPr>
+        <mc:AlternateContent>
+          <mc:Choice Requires="wps">
+            <w:drawing>
+              <wp:anchor distT="0" distB="0" distL="114300" distR="114300" simplePos="0" relativeHeight="251654144" behindDoc="0" locked="0" layoutInCell="1" allowOverlap="1" wp14:anchorId="50A40D97" wp14:editId="40AA2F20">
+                <wp:simplePos x="0" y="0"/>
+                <wp:positionH relativeFrom="column">
+                  <wp:posOffset>1681798</wp:posOffset>
+                </wp:positionH>
+                <wp:positionV relativeFrom="paragraph">
+                  <wp:posOffset>1909763</wp:posOffset>
+                </wp:positionV>
+                <wp:extent cx="210899" cy="587474"/>
+                <wp:effectExtent l="78422" t="35878" r="0" b="96202"/>
+                <wp:wrapNone/>
+                <wp:docPr id="13" name="Pfeil: nach unten 13"/>
+                <wp:cNvGraphicFramePr/>
+                <a:graphic xmlns:a="http://schemas.openxmlformats.org/drawingml/2006/main">
+                  <a:graphicData uri="http://schemas.microsoft.com/office/word/2010/wordprocessingShape">
+                    <wps:wsp>
+                      <wps:cNvSpPr/>
+                      <wps:spPr>
+                        <a:xfrm rot="5400000">
+                          <a:off x="0" y="0"/>
+                          <a:ext cx="210899" cy="587474"/>
+                        </a:xfrm>
+                        <a:prstGeom prst="downArrow">
+                          <a:avLst/>
+                        </a:prstGeom>
+                      </wps:spPr>
+                      <wps:style>
+                        <a:lnRef idx="0">
+                          <a:schemeClr val="accent3"/>
+                        </a:lnRef>
+                        <a:fillRef idx="3">
+                          <a:schemeClr val="accent3"/>
+                        </a:fillRef>
+                        <a:effectRef idx="3">
+                          <a:schemeClr val="accent3"/>
+                        </a:effectRef>
+                        <a:fontRef idx="minor">
+                          <a:schemeClr val="lt1"/>
+                        </a:fontRef>
+                      </wps:style>
+                      <wps:bodyPr rot="0" spcFirstLastPara="0" vertOverflow="overflow" horzOverflow="overflow" vert="horz" wrap="square" lIns="91440" tIns="45720" rIns="91440" bIns="45720" numCol="1" spcCol="0" rtlCol="0" fromWordArt="0" anchor="ctr" anchorCtr="0" forceAA="0" compatLnSpc="1">
+                        <a:prstTxWarp prst="textNoShape">
+                          <a:avLst/>
+                        </a:prstTxWarp>
+                        <a:noAutofit/>
+                      </wps:bodyPr>
+                    </wps:wsp>
+                  </a:graphicData>
+                </a:graphic>
+                <wp14:sizeRelH relativeFrom="margin">
+                  <wp14:pctWidth>0</wp14:pctWidth>
+                </wp14:sizeRelH>
+                <wp14:sizeRelV relativeFrom="margin">
+                  <wp14:pctHeight>0</wp14:pctHeight>
+                </wp14:sizeRelV>
+              </wp:anchor>
+            </w:drawing>
+          </mc:Choice>
+          <mc:Fallback>
+            <w:pict>
+              <v:shape w14:anchorId="561127A6" id="Pfeil: nach unten 13" o:spid="_x0000_s1026" type="#_x0000_t67" style="position:absolute;margin-left:132.45pt;margin-top:150.4pt;width:16.6pt;height:46.25pt;rotation:90;z-index:251654144;visibility:visible;mso-wrap-style:square;mso-width-percent:0;mso-height-percent:0;mso-wrap-distance-left:9pt;mso-wrap-distance-top:0;mso-wrap-distance-right:9pt;mso-wrap-distance-bottom:0;mso-position-horizontal:absolute;mso-position-horizontal-relative:text;mso-position-vertical:absolute;mso-position-vertical-relative:text;mso-width-percent:0;mso-height-percent:0;mso-width-relative:margin;mso-height-relative:margin;v-text-anchor:middle" o:gfxdata="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" adj="17723" fillcolor="#506329 [1638]" stroked="f">
+                <v:fill color2="#93b64c [3014]" rotate="t" angle="180" colors="0 #769535;52429f #9bc348;1 #9cc746" focus="100%" type="gradient">
+                  <o:fill v:ext="view" type="gradientUnscaled"/>
+                </v:fill>
+                <v:shadow on="t" color="black" opacity="22937f" origin=",.5" offset="0,.63889mm"/>
+              </v:shape>
+            </w:pict>
+          </mc:Fallback>
+        </mc:AlternateContent>
+      </w:r>
+      <w:r>
+        <w:rPr>
+          <w:noProof/>
+        </w:rPr>
         <w:drawing>
-          <wp:inline distT="0" distB="0" distL="0" distR="0" wp14:anchorId="7A3D6F70" wp14:editId="4B1589AE">
-            <wp:extent cx="5400675" cy="3681730"/>
-            <wp:effectExtent l="19050" t="19050" r="28575" b="13970"/>
-            <wp:docPr id="125" name="Grafik 125"/>
+          <wp:inline distT="0" distB="0" distL="0" distR="0" wp14:anchorId="462E15E1" wp14:editId="710A3C77">
+            <wp:extent cx="3948112" cy="2988124"/>
+            <wp:effectExtent l="19050" t="19050" r="14605" b="22225"/>
+            <wp:docPr id="15" name="Grafik 15"/>
             <wp:cNvGraphicFramePr>
               <a:graphicFrameLocks xmlns:a="http://schemas.openxmlformats.org/drawingml/2006/main" noChangeAspect="1"/>
             </wp:cNvGraphicFramePr>
@@ -3528,7 +3348,7 @@
                   <pic:spPr>
                     <a:xfrm>
                       <a:off x="0" y="0"/>
-                      <a:ext cx="5400675" cy="3681730"/>
+                      <a:ext cx="3959470" cy="2996720"/>
                     </a:xfrm>
                     <a:prstGeom prst="rect">
                       <a:avLst/>
@@ -3546,44 +3366,30 @@
         </w:drawing>
       </w:r>
     </w:p>
-    <w:p/>
     <w:p>
       <w:pPr>
         <w:pStyle w:val="berschrift2"/>
       </w:pPr>
-      <w:bookmarkStart w:id="7" w:name="_Toc486845149"/>
-      <w:r>
-        <w:t>Löschen von Musik</w:t>
-      </w:r>
-      <w:r>
-        <w:t>stücken</w:t>
-      </w:r>
-      <w:r>
-        <w:t xml:space="preserve"> und Noten</w:t>
-      </w:r>
-      <w:bookmarkEnd w:id="7"/>
-    </w:p>
-    <w:p>
-      <w:r>
-        <w:t xml:space="preserve">Wenn </w:t>
-      </w:r>
-      <w:r>
-        <w:t>Sie</w:t>
-      </w:r>
-      <w:r>
-        <w:t xml:space="preserve"> zuvor auf Noten Bearbeiten geklickt haben wechseln </w:t>
-      </w:r>
-      <w:r>
-        <w:t>Sie</w:t>
-      </w:r>
-      <w:r>
-        <w:t xml:space="preserve"> in die nachfolgende Ansicht. Zum Löschen markieren </w:t>
-      </w:r>
-      <w:r>
-        <w:t>Sie</w:t>
-      </w:r>
-      <w:r>
-        <w:t xml:space="preserve"> die Noten am rechten Rand und klicken dann auf das Löschen-Symbol im rechten Eck. („Plus“ zum Hinzufügen)</w:t>
+      <w:bookmarkStart w:id="13" w:name="_Toc505614977"/>
+      <w:r>
+        <w:t>Weitere Funktion der 3D Scanner Software</w:t>
+      </w:r>
+      <w:bookmarkEnd w:id="13"/>
+      <w:r>
+        <w:t xml:space="preserve"> </w:t>
+      </w:r>
+    </w:p>
+    <w:p>
+      <w:r>
+        <w:t xml:space="preserve">Sie Können den Scanvorgang auch manuell abbrechen in dem Sie auf den </w:t>
+      </w:r>
+      <w:proofErr w:type="spellStart"/>
+      <w:r>
+        <w:t>Stop</w:t>
+      </w:r>
+      <w:proofErr w:type="spellEnd"/>
+      <w:r>
+        <w:t>-Knopf drücken.</w:t>
       </w:r>
     </w:p>
     <w:p>
@@ -3594,13 +3400,151 @@
         <mc:AlternateContent>
           <mc:Choice Requires="wps">
             <w:drawing>
-              <wp:anchor distT="0" distB="0" distL="114300" distR="114300" simplePos="0" relativeHeight="251651072" behindDoc="0" locked="0" layoutInCell="1" allowOverlap="1" wp14:anchorId="1E2268EA" wp14:editId="291F94BA">
+              <wp:anchor distT="0" distB="0" distL="114300" distR="114300" simplePos="0" relativeHeight="251685888" behindDoc="0" locked="0" layoutInCell="1" allowOverlap="1" wp14:anchorId="28CB196C" wp14:editId="129B0619">
                 <wp:simplePos x="0" y="0"/>
                 <wp:positionH relativeFrom="column">
-                  <wp:posOffset>4622800</wp:posOffset>
+                  <wp:posOffset>3596005</wp:posOffset>
                 </wp:positionH>
                 <wp:positionV relativeFrom="paragraph">
-                  <wp:posOffset>220345</wp:posOffset>
+                  <wp:posOffset>1958658</wp:posOffset>
+                </wp:positionV>
+                <wp:extent cx="210899" cy="587474"/>
+                <wp:effectExtent l="78422" t="35878" r="0" b="96202"/>
+                <wp:wrapNone/>
+                <wp:docPr id="22" name="Pfeil: nach unten 22"/>
+                <wp:cNvGraphicFramePr/>
+                <a:graphic xmlns:a="http://schemas.openxmlformats.org/drawingml/2006/main">
+                  <a:graphicData uri="http://schemas.microsoft.com/office/word/2010/wordprocessingShape">
+                    <wps:wsp>
+                      <wps:cNvSpPr/>
+                      <wps:spPr>
+                        <a:xfrm rot="5400000">
+                          <a:off x="0" y="0"/>
+                          <a:ext cx="210899" cy="587474"/>
+                        </a:xfrm>
+                        <a:prstGeom prst="downArrow">
+                          <a:avLst/>
+                        </a:prstGeom>
+                      </wps:spPr>
+                      <wps:style>
+                        <a:lnRef idx="0">
+                          <a:schemeClr val="accent3"/>
+                        </a:lnRef>
+                        <a:fillRef idx="3">
+                          <a:schemeClr val="accent3"/>
+                        </a:fillRef>
+                        <a:effectRef idx="3">
+                          <a:schemeClr val="accent3"/>
+                        </a:effectRef>
+                        <a:fontRef idx="minor">
+                          <a:schemeClr val="lt1"/>
+                        </a:fontRef>
+                      </wps:style>
+                      <wps:bodyPr rot="0" spcFirstLastPara="0" vertOverflow="overflow" horzOverflow="overflow" vert="horz" wrap="square" lIns="91440" tIns="45720" rIns="91440" bIns="45720" numCol="1" spcCol="0" rtlCol="0" fromWordArt="0" anchor="ctr" anchorCtr="0" forceAA="0" compatLnSpc="1">
+                        <a:prstTxWarp prst="textNoShape">
+                          <a:avLst/>
+                        </a:prstTxWarp>
+                        <a:noAutofit/>
+                      </wps:bodyPr>
+                    </wps:wsp>
+                  </a:graphicData>
+                </a:graphic>
+                <wp14:sizeRelH relativeFrom="margin">
+                  <wp14:pctWidth>0</wp14:pctWidth>
+                </wp14:sizeRelH>
+                <wp14:sizeRelV relativeFrom="margin">
+                  <wp14:pctHeight>0</wp14:pctHeight>
+                </wp14:sizeRelV>
+              </wp:anchor>
+            </w:drawing>
+          </mc:Choice>
+          <mc:Fallback>
+            <w:pict>
+              <v:shape w14:anchorId="2036F2D4" id="Pfeil: nach unten 22" o:spid="_x0000_s1026" type="#_x0000_t67" style="position:absolute;margin-left:283.15pt;margin-top:154.25pt;width:16.6pt;height:46.25pt;rotation:90;z-index:251685888;visibility:visible;mso-wrap-style:square;mso-width-percent:0;mso-height-percent:0;mso-wrap-distance-left:9pt;mso-wrap-distance-top:0;mso-wrap-distance-right:9pt;mso-wrap-distance-bottom:0;mso-position-horizontal:absolute;mso-position-horizontal-relative:text;mso-position-vertical:absolute;mso-position-vertical-relative:text;mso-width-percent:0;mso-height-percent:0;mso-width-relative:margin;mso-height-relative:margin;v-text-anchor:middle" o:gfxdata="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" adj="17723" fillcolor="#506329 [1638]" stroked="f">
+                <v:fill color2="#93b64c [3014]" rotate="t" angle="180" colors="0 #769535;52429f #9bc348;1 #9cc746" focus="100%" type="gradient">
+                  <o:fill v:ext="view" type="gradientUnscaled"/>
+                </v:fill>
+                <v:shadow on="t" color="black" opacity="22937f" origin=",.5" offset="0,.63889mm"/>
+              </v:shape>
+            </w:pict>
+          </mc:Fallback>
+        </mc:AlternateContent>
+      </w:r>
+      <w:r>
+        <w:rPr>
+          <w:noProof/>
+        </w:rPr>
+        <w:drawing>
+          <wp:inline distT="0" distB="0" distL="0" distR="0" wp14:anchorId="339863AB" wp14:editId="78346A4A">
+            <wp:extent cx="3948112" cy="2988124"/>
+            <wp:effectExtent l="19050" t="19050" r="14605" b="22225"/>
+            <wp:docPr id="19" name="Grafik 19"/>
+            <wp:cNvGraphicFramePr>
+              <a:graphicFrameLocks xmlns:a="http://schemas.openxmlformats.org/drawingml/2006/main" noChangeAspect="1"/>
+            </wp:cNvGraphicFramePr>
+            <a:graphic xmlns:a="http://schemas.openxmlformats.org/drawingml/2006/main">
+              <a:graphicData uri="http://schemas.openxmlformats.org/drawingml/2006/picture">
+                <pic:pic xmlns:pic="http://schemas.openxmlformats.org/drawingml/2006/picture">
+                  <pic:nvPicPr>
+                    <pic:cNvPr id="1" name=""/>
+                    <pic:cNvPicPr/>
+                  </pic:nvPicPr>
+                  <pic:blipFill>
+                    <a:blip r:embed="rId13"/>
+                    <a:stretch>
+                      <a:fillRect/>
+                    </a:stretch>
+                  </pic:blipFill>
+                  <pic:spPr>
+                    <a:xfrm>
+                      <a:off x="0" y="0"/>
+                      <a:ext cx="3959470" cy="2996720"/>
+                    </a:xfrm>
+                    <a:prstGeom prst="rect">
+                      <a:avLst/>
+                    </a:prstGeom>
+                    <a:ln>
+                      <a:solidFill>
+                        <a:schemeClr val="tx1"/>
+                      </a:solidFill>
+                    </a:ln>
+                  </pic:spPr>
+                </pic:pic>
+              </a:graphicData>
+            </a:graphic>
+          </wp:inline>
+        </w:drawing>
+      </w:r>
+    </w:p>
+    <w:p/>
+    <w:p>
+      <w:r>
+        <w:t xml:space="preserve">Weiters können Sie Ihre Scanblattform beliebig hin und her bewegen indem Sie die Pfeil-Knöpfe verwenden. Zudem wird in der rechten Ecke der Batteriestatus des Lego </w:t>
+      </w:r>
+      <w:proofErr w:type="spellStart"/>
+      <w:r>
+        <w:t>Mindstorms</w:t>
+      </w:r>
+      <w:proofErr w:type="spellEnd"/>
+      <w:r>
+        <w:t xml:space="preserve"> Brick angezeigt.</w:t>
+      </w:r>
+    </w:p>
+    <w:p>
+      <w:r>
+        <w:rPr>
+          <w:noProof/>
+        </w:rPr>
+        <mc:AlternateContent>
+          <mc:Choice Requires="wps">
+            <w:drawing>
+              <wp:anchor distT="0" distB="0" distL="114300" distR="114300" simplePos="0" relativeHeight="251624448" behindDoc="0" locked="0" layoutInCell="1" allowOverlap="1" wp14:anchorId="1E2268EA" wp14:editId="291F94BA">
+                <wp:simplePos x="0" y="0"/>
+                <wp:positionH relativeFrom="column">
+                  <wp:posOffset>2970212</wp:posOffset>
+                </wp:positionH>
+                <wp:positionV relativeFrom="paragraph">
+                  <wp:posOffset>169545</wp:posOffset>
                 </wp:positionV>
                 <wp:extent cx="210899" cy="587474"/>
                 <wp:effectExtent l="171450" t="38100" r="113030" b="60325"/>
@@ -3654,7 +3598,7 @@
           </mc:Choice>
           <mc:Fallback>
             <w:pict>
-              <v:shape w14:anchorId="6D3BD9E4" id="Pfeil: nach unten 130" o:spid="_x0000_s1026" type="#_x0000_t67" style="position:absolute;margin-left:364pt;margin-top:17.35pt;width:16.6pt;height:46.25pt;rotation:-2256295fd;z-index:251651072;visibility:visible;mso-wrap-style:square;mso-width-percent:0;mso-height-percent:0;mso-wrap-distance-left:9pt;mso-wrap-distance-top:0;mso-wrap-distance-right:9pt;mso-wrap-distance-bottom:0;mso-position-horizontal:absolute;mso-position-horizontal-relative:text;mso-position-vertical:absolute;mso-position-vertical-relative:text;mso-width-percent:0;mso-height-percent:0;mso-width-relative:margin;mso-height-relative:margin;v-text-anchor:middle" o:gfxdata="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" adj="17723" fillcolor="#506329 [1638]" stroked="f">
+              <v:shape w14:anchorId="02B999D9" id="Pfeil: nach unten 130" o:spid="_x0000_s1026" type="#_x0000_t67" style="position:absolute;margin-left:233.85pt;margin-top:13.35pt;width:16.6pt;height:46.25pt;rotation:-2256295fd;z-index:251624448;visibility:visible;mso-wrap-style:square;mso-width-percent:0;mso-height-percent:0;mso-wrap-distance-left:9pt;mso-wrap-distance-top:0;mso-wrap-distance-right:9pt;mso-wrap-distance-bottom:0;mso-position-horizontal:absolute;mso-position-horizontal-relative:text;mso-position-vertical:absolute;mso-position-vertical-relative:text;mso-width-percent:0;mso-height-percent:0;mso-width-relative:margin;mso-height-relative:margin;v-text-anchor:middle" o:gfxdata="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" adj="17723" fillcolor="#506329 [1638]" stroked="f">
                 <v:fill color2="#93b64c [3014]" rotate="t" angle="180" colors="0 #769535;52429f #9bc348;1 #9cc746" focus="100%" type="gradient">
                   <o:fill v:ext="view" type="gradientUnscaled"/>
                 </v:fill>
@@ -3671,25 +3615,25 @@
         <mc:AlternateContent>
           <mc:Choice Requires="wps">
             <w:drawing>
-              <wp:anchor distT="0" distB="0" distL="114300" distR="114300" simplePos="0" relativeHeight="251656192" behindDoc="0" locked="0" layoutInCell="1" allowOverlap="1" wp14:anchorId="3B99747E" wp14:editId="0916E636">
+              <wp:anchor distT="0" distB="0" distL="114300" distR="114300" simplePos="0" relativeHeight="251692032" behindDoc="0" locked="0" layoutInCell="1" allowOverlap="1" wp14:anchorId="6F71FE03" wp14:editId="032ABE17">
                 <wp:simplePos x="0" y="0"/>
                 <wp:positionH relativeFrom="column">
-                  <wp:posOffset>4530409</wp:posOffset>
+                  <wp:posOffset>1657669</wp:posOffset>
                 </wp:positionH>
                 <wp:positionV relativeFrom="paragraph">
-                  <wp:posOffset>1041717</wp:posOffset>
+                  <wp:posOffset>1025208</wp:posOffset>
                 </wp:positionV>
                 <wp:extent cx="210899" cy="587474"/>
                 <wp:effectExtent l="78422" t="35878" r="0" b="96202"/>
                 <wp:wrapNone/>
-                <wp:docPr id="129" name="Pfeil: nach unten 129"/>
+                <wp:docPr id="25" name="Pfeil: nach unten 25"/>
                 <wp:cNvGraphicFramePr/>
                 <a:graphic xmlns:a="http://schemas.openxmlformats.org/drawingml/2006/main">
                   <a:graphicData uri="http://schemas.microsoft.com/office/word/2010/wordprocessingShape">
                     <wps:wsp>
                       <wps:cNvSpPr/>
                       <wps:spPr>
-                        <a:xfrm rot="16200000">
+                        <a:xfrm rot="5400000">
                           <a:off x="0" y="0"/>
                           <a:ext cx="210899" cy="587474"/>
                         </a:xfrm>
@@ -3731,7 +3675,7 @@
           </mc:Choice>
           <mc:Fallback>
             <w:pict>
-              <v:shape w14:anchorId="4997A493" id="Pfeil: nach unten 129" o:spid="_x0000_s1026" type="#_x0000_t67" style="position:absolute;margin-left:356.75pt;margin-top:82pt;width:16.6pt;height:46.25pt;rotation:-90;z-index:251656192;visibility:visible;mso-wrap-style:square;mso-width-percent:0;mso-height-percent:0;mso-wrap-distance-left:9pt;mso-wrap-distance-top:0;mso-wrap-distance-right:9pt;mso-wrap-distance-bottom:0;mso-position-horizontal:absolute;mso-position-horizontal-relative:text;mso-position-vertical:absolute;mso-position-vertical-relative:text;mso-width-percent:0;mso-height-percent:0;mso-width-relative:margin;mso-height-relative:margin;v-text-anchor:middle" o:gfxdata="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" adj="17723" fillcolor="#506329 [1638]" stroked="f">
+              <v:shape w14:anchorId="29FD3DE3" id="Pfeil: nach unten 25" o:spid="_x0000_s1026" type="#_x0000_t67" style="position:absolute;margin-left:130.55pt;margin-top:80.75pt;width:16.6pt;height:46.25pt;rotation:90;z-index:251692032;visibility:visible;mso-wrap-style:square;mso-width-percent:0;mso-height-percent:0;mso-wrap-distance-left:9pt;mso-wrap-distance-top:0;mso-wrap-distance-right:9pt;mso-wrap-distance-bottom:0;mso-position-horizontal:absolute;mso-position-horizontal-relative:text;mso-position-vertical:absolute;mso-position-vertical-relative:text;mso-width-percent:0;mso-height-percent:0;mso-width-relative:margin;mso-height-relative:margin;v-text-anchor:middle" o:gfxdata="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" adj="17723" fillcolor="#506329 [1638]" stroked="f">
                 <v:fill color2="#93b64c [3014]" rotate="t" angle="180" colors="0 #769535;52429f #9bc348;1 #9cc746" focus="100%" type="gradient">
                   <o:fill v:ext="view" type="gradientUnscaled"/>
                 </v:fill>
@@ -3745,174 +3689,28 @@
         <w:rPr>
           <w:noProof/>
         </w:rPr>
-        <w:drawing>
-          <wp:inline distT="0" distB="0" distL="0" distR="0" wp14:anchorId="4E8A5053" wp14:editId="2B386E86">
-            <wp:extent cx="5400675" cy="1844675"/>
-            <wp:effectExtent l="19050" t="19050" r="28575" b="22225"/>
-            <wp:docPr id="127" name="Grafik 127"/>
-            <wp:cNvGraphicFramePr>
-              <a:graphicFrameLocks xmlns:a="http://schemas.openxmlformats.org/drawingml/2006/main" noChangeAspect="1"/>
-            </wp:cNvGraphicFramePr>
-            <a:graphic xmlns:a="http://schemas.openxmlformats.org/drawingml/2006/main">
-              <a:graphicData uri="http://schemas.openxmlformats.org/drawingml/2006/picture">
-                <pic:pic xmlns:pic="http://schemas.openxmlformats.org/drawingml/2006/picture">
-                  <pic:nvPicPr>
-                    <pic:cNvPr id="1" name=""/>
-                    <pic:cNvPicPr/>
-                  </pic:nvPicPr>
-                  <pic:blipFill>
-                    <a:blip r:embed="rId14"/>
-                    <a:stretch>
-                      <a:fillRect/>
-                    </a:stretch>
-                  </pic:blipFill>
-                  <pic:spPr>
-                    <a:xfrm>
-                      <a:off x="0" y="0"/>
-                      <a:ext cx="5400675" cy="1844675"/>
-                    </a:xfrm>
-                    <a:prstGeom prst="rect">
-                      <a:avLst/>
-                    </a:prstGeom>
-                    <a:ln>
-                      <a:solidFill>
-                        <a:schemeClr val="tx1"/>
-                      </a:solidFill>
-                    </a:ln>
-                  </pic:spPr>
-                </pic:pic>
-              </a:graphicData>
-            </a:graphic>
-          </wp:inline>
-        </w:drawing>
-      </w:r>
-    </w:p>
-    <w:p/>
-    <w:p/>
-    <w:p>
-      <w:r>
-        <w:t>Wolle</w:t>
-      </w:r>
-      <w:r>
-        <w:t xml:space="preserve">n </w:t>
-      </w:r>
-      <w:r>
-        <w:t>Sie</w:t>
-      </w:r>
-      <w:r>
-        <w:t xml:space="preserve"> nun </w:t>
-      </w:r>
-      <w:proofErr w:type="gramStart"/>
-      <w:r>
-        <w:t>einen komplettes Musikstück</w:t>
-      </w:r>
-      <w:proofErr w:type="gramEnd"/>
-      <w:r>
-        <w:t xml:space="preserve"> (</w:t>
-      </w:r>
-      <w:r>
-        <w:rPr>
-          <w:b/>
-        </w:rPr>
-        <w:t>Vorsicht:</w:t>
-      </w:r>
-      <w:r>
-        <w:t xml:space="preserve"> Alle an diesem Musikstück</w:t>
-      </w:r>
-      <w:r>
-        <w:t xml:space="preserve"> angefügten Noten gehen hierbei verloren)</w:t>
-      </w:r>
-      <w:r>
-        <w:t xml:space="preserve"> löschen, haben </w:t>
-      </w:r>
-      <w:r>
-        <w:t>Sie</w:t>
-      </w:r>
-      <w:r>
-        <w:t xml:space="preserve"> dazu zwei Möglichkeiten.</w:t>
-      </w:r>
-    </w:p>
-    <w:p>
-      <w:r>
-        <w:rPr>
-          <w:b/>
-        </w:rPr>
-        <w:lastRenderedPageBreak/>
-        <w:t>Möglichkeit 1:</w:t>
-      </w:r>
-      <w:r>
-        <w:t xml:space="preserve"> Suchen </w:t>
-      </w:r>
-      <w:r>
-        <w:t>Sie</w:t>
-      </w:r>
-      <w:r>
-        <w:t xml:space="preserve"> </w:t>
-      </w:r>
-      <w:r>
-        <w:t>das</w:t>
-      </w:r>
-      <w:r>
-        <w:t xml:space="preserve"> zu löschende </w:t>
-      </w:r>
-      <w:r>
-        <w:t>Musikstück</w:t>
-      </w:r>
-      <w:r>
-        <w:t xml:space="preserve"> über das </w:t>
-      </w:r>
-      <w:r>
-        <w:t>„</w:t>
-      </w:r>
-      <w:r>
-        <w:t>Suchen</w:t>
-      </w:r>
-      <w:r>
-        <w:t>“</w:t>
-      </w:r>
-      <w:r>
-        <w:t>-Feld</w:t>
-      </w:r>
-      <w:r>
-        <w:t xml:space="preserve">. Danach markieren </w:t>
-      </w:r>
-      <w:r>
-        <w:t>Sie</w:t>
-      </w:r>
-      <w:r>
-        <w:t xml:space="preserve"> das Musikstück </w:t>
-      </w:r>
-      <w:r>
-        <w:t>am rechten Rand und klicken anschließend auf das „Löschen“-Symbol in der rechten Ecke.</w:t>
-      </w:r>
-    </w:p>
-    <w:p>
-      <w:r>
-        <w:rPr>
-          <w:noProof/>
-        </w:rPr>
         <mc:AlternateContent>
           <mc:Choice Requires="wps">
             <w:drawing>
-              <wp:anchor distT="0" distB="0" distL="114300" distR="114300" simplePos="0" relativeHeight="251657216" behindDoc="0" locked="0" layoutInCell="1" allowOverlap="1" wp14:anchorId="7F77DD7A" wp14:editId="34789186">
+              <wp:anchor distT="0" distB="0" distL="114300" distR="114300" simplePos="0" relativeHeight="251642880" behindDoc="0" locked="0" layoutInCell="1" allowOverlap="1" wp14:anchorId="1920DDAF" wp14:editId="1CE5384D">
                 <wp:simplePos x="0" y="0"/>
                 <wp:positionH relativeFrom="column">
-                  <wp:posOffset>4492308</wp:posOffset>
+                  <wp:posOffset>3606165</wp:posOffset>
                 </wp:positionH>
                 <wp:positionV relativeFrom="paragraph">
-                  <wp:posOffset>312737</wp:posOffset>
+                  <wp:posOffset>993458</wp:posOffset>
                 </wp:positionV>
                 <wp:extent cx="210899" cy="587474"/>
-                <wp:effectExtent l="40322" t="150178" r="20003" b="172402"/>
+                <wp:effectExtent l="78422" t="35878" r="0" b="96202"/>
                 <wp:wrapNone/>
-                <wp:docPr id="133" name="Pfeil: nach unten 133"/>
+                <wp:docPr id="126" name="Pfeil: nach unten 126"/>
                 <wp:cNvGraphicFramePr/>
                 <a:graphic xmlns:a="http://schemas.openxmlformats.org/drawingml/2006/main">
                   <a:graphicData uri="http://schemas.microsoft.com/office/word/2010/wordprocessingShape">
                     <wps:wsp>
                       <wps:cNvSpPr/>
                       <wps:spPr>
-                        <a:xfrm rot="18207471">
+                        <a:xfrm rot="5400000">
                           <a:off x="0" y="0"/>
                           <a:ext cx="210899" cy="587474"/>
                         </a:xfrm>
@@ -3954,7 +3752,7 @@
           </mc:Choice>
           <mc:Fallback>
             <w:pict>
-              <v:shape w14:anchorId="52EA449B" id="Pfeil: nach unten 133" o:spid="_x0000_s1026" type="#_x0000_t67" style="position:absolute;margin-left:353.75pt;margin-top:24.6pt;width:16.6pt;height:46.25pt;rotation:-3705546fd;z-index:251657216;visibility:visible;mso-wrap-style:square;mso-width-percent:0;mso-height-percent:0;mso-wrap-distance-left:9pt;mso-wrap-distance-top:0;mso-wrap-distance-right:9pt;mso-wrap-distance-bottom:0;mso-position-horizontal:absolute;mso-position-horizontal-relative:text;mso-position-vertical:absolute;mso-position-vertical-relative:text;mso-width-percent:0;mso-height-percent:0;mso-width-relative:margin;mso-height-relative:margin;v-text-anchor:middle" o:gfxdata="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" adj="17723" fillcolor="#506329 [1638]" stroked="f">
+              <v:shape w14:anchorId="46490365" id="Pfeil: nach unten 126" o:spid="_x0000_s1026" type="#_x0000_t67" style="position:absolute;margin-left:283.95pt;margin-top:78.25pt;width:16.6pt;height:46.25pt;rotation:90;z-index:251642880;visibility:visible;mso-wrap-style:square;mso-width-percent:0;mso-height-percent:0;mso-wrap-distance-left:9pt;mso-wrap-distance-top:0;mso-wrap-distance-right:9pt;mso-wrap-distance-bottom:0;mso-position-horizontal:absolute;mso-position-horizontal-relative:text;mso-position-vertical:absolute;mso-position-vertical-relative:text;mso-width-percent:0;mso-height-percent:0;mso-width-relative:margin;mso-height-relative:margin;v-text-anchor:middle" o:gfxdata="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" adj="17723" fillcolor="#506329 [1638]" stroked="f">
                 <v:fill color2="#93b64c [3014]" rotate="t" angle="180" colors="0 #769535;52429f #9bc348;1 #9cc746" focus="100%" type="gradient">
                   <o:fill v:ext="view" type="gradientUnscaled"/>
                 </v:fill>
@@ -3968,88 +3766,11 @@
         <w:rPr>
           <w:noProof/>
         </w:rPr>
-        <mc:AlternateContent>
-          <mc:Choice Requires="wps">
-            <w:drawing>
-              <wp:anchor distT="0" distB="0" distL="114300" distR="114300" simplePos="0" relativeHeight="251662336" behindDoc="0" locked="0" layoutInCell="1" allowOverlap="1" wp14:anchorId="4308EAA1" wp14:editId="481E0B04">
-                <wp:simplePos x="0" y="0"/>
-                <wp:positionH relativeFrom="column">
-                  <wp:posOffset>4730433</wp:posOffset>
-                </wp:positionH>
-                <wp:positionV relativeFrom="paragraph">
-                  <wp:posOffset>1617663</wp:posOffset>
-                </wp:positionV>
-                <wp:extent cx="210899" cy="587474"/>
-                <wp:effectExtent l="40322" t="150178" r="20003" b="172402"/>
-                <wp:wrapNone/>
-                <wp:docPr id="132" name="Pfeil: nach unten 132"/>
-                <wp:cNvGraphicFramePr/>
-                <a:graphic xmlns:a="http://schemas.openxmlformats.org/drawingml/2006/main">
-                  <a:graphicData uri="http://schemas.microsoft.com/office/word/2010/wordprocessingShape">
-                    <wps:wsp>
-                      <wps:cNvSpPr/>
-                      <wps:spPr>
-                        <a:xfrm rot="18207471">
-                          <a:off x="0" y="0"/>
-                          <a:ext cx="210899" cy="587474"/>
-                        </a:xfrm>
-                        <a:prstGeom prst="downArrow">
-                          <a:avLst/>
-                        </a:prstGeom>
-                      </wps:spPr>
-                      <wps:style>
-                        <a:lnRef idx="0">
-                          <a:schemeClr val="accent3"/>
-                        </a:lnRef>
-                        <a:fillRef idx="3">
-                          <a:schemeClr val="accent3"/>
-                        </a:fillRef>
-                        <a:effectRef idx="3">
-                          <a:schemeClr val="accent3"/>
-                        </a:effectRef>
-                        <a:fontRef idx="minor">
-                          <a:schemeClr val="lt1"/>
-                        </a:fontRef>
-                      </wps:style>
-                      <wps:bodyPr rot="0" spcFirstLastPara="0" vertOverflow="overflow" horzOverflow="overflow" vert="horz" wrap="square" lIns="91440" tIns="45720" rIns="91440" bIns="45720" numCol="1" spcCol="0" rtlCol="0" fromWordArt="0" anchor="ctr" anchorCtr="0" forceAA="0" compatLnSpc="1">
-                        <a:prstTxWarp prst="textNoShape">
-                          <a:avLst/>
-                        </a:prstTxWarp>
-                        <a:noAutofit/>
-                      </wps:bodyPr>
-                    </wps:wsp>
-                  </a:graphicData>
-                </a:graphic>
-                <wp14:sizeRelH relativeFrom="margin">
-                  <wp14:pctWidth>0</wp14:pctWidth>
-                </wp14:sizeRelH>
-                <wp14:sizeRelV relativeFrom="margin">
-                  <wp14:pctHeight>0</wp14:pctHeight>
-                </wp14:sizeRelV>
-              </wp:anchor>
-            </w:drawing>
-          </mc:Choice>
-          <mc:Fallback>
-            <w:pict>
-              <v:shape w14:anchorId="40625373" id="Pfeil: nach unten 132" o:spid="_x0000_s1026" type="#_x0000_t67" style="position:absolute;margin-left:372.5pt;margin-top:127.4pt;width:16.6pt;height:46.25pt;rotation:-3705546fd;z-index:251662336;visibility:visible;mso-wrap-style:square;mso-width-percent:0;mso-height-percent:0;mso-wrap-distance-left:9pt;mso-wrap-distance-top:0;mso-wrap-distance-right:9pt;mso-wrap-distance-bottom:0;mso-position-horizontal:absolute;mso-position-horizontal-relative:text;mso-position-vertical:absolute;mso-position-vertical-relative:text;mso-width-percent:0;mso-height-percent:0;mso-width-relative:margin;mso-height-relative:margin;v-text-anchor:middle" o:gfxdata="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" adj="17723" fillcolor="#506329 [1638]" stroked="f">
-                <v:fill color2="#93b64c [3014]" rotate="t" angle="180" colors="0 #769535;52429f #9bc348;1 #9cc746" focus="100%" type="gradient">
-                  <o:fill v:ext="view" type="gradientUnscaled"/>
-                </v:fill>
-                <v:shadow on="t" color="black" opacity="22937f" origin=",.5" offset="0,.63889mm"/>
-              </v:shape>
-            </w:pict>
-          </mc:Fallback>
-        </mc:AlternateContent>
-      </w:r>
-      <w:r>
-        <w:rPr>
-          <w:noProof/>
-        </w:rPr>
         <w:drawing>
-          <wp:inline distT="0" distB="0" distL="0" distR="0" wp14:anchorId="4D02119D" wp14:editId="1AA0AB1E">
-            <wp:extent cx="5400675" cy="2378075"/>
-            <wp:effectExtent l="19050" t="19050" r="28575" b="22225"/>
-            <wp:docPr id="131" name="Grafik 131"/>
+          <wp:inline distT="0" distB="0" distL="0" distR="0" wp14:anchorId="5473AC43" wp14:editId="74A47348">
+            <wp:extent cx="3948112" cy="2988124"/>
+            <wp:effectExtent l="19050" t="19050" r="14605" b="22225"/>
+            <wp:docPr id="23" name="Grafik 23"/>
             <wp:cNvGraphicFramePr>
               <a:graphicFrameLocks xmlns:a="http://schemas.openxmlformats.org/drawingml/2006/main" noChangeAspect="1"/>
             </wp:cNvGraphicFramePr>
@@ -4061,7 +3782,7 @@
                     <pic:cNvPicPr/>
                   </pic:nvPicPr>
                   <pic:blipFill>
-                    <a:blip r:embed="rId15"/>
+                    <a:blip r:embed="rId13"/>
                     <a:stretch>
                       <a:fillRect/>
                     </a:stretch>
@@ -4069,7 +3790,7 @@
                   <pic:spPr>
                     <a:xfrm>
                       <a:off x="0" y="0"/>
-                      <a:ext cx="5400675" cy="2378075"/>
+                      <a:ext cx="3959470" cy="2996720"/>
                     </a:xfrm>
                     <a:prstGeom prst="rect">
                       <a:avLst/>
@@ -4088,379 +3809,17 @@
       </w:r>
     </w:p>
     <w:p/>
-    <w:p>
-      <w:r>
-        <w:rPr>
-          <w:b/>
-        </w:rPr>
-        <w:t>Möglichkeit 2</w:t>
-      </w:r>
-      <w:r>
-        <w:rPr>
-          <w:b/>
-        </w:rPr>
-        <w:t>:</w:t>
-      </w:r>
-      <w:r>
-        <w:t xml:space="preserve"> </w:t>
-      </w:r>
-      <w:r>
-        <w:t>Sie</w:t>
-      </w:r>
-      <w:r>
-        <w:t xml:space="preserve"> befinden sich bereits in dem ausgewählten </w:t>
-      </w:r>
-      <w:r>
-        <w:t>Musikstück</w:t>
-      </w:r>
-      <w:r>
-        <w:t xml:space="preserve">. Zum Löschen klicken </w:t>
-      </w:r>
-      <w:r>
-        <w:t>Sie</w:t>
-      </w:r>
-      <w:r>
-        <w:t xml:space="preserve"> auf das Löschen-Symbol in der rechten Ecke.</w:t>
-      </w:r>
-      <w:r>
-        <w:t xml:space="preserve"> </w:t>
-      </w:r>
-      <w:r>
-        <w:t>(</w:t>
-      </w:r>
-      <w:r>
-        <w:rPr>
-          <w:b/>
-        </w:rPr>
-        <w:t>Vorsicht:</w:t>
-      </w:r>
-      <w:r>
-        <w:t xml:space="preserve"> Alle an diesem</w:t>
-      </w:r>
-      <w:r>
-        <w:t xml:space="preserve"> </w:t>
-      </w:r>
-      <w:r>
-        <w:t>Musikstück</w:t>
-      </w:r>
-      <w:r>
-        <w:t xml:space="preserve"> angefügten Noten gehen hierbei verloren)</w:t>
-      </w:r>
-    </w:p>
-    <w:p/>
-    <w:p>
-      <w:r>
-        <w:rPr>
-          <w:noProof/>
-        </w:rPr>
-        <mc:AlternateContent>
-          <mc:Choice Requires="wps">
-            <w:drawing>
-              <wp:anchor distT="0" distB="0" distL="114300" distR="114300" simplePos="0" relativeHeight="251663360" behindDoc="0" locked="0" layoutInCell="1" allowOverlap="1" wp14:anchorId="07405B05" wp14:editId="4AF08151">
-                <wp:simplePos x="0" y="0"/>
-                <wp:positionH relativeFrom="column">
-                  <wp:posOffset>4520884</wp:posOffset>
-                </wp:positionH>
-                <wp:positionV relativeFrom="paragraph">
-                  <wp:posOffset>314641</wp:posOffset>
-                </wp:positionV>
-                <wp:extent cx="210899" cy="587474"/>
-                <wp:effectExtent l="40322" t="150178" r="20003" b="172402"/>
-                <wp:wrapNone/>
-                <wp:docPr id="135" name="Pfeil: nach unten 135"/>
-                <wp:cNvGraphicFramePr/>
-                <a:graphic xmlns:a="http://schemas.openxmlformats.org/drawingml/2006/main">
-                  <a:graphicData uri="http://schemas.microsoft.com/office/word/2010/wordprocessingShape">
-                    <wps:wsp>
-                      <wps:cNvSpPr/>
-                      <wps:spPr>
-                        <a:xfrm rot="18207471">
-                          <a:off x="0" y="0"/>
-                          <a:ext cx="210899" cy="587474"/>
-                        </a:xfrm>
-                        <a:prstGeom prst="downArrow">
-                          <a:avLst/>
-                        </a:prstGeom>
-                      </wps:spPr>
-                      <wps:style>
-                        <a:lnRef idx="0">
-                          <a:schemeClr val="accent3"/>
-                        </a:lnRef>
-                        <a:fillRef idx="3">
-                          <a:schemeClr val="accent3"/>
-                        </a:fillRef>
-                        <a:effectRef idx="3">
-                          <a:schemeClr val="accent3"/>
-                        </a:effectRef>
-                        <a:fontRef idx="minor">
-                          <a:schemeClr val="lt1"/>
-                        </a:fontRef>
-                      </wps:style>
-                      <wps:bodyPr rot="0" spcFirstLastPara="0" vertOverflow="overflow" horzOverflow="overflow" vert="horz" wrap="square" lIns="91440" tIns="45720" rIns="91440" bIns="45720" numCol="1" spcCol="0" rtlCol="0" fromWordArt="0" anchor="ctr" anchorCtr="0" forceAA="0" compatLnSpc="1">
-                        <a:prstTxWarp prst="textNoShape">
-                          <a:avLst/>
-                        </a:prstTxWarp>
-                        <a:noAutofit/>
-                      </wps:bodyPr>
-                    </wps:wsp>
-                  </a:graphicData>
-                </a:graphic>
-                <wp14:sizeRelH relativeFrom="margin">
-                  <wp14:pctWidth>0</wp14:pctWidth>
-                </wp14:sizeRelH>
-                <wp14:sizeRelV relativeFrom="margin">
-                  <wp14:pctHeight>0</wp14:pctHeight>
-                </wp14:sizeRelV>
-              </wp:anchor>
-            </w:drawing>
-          </mc:Choice>
-          <mc:Fallback>
-            <w:pict>
-              <v:shape w14:anchorId="04C2E9BF" id="Pfeil: nach unten 135" o:spid="_x0000_s1026" type="#_x0000_t67" style="position:absolute;margin-left:356pt;margin-top:24.75pt;width:16.6pt;height:46.25pt;rotation:-3705546fd;z-index:251663360;visibility:visible;mso-wrap-style:square;mso-width-percent:0;mso-height-percent:0;mso-wrap-distance-left:9pt;mso-wrap-distance-top:0;mso-wrap-distance-right:9pt;mso-wrap-distance-bottom:0;mso-position-horizontal:absolute;mso-position-horizontal-relative:text;mso-position-vertical:absolute;mso-position-vertical-relative:text;mso-width-percent:0;mso-height-percent:0;mso-width-relative:margin;mso-height-relative:margin;v-text-anchor:middle" o:gfxdata="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" adj="17723" fillcolor="#506329 [1638]" stroked="f">
-                <v:fill color2="#93b64c [3014]" rotate="t" angle="180" colors="0 #769535;52429f #9bc348;1 #9cc746" focus="100%" type="gradient">
-                  <o:fill v:ext="view" type="gradientUnscaled"/>
-                </v:fill>
-                <v:shadow on="t" color="black" opacity="22937f" origin=",.5" offset="0,.63889mm"/>
-              </v:shape>
-            </w:pict>
-          </mc:Fallback>
-        </mc:AlternateContent>
-      </w:r>
-      <w:r>
-        <w:rPr>
-          <w:noProof/>
-        </w:rPr>
-        <w:drawing>
-          <wp:inline distT="0" distB="0" distL="0" distR="0" wp14:anchorId="4774DDEA" wp14:editId="44438207">
-            <wp:extent cx="5400675" cy="3750310"/>
-            <wp:effectExtent l="19050" t="19050" r="28575" b="21590"/>
-            <wp:docPr id="134" name="Grafik 134"/>
-            <wp:cNvGraphicFramePr>
-              <a:graphicFrameLocks xmlns:a="http://schemas.openxmlformats.org/drawingml/2006/main" noChangeAspect="1"/>
-            </wp:cNvGraphicFramePr>
-            <a:graphic xmlns:a="http://schemas.openxmlformats.org/drawingml/2006/main">
-              <a:graphicData uri="http://schemas.openxmlformats.org/drawingml/2006/picture">
-                <pic:pic xmlns:pic="http://schemas.openxmlformats.org/drawingml/2006/picture">
-                  <pic:nvPicPr>
-                    <pic:cNvPr id="1" name=""/>
-                    <pic:cNvPicPr/>
-                  </pic:nvPicPr>
-                  <pic:blipFill>
-                    <a:blip r:embed="rId16"/>
-                    <a:stretch>
-                      <a:fillRect/>
-                    </a:stretch>
-                  </pic:blipFill>
-                  <pic:spPr>
-                    <a:xfrm>
-                      <a:off x="0" y="0"/>
-                      <a:ext cx="5400675" cy="3750310"/>
-                    </a:xfrm>
-                    <a:prstGeom prst="rect">
-                      <a:avLst/>
-                    </a:prstGeom>
-                    <a:ln>
-                      <a:solidFill>
-                        <a:schemeClr val="tx1"/>
-                      </a:solidFill>
-                    </a:ln>
-                  </pic:spPr>
-                </pic:pic>
-              </a:graphicData>
-            </a:graphic>
-          </wp:inline>
-        </w:drawing>
-      </w:r>
-    </w:p>
-    <w:p>
-      <w:pPr>
-        <w:pStyle w:val="berschrift2"/>
-      </w:pPr>
-      <w:bookmarkStart w:id="8" w:name="_Toc486845150"/>
-      <w:r>
-        <w:lastRenderedPageBreak/>
-        <w:t>Sortierte Ansicht</w:t>
-      </w:r>
-      <w:bookmarkEnd w:id="8"/>
-    </w:p>
-    <w:p>
-      <w:r>
-        <w:t>Sie</w:t>
-      </w:r>
-      <w:r>
-        <w:t xml:space="preserve"> können ihre vorhandenen Musikstücke nach allen eingegebenen Parametern auf- oder absteigend sortieren. Gehen </w:t>
-      </w:r>
-      <w:r>
-        <w:t>Sie</w:t>
-      </w:r>
-      <w:r>
-        <w:t xml:space="preserve"> dazu auf die Hauptansicht und klicken </w:t>
-      </w:r>
-      <w:r>
-        <w:t>Sie</w:t>
-      </w:r>
-      <w:r>
-        <w:t xml:space="preserve"> auf den gewünschten Parameter.</w:t>
-      </w:r>
-      <w:r>
-        <w:rPr>
-          <w:noProof/>
-        </w:rPr>
-        <w:t xml:space="preserve"> </w:t>
-      </w:r>
-      <w:r>
-        <w:t xml:space="preserve"> Nun erscheint neben dem Parameter eine Anzeige</w:t>
-      </w:r>
-      <w:r>
-        <w:t xml:space="preserve"> für das aufsteigende Sortieren</w:t>
-      </w:r>
-      <w:r>
-        <w:t>.</w:t>
-      </w:r>
-      <w:r>
-        <w:t xml:space="preserve"> Ein weiterer klick sortiert den Parameter absteigend.</w:t>
-      </w:r>
-      <w:r>
-        <w:t xml:space="preserve"> Standartmäßig ist es aufsteigend nach Musiktitel sortiert. </w:t>
-      </w:r>
-    </w:p>
-    <w:p/>
-    <w:p>
-      <w:r>
-        <w:rPr>
-          <w:noProof/>
-        </w:rPr>
-        <mc:AlternateContent>
-          <mc:Choice Requires="wps">
-            <w:drawing>
-              <wp:anchor distT="0" distB="0" distL="114300" distR="114300" simplePos="0" relativeHeight="251655168" behindDoc="0" locked="0" layoutInCell="1" allowOverlap="1" wp14:anchorId="35FC2926" wp14:editId="25C3669B">
-                <wp:simplePos x="0" y="0"/>
-                <wp:positionH relativeFrom="column">
-                  <wp:posOffset>2390775</wp:posOffset>
-                </wp:positionH>
-                <wp:positionV relativeFrom="paragraph">
-                  <wp:posOffset>1199516</wp:posOffset>
-                </wp:positionV>
-                <wp:extent cx="210899" cy="587474"/>
-                <wp:effectExtent l="133350" t="38100" r="36830" b="79375"/>
-                <wp:wrapNone/>
-                <wp:docPr id="5" name="Pfeil: nach unten 5"/>
-                <wp:cNvGraphicFramePr/>
-                <a:graphic xmlns:a="http://schemas.openxmlformats.org/drawingml/2006/main">
-                  <a:graphicData uri="http://schemas.microsoft.com/office/word/2010/wordprocessingShape">
-                    <wps:wsp>
-                      <wps:cNvSpPr/>
-                      <wps:spPr>
-                        <a:xfrm rot="1247728">
-                          <a:off x="0" y="0"/>
-                          <a:ext cx="210899" cy="587474"/>
-                        </a:xfrm>
-                        <a:prstGeom prst="downArrow">
-                          <a:avLst/>
-                        </a:prstGeom>
-                      </wps:spPr>
-                      <wps:style>
-                        <a:lnRef idx="0">
-                          <a:schemeClr val="accent3"/>
-                        </a:lnRef>
-                        <a:fillRef idx="3">
-                          <a:schemeClr val="accent3"/>
-                        </a:fillRef>
-                        <a:effectRef idx="3">
-                          <a:schemeClr val="accent3"/>
-                        </a:effectRef>
-                        <a:fontRef idx="minor">
-                          <a:schemeClr val="lt1"/>
-                        </a:fontRef>
-                      </wps:style>
-                      <wps:bodyPr rot="0" spcFirstLastPara="0" vertOverflow="overflow" horzOverflow="overflow" vert="horz" wrap="square" lIns="91440" tIns="45720" rIns="91440" bIns="45720" numCol="1" spcCol="0" rtlCol="0" fromWordArt="0" anchor="ctr" anchorCtr="0" forceAA="0" compatLnSpc="1">
-                        <a:prstTxWarp prst="textNoShape">
-                          <a:avLst/>
-                        </a:prstTxWarp>
-                        <a:noAutofit/>
-                      </wps:bodyPr>
-                    </wps:wsp>
-                  </a:graphicData>
-                </a:graphic>
-                <wp14:sizeRelH relativeFrom="margin">
-                  <wp14:pctWidth>0</wp14:pctWidth>
-                </wp14:sizeRelH>
-                <wp14:sizeRelV relativeFrom="margin">
-                  <wp14:pctHeight>0</wp14:pctHeight>
-                </wp14:sizeRelV>
-              </wp:anchor>
-            </w:drawing>
-          </mc:Choice>
-          <mc:Fallback>
-            <w:pict>
-              <v:shape w14:anchorId="2584186B" id="Pfeil: nach unten 5" o:spid="_x0000_s1026" type="#_x0000_t67" style="position:absolute;margin-left:188.25pt;margin-top:94.45pt;width:16.6pt;height:46.25pt;rotation:1362852fd;z-index:251655168;visibility:visible;mso-wrap-style:square;mso-width-percent:0;mso-height-percent:0;mso-wrap-distance-left:9pt;mso-wrap-distance-top:0;mso-wrap-distance-right:9pt;mso-wrap-distance-bottom:0;mso-position-horizontal:absolute;mso-position-horizontal-relative:text;mso-position-vertical:absolute;mso-position-vertical-relative:text;mso-width-percent:0;mso-height-percent:0;mso-width-relative:margin;mso-height-relative:margin;v-text-anchor:middle" o:gfxdata="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" adj="17723" fillcolor="#506329 [1638]" stroked="f">
-                <v:fill color2="#93b64c [3014]" rotate="t" angle="180" colors="0 #769535;52429f #9bc348;1 #9cc746" focus="100%" type="gradient">
-                  <o:fill v:ext="view" type="gradientUnscaled"/>
-                </v:fill>
-                <v:shadow on="t" color="black" opacity="22937f" origin=",.5" offset="0,.63889mm"/>
-              </v:shape>
-            </w:pict>
-          </mc:Fallback>
-        </mc:AlternateContent>
-      </w:r>
-      <w:r>
-        <w:rPr>
-          <w:noProof/>
-        </w:rPr>
-        <w:drawing>
-          <wp:inline distT="0" distB="0" distL="0" distR="0" wp14:anchorId="40E4F8AF" wp14:editId="6992FB61">
-            <wp:extent cx="5400675" cy="2893060"/>
-            <wp:effectExtent l="19050" t="19050" r="28575" b="21590"/>
-            <wp:docPr id="4" name="Grafik 4"/>
-            <wp:cNvGraphicFramePr>
-              <a:graphicFrameLocks xmlns:a="http://schemas.openxmlformats.org/drawingml/2006/main" noChangeAspect="1"/>
-            </wp:cNvGraphicFramePr>
-            <a:graphic xmlns:a="http://schemas.openxmlformats.org/drawingml/2006/main">
-              <a:graphicData uri="http://schemas.openxmlformats.org/drawingml/2006/picture">
-                <pic:pic xmlns:pic="http://schemas.openxmlformats.org/drawingml/2006/picture">
-                  <pic:nvPicPr>
-                    <pic:cNvPr id="1" name=""/>
-                    <pic:cNvPicPr/>
-                  </pic:nvPicPr>
-                  <pic:blipFill>
-                    <a:blip r:embed="rId17"/>
-                    <a:stretch>
-                      <a:fillRect/>
-                    </a:stretch>
-                  </pic:blipFill>
-                  <pic:spPr>
-                    <a:xfrm>
-                      <a:off x="0" y="0"/>
-                      <a:ext cx="5400675" cy="2893060"/>
-                    </a:xfrm>
-                    <a:prstGeom prst="rect">
-                      <a:avLst/>
-                    </a:prstGeom>
-                    <a:ln>
-                      <a:solidFill>
-                        <a:schemeClr val="tx1"/>
-                      </a:solidFill>
-                    </a:ln>
-                  </pic:spPr>
-                </pic:pic>
-              </a:graphicData>
-            </a:graphic>
-          </wp:inline>
-        </w:drawing>
-      </w:r>
-    </w:p>
     <w:p/>
     <w:p/>
     <w:p/>
     <w:p/>
     <w:p/>
-    <w:p/>
     <w:p>
       <w:pPr>
         <w:sectPr>
-          <w:headerReference w:type="default" r:id="rId18"/>
-          <w:headerReference w:type="first" r:id="rId19"/>
-          <w:footerReference w:type="first" r:id="rId20"/>
+          <w:headerReference w:type="default" r:id="rId17"/>
+          <w:headerReference w:type="first" r:id="rId18"/>
+          <w:footerReference w:type="first" r:id="rId19"/>
           <w:type w:val="continuous"/>
           <w:pgSz w:w="11906" w:h="16838" w:code="9"/>
           <w:pgMar w:top="1418" w:right="1416" w:bottom="1134" w:left="1985" w:header="720" w:footer="720" w:gutter="0"/>
@@ -4471,7 +3830,7 @@
     </w:p>
     <w:p/>
     <w:sectPr>
-      <w:headerReference w:type="first" r:id="rId21"/>
+      <w:headerReference w:type="first" r:id="rId20"/>
       <w:type w:val="continuous"/>
       <w:pgSz w:w="11906" w:h="16838" w:code="9"/>
       <w:pgMar w:top="1418" w:right="1418" w:bottom="1134" w:left="1985" w:header="720" w:footer="720" w:gutter="0"/>
@@ -4915,7 +4274,7 @@
       <w:rPr>
         <w:noProof/>
       </w:rPr>
-      <w:t>9</w:t>
+      <w:t>11</w:t>
     </w:r>
     <w:r>
       <w:fldChar w:fldCharType="end"/>
@@ -5237,7 +4596,7 @@
   <w:abstractNum w:abstractNumId="10" w15:restartNumberingAfterBreak="0">
     <w:nsid w:val="3BB95845"/>
     <w:multiLevelType w:val="hybridMultilevel"/>
-    <w:tmpl w:val="4880A8E0"/>
+    <w:tmpl w:val="D5BE5528"/>
     <w:lvl w:ilvl="0" w:tplc="0C070001">
       <w:start w:val="1"/>
       <w:numFmt w:val="bullet"/>
@@ -5485,9 +4844,9 @@
       <w:lvlJc w:val="left"/>
       <w:pPr>
         <w:tabs>
-          <w:tab w:val="num" w:pos="680"/>
+          <w:tab w:val="num" w:pos="822"/>
         </w:tabs>
-        <w:ind w:left="680" w:hanging="680"/>
+        <w:ind w:left="822" w:hanging="680"/>
       </w:pPr>
     </w:lvl>
     <w:lvl w:ilvl="2">
@@ -6064,7 +5423,6 @@
         <w:ilvl w:val="1"/>
       </w:numPr>
       <w:tabs>
-        <w:tab w:val="clear" w:pos="680"/>
         <w:tab w:val="left" w:pos="720"/>
       </w:tabs>
       <w:spacing w:before="480"/>
@@ -7466,7 +6824,7 @@
 </file>
 
 <file path=customXml/itemProps1.xml><?xml version="1.0" encoding="utf-8"?>
-<ds:datastoreItem xmlns:ds="http://schemas.openxmlformats.org/officeDocument/2006/customXml" ds:itemID="{C3BC84E9-4B0B-44A9-8EAD-4135B972CB29}">
+<ds:datastoreItem xmlns:ds="http://schemas.openxmlformats.org/officeDocument/2006/customXml" ds:itemID="{7B9D90CF-B308-4AA3-91D9-0404FE51C481}">
   <ds:schemaRefs>
     <ds:schemaRef ds:uri="http://schemas.openxmlformats.org/officeDocument/2006/bibliography"/>
   </ds:schemaRefs>

</xml_diff>

<commit_message>
Titel bei Users Guid anpassen
</commit_message>
<xml_diff>
--- a/Documentation/UserDocumentation/UsersGuideAndProductDescription.docx
+++ b/Documentation/UserDocumentation/UsersGuideAndProductDescription.docx
@@ -181,7 +181,28 @@
                                 <w:sz w:val="28"/>
                                 <w:lang w:val="en-US"/>
                               </w:rPr>
-                              <w:t xml:space="preserve"> SS 2017</w:t>
+                              <w:t xml:space="preserve"> </w:t>
+                            </w:r>
+                            <w:r>
+                              <w:rPr>
+                                <w:sz w:val="28"/>
+                                <w:lang w:val="en-US"/>
+                              </w:rPr>
+                              <w:t>W</w:t>
+                            </w:r>
+                            <w:r>
+                              <w:rPr>
+                                <w:sz w:val="28"/>
+                                <w:lang w:val="en-US"/>
+                              </w:rPr>
+                              <w:t>S 2017</w:t>
+                            </w:r>
+                            <w:r>
+                              <w:rPr>
+                                <w:sz w:val="28"/>
+                                <w:lang w:val="en-US"/>
+                              </w:rPr>
+                              <w:t>/18</w:t>
                             </w:r>
                           </w:p>
                         </w:txbxContent>
@@ -252,7 +273,28 @@
                           <w:sz w:val="28"/>
                           <w:lang w:val="en-US"/>
                         </w:rPr>
-                        <w:t xml:space="preserve"> SS 2017</w:t>
+                        <w:t xml:space="preserve"> </w:t>
+                      </w:r>
+                      <w:r>
+                        <w:rPr>
+                          <w:sz w:val="28"/>
+                          <w:lang w:val="en-US"/>
+                        </w:rPr>
+                        <w:t>W</w:t>
+                      </w:r>
+                      <w:r>
+                        <w:rPr>
+                          <w:sz w:val="28"/>
+                          <w:lang w:val="en-US"/>
+                        </w:rPr>
+                        <w:t>S 2017</w:t>
+                      </w:r>
+                      <w:r>
+                        <w:rPr>
+                          <w:sz w:val="28"/>
+                          <w:lang w:val="en-US"/>
+                        </w:rPr>
+                        <w:t>/18</w:t>
                       </w:r>
                     </w:p>
                   </w:txbxContent>
@@ -342,6 +384,14 @@
                               </w:rPr>
                               <w:t>3D-Scanner</w:t>
                             </w:r>
+                            <w:r>
+                              <w:rPr>
+                                <w:sz w:val="96"/>
+                                <w:lang w:val="de-AT"/>
+                              </w:rPr>
+                              <w:br/>
+                              <w:t>Schienensystem</w:t>
+                            </w:r>
                           </w:p>
                           <w:p>
                             <w:pPr>
@@ -404,6 +454,14 @@
                         </w:rPr>
                         <w:t>3D-Scanner</w:t>
                       </w:r>
+                      <w:r>
+                        <w:rPr>
+                          <w:sz w:val="96"/>
+                          <w:lang w:val="de-AT"/>
+                        </w:rPr>
+                        <w:br/>
+                        <w:t>Schienensystem</w:t>
+                      </w:r>
                     </w:p>
                     <w:p>
                       <w:pPr>
@@ -1034,7 +1092,19 @@
         </w:r>
       </w:hyperlink>
       <w:r>
-        <w:t xml:space="preserve"> sicher das eine aktuelle JAVA Version auf ihrem PC installiert ist </w:t>
+        <w:t xml:space="preserve"> sicher</w:t>
+      </w:r>
+      <w:r>
+        <w:t>,</w:t>
+      </w:r>
+      <w:r>
+        <w:t xml:space="preserve"> das</w:t>
+      </w:r>
+      <w:r>
+        <w:t>s</w:t>
+      </w:r>
+      <w:r>
+        <w:t xml:space="preserve"> eine aktuelle JAVA Version auf ihrem PC installiert ist </w:t>
       </w:r>
     </w:p>
     <w:p>
@@ -1087,6 +1157,8 @@
       <w:r>
         <w:t>.jar</w:t>
       </w:r>
+      <w:bookmarkStart w:id="4" w:name="_GoBack"/>
+      <w:bookmarkEnd w:id="4"/>
     </w:p>
     <w:p>
       <w:pPr>
@@ -1104,7 +1176,7 @@
       <w:pPr>
         <w:pStyle w:val="berschrift2"/>
       </w:pPr>
-      <w:bookmarkStart w:id="4" w:name="_Toc505614969"/>
+      <w:bookmarkStart w:id="5" w:name="_Toc505614969"/>
       <w:r>
         <w:t>Deinstallation</w:t>
       </w:r>
@@ -1119,7 +1191,7 @@
       <w:r>
         <w:t xml:space="preserve"> Brick</w:t>
       </w:r>
-      <w:bookmarkEnd w:id="4"/>
+      <w:bookmarkEnd w:id="5"/>
     </w:p>
     <w:p/>
     <w:p>
@@ -1145,21 +1217,19 @@
       <w:pPr>
         <w:pStyle w:val="berschrift2"/>
       </w:pPr>
-      <w:bookmarkStart w:id="5" w:name="_Toc505614970"/>
+      <w:bookmarkStart w:id="6" w:name="_Toc505614970"/>
       <w:r>
         <w:t xml:space="preserve">Installation </w:t>
       </w:r>
       <w:r>
         <w:t>Sense 3D Scanner Software</w:t>
       </w:r>
-      <w:bookmarkEnd w:id="5"/>
+      <w:bookmarkEnd w:id="6"/>
     </w:p>
     <w:p>
       <w:r>
         <w:t xml:space="preserve">Folgen Sie den Anweisungen Ihres 3D Handscanners zum Installieren der Gerätesoftware. </w:t>
       </w:r>
-      <w:bookmarkStart w:id="6" w:name="_GoBack"/>
-      <w:bookmarkEnd w:id="6"/>
     </w:p>
     <w:p>
       <w:pPr>
@@ -1279,7 +1349,7 @@
           </mc:Choice>
           <mc:Fallback>
             <w:pict>
-              <v:shape w14:anchorId="76C4A976" id="Pfeil: gebogen 18" o:spid="_x0000_s1026" style="position:absolute;margin-left:142.95pt;margin-top:126.35pt;width:62.25pt;height:77.25pt;rotation:250384fd;z-index:251659264;visibility:visible;mso-wrap-style:square;mso-wrap-distance-left:9pt;mso-wrap-distance-top:0;mso-wrap-distance-right:9pt;mso-wrap-distance-bottom:0;mso-position-horizontal:absolute;mso-position-horizontal-relative:text;mso-position-vertical:absolute;mso-position-vertical-relative:text;v-text-anchor:middle" coordsize="790575,981075" o:gfxdata="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" path="m49411,490538c49411,277602,168676,95060,332894,56648,514841,14089,690836,161647,732345,391553r48608,l691753,490537,583310,391553r48477,c592943,213385,458471,110868,329058,160762,222180,201967,148232,336829,148232,490538r-98821,xe" fillcolor="#506329 [1638]" stroked="f">
+              <v:shape w14:anchorId="3940EBE7" id="Pfeil: gebogen 18" o:spid="_x0000_s1026" style="position:absolute;margin-left:142.95pt;margin-top:126.35pt;width:62.25pt;height:77.25pt;rotation:250384fd;z-index:251659264;visibility:visible;mso-wrap-style:square;mso-wrap-distance-left:9pt;mso-wrap-distance-top:0;mso-wrap-distance-right:9pt;mso-wrap-distance-bottom:0;mso-position-horizontal:absolute;mso-position-horizontal-relative:text;mso-position-vertical:absolute;mso-position-vertical-relative:text;v-text-anchor:middle" coordsize="790575,981075" o:gfxdata="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" path="m49411,490538c49411,277602,168676,95060,332894,56648,514841,14089,690836,161647,732345,391553r48608,l691753,490537,583310,391553r48477,c592943,213385,458471,110868,329058,160762,222180,201967,148232,336829,148232,490538r-98821,xe" fillcolor="#506329 [1638]" stroked="f">
                 <v:fill color2="#93b64c [3014]" rotate="t" angle="180" colors="0 #769535;52429f #9bc348;1 #9cc746" focus="100%" type="gradient">
                   <o:fill v:ext="view" type="gradientUnscaled"/>
                 </v:fill>
@@ -1357,7 +1427,7 @@
           </mc:Choice>
           <mc:Fallback>
             <w:pict>
-              <v:shapetype w14:anchorId="150A18A9" id="_x0000_t67" coordsize="21600,21600" o:spt="67" adj="16200,5400" path="m0@0l@1@0@1,0@2,0@2@0,21600@0,10800,21600xe">
+              <v:shapetype w14:anchorId="2497ADE5" id="_x0000_t67" coordsize="21600,21600" o:spt="67" adj="16200,5400" path="m0@0l@1@0@1,0@2,0@2@0,21600@0,10800,21600xe">
                 <v:stroke joinstyle="miter"/>
                 <v:formulas>
                   <v:f eqn="val #0"/>
@@ -1453,7 +1523,7 @@
           </mc:Choice>
           <mc:Fallback>
             <w:pict>
-              <v:shape w14:anchorId="6B2DCF63" id="Pfeil: nach unten 17" o:spid="_x0000_s1026" type="#_x0000_t67" style="position:absolute;margin-left:231.15pt;margin-top:221.6pt;width:16.6pt;height:46.25pt;rotation:7358731fd;z-index:251662336;visibility:visible;mso-wrap-style:square;mso-width-percent:0;mso-height-percent:0;mso-wrap-distance-left:9pt;mso-wrap-distance-top:0;mso-wrap-distance-right:9pt;mso-wrap-distance-bottom:0;mso-position-horizontal:absolute;mso-position-horizontal-relative:text;mso-position-vertical:absolute;mso-position-vertical-relative:text;mso-width-percent:0;mso-height-percent:0;mso-width-relative:margin;mso-height-relative:margin;v-text-anchor:middle" o:gfxdata="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" adj="17723" fillcolor="#c00000" stroked="f">
+              <v:shape w14:anchorId="7D83B6FD" id="Pfeil: nach unten 17" o:spid="_x0000_s1026" type="#_x0000_t67" style="position:absolute;margin-left:231.15pt;margin-top:221.6pt;width:16.6pt;height:46.25pt;rotation:7358731fd;z-index:251662336;visibility:visible;mso-wrap-style:square;mso-width-percent:0;mso-height-percent:0;mso-wrap-distance-left:9pt;mso-wrap-distance-top:0;mso-wrap-distance-right:9pt;mso-wrap-distance-bottom:0;mso-position-horizontal:absolute;mso-position-horizontal-relative:text;mso-position-vertical:absolute;mso-position-vertical-relative:text;mso-width-percent:0;mso-height-percent:0;mso-width-relative:margin;mso-height-relative:margin;v-text-anchor:middle" o:gfxdata="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" adj="17723" fillcolor="#c00000" stroked="f">
                 <v:shadow on="t" color="black" opacity="22937f" origin=",.5" offset="0,.63889mm"/>
               </v:shape>
             </w:pict>
@@ -1605,7 +1675,7 @@
           </mc:Choice>
           <mc:Fallback>
             <w:pict>
-              <v:shape w14:anchorId="1D487336" id="Pfeil: nach unten 11" o:spid="_x0000_s1026" type="#_x0000_t67" style="position:absolute;margin-left:270.65pt;margin-top:294.3pt;width:16.6pt;height:46.25pt;rotation:4777299fd;z-index:251658240;visibility:visible;mso-wrap-style:square;mso-width-percent:0;mso-height-percent:0;mso-wrap-distance-left:9pt;mso-wrap-distance-top:0;mso-wrap-distance-right:9pt;mso-wrap-distance-bottom:0;mso-position-horizontal:absolute;mso-position-horizontal-relative:text;mso-position-vertical:absolute;mso-position-vertical-relative:text;mso-width-percent:0;mso-height-percent:0;mso-width-relative:margin;mso-height-relative:margin;v-text-anchor:middle" o:gfxdata="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" adj="17723" fillcolor="#506329 [1638]" stroked="f">
+              <v:shape w14:anchorId="58D0EFA1" id="Pfeil: nach unten 11" o:spid="_x0000_s1026" type="#_x0000_t67" style="position:absolute;margin-left:270.65pt;margin-top:294.3pt;width:16.6pt;height:46.25pt;rotation:4777299fd;z-index:251658240;visibility:visible;mso-wrap-style:square;mso-width-percent:0;mso-height-percent:0;mso-wrap-distance-left:9pt;mso-wrap-distance-top:0;mso-wrap-distance-right:9pt;mso-wrap-distance-bottom:0;mso-position-horizontal:absolute;mso-position-horizontal-relative:text;mso-position-vertical:absolute;mso-position-vertical-relative:text;mso-width-percent:0;mso-height-percent:0;mso-width-relative:margin;mso-height-relative:margin;v-text-anchor:middle" o:gfxdata="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" adj="17723" fillcolor="#506329 [1638]" stroked="f">
                 <v:fill color2="#93b64c [3014]" rotate="t" angle="180" colors="0 #769535;52429f #9bc348;1 #9cc746" focus="100%" type="gradient">
                   <o:fill v:ext="view" type="gradientUnscaled"/>
                 </v:fill>
@@ -1682,7 +1752,7 @@
           </mc:Choice>
           <mc:Fallback>
             <w:pict>
-              <v:shape w14:anchorId="4C71A704" id="Pfeil: nach unten 104" o:spid="_x0000_s1026" type="#_x0000_t67" style="position:absolute;margin-left:44.95pt;margin-top:358.5pt;width:16.6pt;height:46.25pt;rotation:-90;z-index:251650048;visibility:visible;mso-wrap-style:square;mso-width-percent:0;mso-height-percent:0;mso-wrap-distance-left:9pt;mso-wrap-distance-top:0;mso-wrap-distance-right:9pt;mso-wrap-distance-bottom:0;mso-position-horizontal:absolute;mso-position-horizontal-relative:text;mso-position-vertical:absolute;mso-position-vertical-relative:text;mso-width-percent:0;mso-height-percent:0;mso-width-relative:margin;mso-height-relative:margin;v-text-anchor:middle" o:gfxdata="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" adj="17723" fillcolor="#506329 [1638]" stroked="f">
+              <v:shape w14:anchorId="4BD8EF0C" id="Pfeil: nach unten 104" o:spid="_x0000_s1026" type="#_x0000_t67" style="position:absolute;margin-left:44.95pt;margin-top:358.5pt;width:16.6pt;height:46.25pt;rotation:-90;z-index:251650048;visibility:visible;mso-wrap-style:square;mso-width-percent:0;mso-height-percent:0;mso-wrap-distance-left:9pt;mso-wrap-distance-top:0;mso-wrap-distance-right:9pt;mso-wrap-distance-bottom:0;mso-position-horizontal:absolute;mso-position-horizontal-relative:text;mso-position-vertical:absolute;mso-position-vertical-relative:text;mso-width-percent:0;mso-height-percent:0;mso-width-relative:margin;mso-height-relative:margin;v-text-anchor:middle" o:gfxdata="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" adj="17723" fillcolor="#506329 [1638]" stroked="f">
                 <v:fill color2="#93b64c [3014]" rotate="t" angle="180" colors="0 #769535;52429f #9bc348;1 #9cc746" focus="100%" type="gradient">
                   <o:fill v:ext="view" type="gradientUnscaled"/>
                 </v:fill>
@@ -1961,7 +2031,7 @@
           </mc:Choice>
           <mc:Fallback>
             <w:pict>
-              <v:shape w14:anchorId="682AC492" id="Pfeil: nach unten 109" o:spid="_x0000_s1026" type="#_x0000_t67" style="position:absolute;margin-left:109.35pt;margin-top:227.6pt;width:16.6pt;height:46.25pt;rotation:-3537807fd;z-index:251660288;visibility:visible;mso-wrap-style:square;mso-width-percent:0;mso-height-percent:0;mso-wrap-distance-left:9pt;mso-wrap-distance-top:0;mso-wrap-distance-right:9pt;mso-wrap-distance-bottom:0;mso-position-horizontal:absolute;mso-position-horizontal-relative:text;mso-position-vertical:absolute;mso-position-vertical-relative:text;mso-width-percent:0;mso-height-percent:0;mso-width-relative:margin;mso-height-relative:margin;v-text-anchor:middle" o:gfxdata="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" adj="17723" fillcolor="#506329 [1638]" stroked="f">
+              <v:shape w14:anchorId="65275DBA" id="Pfeil: nach unten 109" o:spid="_x0000_s1026" type="#_x0000_t67" style="position:absolute;margin-left:109.35pt;margin-top:227.6pt;width:16.6pt;height:46.25pt;rotation:-3537807fd;z-index:251660288;visibility:visible;mso-wrap-style:square;mso-width-percent:0;mso-height-percent:0;mso-wrap-distance-left:9pt;mso-wrap-distance-top:0;mso-wrap-distance-right:9pt;mso-wrap-distance-bottom:0;mso-position-horizontal:absolute;mso-position-horizontal-relative:text;mso-position-vertical:absolute;mso-position-vertical-relative:text;mso-width-percent:0;mso-height-percent:0;mso-width-relative:margin;mso-height-relative:margin;v-text-anchor:middle" o:gfxdata="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" adj="17723" fillcolor="#506329 [1638]" stroked="f">
                 <v:fill color2="#93b64c [3014]" rotate="t" angle="180" colors="0 #769535;52429f #9bc348;1 #9cc746" focus="100%" type="gradient">
                   <o:fill v:ext="view" type="gradientUnscaled"/>
                 </v:fill>
@@ -2038,7 +2108,7 @@
           </mc:Choice>
           <mc:Fallback>
             <w:pict>
-              <v:shape w14:anchorId="74FB307C" id="Pfeil: nach unten 106" o:spid="_x0000_s1026" type="#_x0000_t67" style="position:absolute;margin-left:237.6pt;margin-top:230.1pt;width:16.6pt;height:46.25pt;rotation:9900604fd;z-index:251652096;visibility:visible;mso-wrap-style:square;mso-width-percent:0;mso-height-percent:0;mso-wrap-distance-left:9pt;mso-wrap-distance-top:0;mso-wrap-distance-right:9pt;mso-wrap-distance-bottom:0;mso-position-horizontal:absolute;mso-position-horizontal-relative:text;mso-position-vertical:absolute;mso-position-vertical-relative:text;mso-width-percent:0;mso-height-percent:0;mso-width-relative:margin;mso-height-relative:margin;v-text-anchor:middle" o:gfxdata="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" adj="17723" fillcolor="#506329 [1638]" stroked="f">
+              <v:shape w14:anchorId="16BF94CA" id="Pfeil: nach unten 106" o:spid="_x0000_s1026" type="#_x0000_t67" style="position:absolute;margin-left:237.6pt;margin-top:230.1pt;width:16.6pt;height:46.25pt;rotation:9900604fd;z-index:251652096;visibility:visible;mso-wrap-style:square;mso-width-percent:0;mso-height-percent:0;mso-wrap-distance-left:9pt;mso-wrap-distance-top:0;mso-wrap-distance-right:9pt;mso-wrap-distance-bottom:0;mso-position-horizontal:absolute;mso-position-horizontal-relative:text;mso-position-vertical:absolute;mso-position-vertical-relative:text;mso-width-percent:0;mso-height-percent:0;mso-width-relative:margin;mso-height-relative:margin;v-text-anchor:middle" o:gfxdata="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" adj="17723" fillcolor="#506329 [1638]" stroked="f">
                 <v:fill color2="#93b64c [3014]" rotate="t" angle="180" colors="0 #769535;52429f #9bc348;1 #9cc746" focus="100%" type="gradient">
                   <o:fill v:ext="view" type="gradientUnscaled"/>
                 </v:fill>
@@ -2204,7 +2274,7 @@
           </mc:Choice>
           <mc:Fallback>
             <w:pict>
-              <v:shape w14:anchorId="4B9DBCD9" id="Pfeil: nach unten 113" o:spid="_x0000_s1026" type="#_x0000_t67" style="position:absolute;margin-left:287.15pt;margin-top:207.15pt;width:16.6pt;height:46.25pt;rotation:5259303fd;z-index:251661312;visibility:visible;mso-wrap-style:square;mso-width-percent:0;mso-height-percent:0;mso-wrap-distance-left:9pt;mso-wrap-distance-top:0;mso-wrap-distance-right:9pt;mso-wrap-distance-bottom:0;mso-position-horizontal:absolute;mso-position-horizontal-relative:text;mso-position-vertical:absolute;mso-position-vertical-relative:text;mso-width-percent:0;mso-height-percent:0;mso-width-relative:margin;mso-height-relative:margin;v-text-anchor:middle" o:gfxdata="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" adj="17723" fillcolor="#506329 [1638]" stroked="f">
+              <v:shape w14:anchorId="28EA5FE5" id="Pfeil: nach unten 113" o:spid="_x0000_s1026" type="#_x0000_t67" style="position:absolute;margin-left:287.15pt;margin-top:207.15pt;width:16.6pt;height:46.25pt;rotation:5259303fd;z-index:251661312;visibility:visible;mso-wrap-style:square;mso-width-percent:0;mso-height-percent:0;mso-wrap-distance-left:9pt;mso-wrap-distance-top:0;mso-wrap-distance-right:9pt;mso-wrap-distance-bottom:0;mso-position-horizontal:absolute;mso-position-horizontal-relative:text;mso-position-vertical:absolute;mso-position-vertical-relative:text;mso-width-percent:0;mso-height-percent:0;mso-width-relative:margin;mso-height-relative:margin;v-text-anchor:middle" o:gfxdata="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" adj="17723" fillcolor="#506329 [1638]" stroked="f">
                 <v:fill color2="#93b64c [3014]" rotate="t" angle="180" colors="0 #769535;52429f #9bc348;1 #9cc746" focus="100%" type="gradient">
                   <o:fill v:ext="view" type="gradientUnscaled"/>
                 </v:fill>
@@ -2281,7 +2351,7 @@
           </mc:Choice>
           <mc:Fallback>
             <w:pict>
-              <v:shape w14:anchorId="2473EA48" id="Pfeil: nach unten 114" o:spid="_x0000_s1026" type="#_x0000_t67" style="position:absolute;margin-left:92.75pt;margin-top:239.15pt;width:16.6pt;height:46.25pt;rotation:-2535074fd;z-index:251649024;visibility:visible;mso-wrap-style:square;mso-width-percent:0;mso-height-percent:0;mso-wrap-distance-left:9pt;mso-wrap-distance-top:0;mso-wrap-distance-right:9pt;mso-wrap-distance-bottom:0;mso-position-horizontal:absolute;mso-position-horizontal-relative:text;mso-position-vertical:absolute;mso-position-vertical-relative:text;mso-width-percent:0;mso-height-percent:0;mso-width-relative:margin;mso-height-relative:margin;v-text-anchor:middle" o:gfxdata="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" adj="17723" fillcolor="#506329 [1638]" stroked="f">
+              <v:shape w14:anchorId="15F9E948" id="Pfeil: nach unten 114" o:spid="_x0000_s1026" type="#_x0000_t67" style="position:absolute;margin-left:92.75pt;margin-top:239.15pt;width:16.6pt;height:46.25pt;rotation:-2535074fd;z-index:251649024;visibility:visible;mso-wrap-style:square;mso-width-percent:0;mso-height-percent:0;mso-wrap-distance-left:9pt;mso-wrap-distance-top:0;mso-wrap-distance-right:9pt;mso-wrap-distance-bottom:0;mso-position-horizontal:absolute;mso-position-horizontal-relative:text;mso-position-vertical:absolute;mso-position-vertical-relative:text;mso-width-percent:0;mso-height-percent:0;mso-width-relative:margin;mso-height-relative:margin;v-text-anchor:middle" o:gfxdata="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" adj="17723" fillcolor="#506329 [1638]" stroked="f">
                 <v:fill color2="#93b64c [3014]" rotate="t" angle="180" colors="0 #769535;52429f #9bc348;1 #9cc746" focus="100%" type="gradient">
                   <o:fill v:ext="view" type="gradientUnscaled"/>
                 </v:fill>
@@ -2701,7 +2771,7 @@
           </mc:Choice>
           <mc:Fallback>
             <w:pict>
-              <v:shape w14:anchorId="66000A29" id="Pfeil: nach unten 124" o:spid="_x0000_s1026" type="#_x0000_t67" style="position:absolute;margin-left:201.5pt;margin-top:238.6pt;width:16.6pt;height:46.25pt;rotation:90;z-index:251646976;visibility:visible;mso-wrap-style:square;mso-width-percent:0;mso-height-percent:0;mso-wrap-distance-left:9pt;mso-wrap-distance-top:0;mso-wrap-distance-right:9pt;mso-wrap-distance-bottom:0;mso-position-horizontal:absolute;mso-position-horizontal-relative:text;mso-position-vertical:absolute;mso-position-vertical-relative:text;mso-width-percent:0;mso-height-percent:0;mso-width-relative:margin;mso-height-relative:margin;v-text-anchor:middle" o:gfxdata="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" adj="17723" fillcolor="#506329 [1638]" stroked="f">
+              <v:shape w14:anchorId="73E1E355" id="Pfeil: nach unten 124" o:spid="_x0000_s1026" type="#_x0000_t67" style="position:absolute;margin-left:201.5pt;margin-top:238.6pt;width:16.6pt;height:46.25pt;rotation:90;z-index:251646976;visibility:visible;mso-wrap-style:square;mso-width-percent:0;mso-height-percent:0;mso-wrap-distance-left:9pt;mso-wrap-distance-top:0;mso-wrap-distance-right:9pt;mso-wrap-distance-bottom:0;mso-position-horizontal:absolute;mso-position-horizontal-relative:text;mso-position-vertical:absolute;mso-position-vertical-relative:text;mso-width-percent:0;mso-height-percent:0;mso-width-relative:margin;mso-height-relative:margin;v-text-anchor:middle" o:gfxdata="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" adj="17723" fillcolor="#506329 [1638]" stroked="f">
                 <v:fill color2="#93b64c [3014]" rotate="t" angle="180" colors="0 #769535;52429f #9bc348;1 #9cc746" focus="100%" type="gradient">
                   <o:fill v:ext="view" type="gradientUnscaled"/>
                 </v:fill>
@@ -2792,7 +2862,7 @@
           </mc:Choice>
           <mc:Fallback>
             <w:pict>
-              <v:shape w14:anchorId="00BCD818" id="Pfeil: nach unten 30" o:spid="_x0000_s1026" type="#_x0000_t67" style="position:absolute;margin-left:231.1pt;margin-top:28.9pt;width:16.6pt;height:46.25pt;rotation:2900420fd;z-index:251665408;visibility:visible;mso-wrap-style:square;mso-width-percent:0;mso-height-percent:0;mso-wrap-distance-left:9pt;mso-wrap-distance-top:0;mso-wrap-distance-right:9pt;mso-wrap-distance-bottom:0;mso-position-horizontal:absolute;mso-position-horizontal-relative:text;mso-position-vertical:absolute;mso-position-vertical-relative:text;mso-width-percent:0;mso-height-percent:0;mso-width-relative:margin;mso-height-relative:margin;v-text-anchor:middle" o:gfxdata="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" adj="17723" fillcolor="#506329 [1638]" stroked="f">
+              <v:shape w14:anchorId="7D3EC63E" id="Pfeil: nach unten 30" o:spid="_x0000_s1026" type="#_x0000_t67" style="position:absolute;margin-left:231.1pt;margin-top:28.9pt;width:16.6pt;height:46.25pt;rotation:2900420fd;z-index:251665408;visibility:visible;mso-wrap-style:square;mso-width-percent:0;mso-height-percent:0;mso-wrap-distance-left:9pt;mso-wrap-distance-top:0;mso-wrap-distance-right:9pt;mso-wrap-distance-bottom:0;mso-position-horizontal:absolute;mso-position-horizontal-relative:text;mso-position-vertical:absolute;mso-position-vertical-relative:text;mso-width-percent:0;mso-height-percent:0;mso-width-relative:margin;mso-height-relative:margin;v-text-anchor:middle" o:gfxdata="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" adj="17723" fillcolor="#506329 [1638]" stroked="f">
                 <v:fill color2="#93b64c [3014]" rotate="t" angle="180" colors="0 #769535;52429f #9bc348;1 #9cc746" focus="100%" type="gradient">
                   <o:fill v:ext="view" type="gradientUnscaled"/>
                 </v:fill>
@@ -2869,7 +2939,7 @@
           </mc:Choice>
           <mc:Fallback>
             <w:pict>
-              <v:shape w14:anchorId="74BCFA80" id="Pfeil: nach unten 29" o:spid="_x0000_s1026" type="#_x0000_t67" style="position:absolute;margin-left:94.5pt;margin-top:29pt;width:16.6pt;height:46.25pt;rotation:2900420fd;z-index:251667456;visibility:visible;mso-wrap-style:square;mso-width-percent:0;mso-height-percent:0;mso-wrap-distance-left:9pt;mso-wrap-distance-top:0;mso-wrap-distance-right:9pt;mso-wrap-distance-bottom:0;mso-position-horizontal:absolute;mso-position-horizontal-relative:text;mso-position-vertical:absolute;mso-position-vertical-relative:text;mso-width-percent:0;mso-height-percent:0;mso-width-relative:margin;mso-height-relative:margin;v-text-anchor:middle" o:gfxdata="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" adj="17723" fillcolor="#506329 [1638]" stroked="f">
+              <v:shape w14:anchorId="6B3F83E9" id="Pfeil: nach unten 29" o:spid="_x0000_s1026" type="#_x0000_t67" style="position:absolute;margin-left:94.5pt;margin-top:29pt;width:16.6pt;height:46.25pt;rotation:2900420fd;z-index:251667456;visibility:visible;mso-wrap-style:square;mso-width-percent:0;mso-height-percent:0;mso-wrap-distance-left:9pt;mso-wrap-distance-top:0;mso-wrap-distance-right:9pt;mso-wrap-distance-bottom:0;mso-position-horizontal:absolute;mso-position-horizontal-relative:text;mso-position-vertical:absolute;mso-position-vertical-relative:text;mso-width-percent:0;mso-height-percent:0;mso-width-relative:margin;mso-height-relative:margin;v-text-anchor:middle" o:gfxdata="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" adj="17723" fillcolor="#506329 [1638]" stroked="f">
                 <v:fill color2="#93b64c [3014]" rotate="t" angle="180" colors="0 #769535;52429f #9bc348;1 #9cc746" focus="100%" type="gradient">
                   <o:fill v:ext="view" type="gradientUnscaled"/>
                 </v:fill>
@@ -3225,7 +3295,7 @@
           </mc:Choice>
           <mc:Fallback>
             <w:pict>
-              <v:shape w14:anchorId="6ABEF3F2" id="Pfeil: nach unten 27" o:spid="_x0000_s1026" type="#_x0000_t67" style="position:absolute;margin-left:317.9pt;margin-top:199.65pt;width:16.6pt;height:46.25pt;rotation:90;z-index:251663360;visibility:visible;mso-wrap-style:square;mso-width-percent:0;mso-height-percent:0;mso-wrap-distance-left:9pt;mso-wrap-distance-top:0;mso-wrap-distance-right:9pt;mso-wrap-distance-bottom:0;mso-position-horizontal:absolute;mso-position-horizontal-relative:text;mso-position-vertical:absolute;mso-position-vertical-relative:text;mso-width-percent:0;mso-height-percent:0;mso-width-relative:margin;mso-height-relative:margin;v-text-anchor:middle" o:gfxdata="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" adj="17723" fillcolor="#506329 [1638]" stroked="f">
+              <v:shape w14:anchorId="7E0EBCDB" id="Pfeil: nach unten 27" o:spid="_x0000_s1026" type="#_x0000_t67" style="position:absolute;margin-left:317.9pt;margin-top:199.65pt;width:16.6pt;height:46.25pt;rotation:90;z-index:251663360;visibility:visible;mso-wrap-style:square;mso-width-percent:0;mso-height-percent:0;mso-wrap-distance-left:9pt;mso-wrap-distance-top:0;mso-wrap-distance-right:9pt;mso-wrap-distance-bottom:0;mso-position-horizontal:absolute;mso-position-horizontal-relative:text;mso-position-vertical:absolute;mso-position-vertical-relative:text;mso-width-percent:0;mso-height-percent:0;mso-width-relative:margin;mso-height-relative:margin;v-text-anchor:middle" o:gfxdata="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" adj="17723" fillcolor="#506329 [1638]" stroked="f">
                 <v:fill color2="#93b64c [3014]" rotate="t" angle="180" colors="0 #769535;52429f #9bc348;1 #9cc746" focus="100%" type="gradient">
                   <o:fill v:ext="view" type="gradientUnscaled"/>
                 </v:fill>
@@ -3302,7 +3372,7 @@
           </mc:Choice>
           <mc:Fallback>
             <w:pict>
-              <v:shape w14:anchorId="3D330A11" id="Pfeil: nach unten 13" o:spid="_x0000_s1026" type="#_x0000_t67" style="position:absolute;margin-left:132.45pt;margin-top:150.4pt;width:16.6pt;height:46.25pt;rotation:90;z-index:251655168;visibility:visible;mso-wrap-style:square;mso-width-percent:0;mso-height-percent:0;mso-wrap-distance-left:9pt;mso-wrap-distance-top:0;mso-wrap-distance-right:9pt;mso-wrap-distance-bottom:0;mso-position-horizontal:absolute;mso-position-horizontal-relative:text;mso-position-vertical:absolute;mso-position-vertical-relative:text;mso-width-percent:0;mso-height-percent:0;mso-width-relative:margin;mso-height-relative:margin;v-text-anchor:middle" o:gfxdata="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" adj="17723" fillcolor="#506329 [1638]" stroked="f">
+              <v:shape w14:anchorId="717AB98A" id="Pfeil: nach unten 13" o:spid="_x0000_s1026" type="#_x0000_t67" style="position:absolute;margin-left:132.45pt;margin-top:150.4pt;width:16.6pt;height:46.25pt;rotation:90;z-index:251655168;visibility:visible;mso-wrap-style:square;mso-width-percent:0;mso-height-percent:0;mso-wrap-distance-left:9pt;mso-wrap-distance-top:0;mso-wrap-distance-right:9pt;mso-wrap-distance-bottom:0;mso-position-horizontal:absolute;mso-position-horizontal-relative:text;mso-position-vertical:absolute;mso-position-vertical-relative:text;mso-width-percent:0;mso-height-percent:0;mso-width-relative:margin;mso-height-relative:margin;v-text-anchor:middle" o:gfxdata="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" adj="17723" fillcolor="#506329 [1638]" stroked="f">
                 <v:fill color2="#93b64c [3014]" rotate="t" angle="180" colors="0 #769535;52429f #9bc348;1 #9cc746" focus="100%" type="gradient">
                   <o:fill v:ext="view" type="gradientUnscaled"/>
                 </v:fill>
@@ -3452,7 +3522,7 @@
           </mc:Choice>
           <mc:Fallback>
             <w:pict>
-              <v:shape w14:anchorId="2CE953F4" id="Pfeil: nach unten 22" o:spid="_x0000_s1026" type="#_x0000_t67" style="position:absolute;margin-left:283.15pt;margin-top:154.25pt;width:16.6pt;height:46.25pt;rotation:90;z-index:251664384;visibility:visible;mso-wrap-style:square;mso-width-percent:0;mso-height-percent:0;mso-wrap-distance-left:9pt;mso-wrap-distance-top:0;mso-wrap-distance-right:9pt;mso-wrap-distance-bottom:0;mso-position-horizontal:absolute;mso-position-horizontal-relative:text;mso-position-vertical:absolute;mso-position-vertical-relative:text;mso-width-percent:0;mso-height-percent:0;mso-width-relative:margin;mso-height-relative:margin;v-text-anchor:middle" o:gfxdata="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" adj="17723" fillcolor="#506329 [1638]" stroked="f">
+              <v:shape w14:anchorId="12D66CB6" id="Pfeil: nach unten 22" o:spid="_x0000_s1026" type="#_x0000_t67" style="position:absolute;margin-left:283.15pt;margin-top:154.25pt;width:16.6pt;height:46.25pt;rotation:90;z-index:251664384;visibility:visible;mso-wrap-style:square;mso-width-percent:0;mso-height-percent:0;mso-wrap-distance-left:9pt;mso-wrap-distance-top:0;mso-wrap-distance-right:9pt;mso-wrap-distance-bottom:0;mso-position-horizontal:absolute;mso-position-horizontal-relative:text;mso-position-vertical:absolute;mso-position-vertical-relative:text;mso-width-percent:0;mso-height-percent:0;mso-width-relative:margin;mso-height-relative:margin;v-text-anchor:middle" o:gfxdata="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" adj="17723" fillcolor="#506329 [1638]" stroked="f">
                 <v:fill color2="#93b64c [3014]" rotate="t" angle="180" colors="0 #769535;52429f #9bc348;1 #9cc746" focus="100%" type="gradient">
                   <o:fill v:ext="view" type="gradientUnscaled"/>
                 </v:fill>
@@ -3590,7 +3660,7 @@
           </mc:Choice>
           <mc:Fallback>
             <w:pict>
-              <v:shape w14:anchorId="28972ECE" id="Pfeil: nach unten 130" o:spid="_x0000_s1026" type="#_x0000_t67" style="position:absolute;margin-left:233.85pt;margin-top:13.35pt;width:16.6pt;height:46.25pt;rotation:-2256295fd;z-index:251648000;visibility:visible;mso-wrap-style:square;mso-width-percent:0;mso-height-percent:0;mso-wrap-distance-left:9pt;mso-wrap-distance-top:0;mso-wrap-distance-right:9pt;mso-wrap-distance-bottom:0;mso-position-horizontal:absolute;mso-position-horizontal-relative:text;mso-position-vertical:absolute;mso-position-vertical-relative:text;mso-width-percent:0;mso-height-percent:0;mso-width-relative:margin;mso-height-relative:margin;v-text-anchor:middle" o:gfxdata="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" adj="17723" fillcolor="#506329 [1638]" stroked="f">
+              <v:shape w14:anchorId="093C9FE6" id="Pfeil: nach unten 130" o:spid="_x0000_s1026" type="#_x0000_t67" style="position:absolute;margin-left:233.85pt;margin-top:13.35pt;width:16.6pt;height:46.25pt;rotation:-2256295fd;z-index:251648000;visibility:visible;mso-wrap-style:square;mso-width-percent:0;mso-height-percent:0;mso-wrap-distance-left:9pt;mso-wrap-distance-top:0;mso-wrap-distance-right:9pt;mso-wrap-distance-bottom:0;mso-position-horizontal:absolute;mso-position-horizontal-relative:text;mso-position-vertical:absolute;mso-position-vertical-relative:text;mso-width-percent:0;mso-height-percent:0;mso-width-relative:margin;mso-height-relative:margin;v-text-anchor:middle" o:gfxdata="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" adj="17723" fillcolor="#506329 [1638]" stroked="f">
                 <v:fill color2="#93b64c [3014]" rotate="t" angle="180" colors="0 #769535;52429f #9bc348;1 #9cc746" focus="100%" type="gradient">
                   <o:fill v:ext="view" type="gradientUnscaled"/>
                 </v:fill>
@@ -3667,7 +3737,7 @@
           </mc:Choice>
           <mc:Fallback>
             <w:pict>
-              <v:shape w14:anchorId="710DB2A1" id="Pfeil: nach unten 25" o:spid="_x0000_s1026" type="#_x0000_t67" style="position:absolute;margin-left:130.55pt;margin-top:80.75pt;width:16.6pt;height:46.25pt;rotation:90;z-index:251666432;visibility:visible;mso-wrap-style:square;mso-width-percent:0;mso-height-percent:0;mso-wrap-distance-left:9pt;mso-wrap-distance-top:0;mso-wrap-distance-right:9pt;mso-wrap-distance-bottom:0;mso-position-horizontal:absolute;mso-position-horizontal-relative:text;mso-position-vertical:absolute;mso-position-vertical-relative:text;mso-width-percent:0;mso-height-percent:0;mso-width-relative:margin;mso-height-relative:margin;v-text-anchor:middle" o:gfxdata="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" adj="17723" fillcolor="#506329 [1638]" stroked="f">
+              <v:shape w14:anchorId="303D56DE" id="Pfeil: nach unten 25" o:spid="_x0000_s1026" type="#_x0000_t67" style="position:absolute;margin-left:130.55pt;margin-top:80.75pt;width:16.6pt;height:46.25pt;rotation:90;z-index:251666432;visibility:visible;mso-wrap-style:square;mso-width-percent:0;mso-height-percent:0;mso-wrap-distance-left:9pt;mso-wrap-distance-top:0;mso-wrap-distance-right:9pt;mso-wrap-distance-bottom:0;mso-position-horizontal:absolute;mso-position-horizontal-relative:text;mso-position-vertical:absolute;mso-position-vertical-relative:text;mso-width-percent:0;mso-height-percent:0;mso-width-relative:margin;mso-height-relative:margin;v-text-anchor:middle" o:gfxdata="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" adj="17723" fillcolor="#506329 [1638]" stroked="f">
                 <v:fill color2="#93b64c [3014]" rotate="t" angle="180" colors="0 #769535;52429f #9bc348;1 #9cc746" focus="100%" type="gradient">
                   <o:fill v:ext="view" type="gradientUnscaled"/>
                 </v:fill>
@@ -3744,7 +3814,7 @@
           </mc:Choice>
           <mc:Fallback>
             <w:pict>
-              <v:shape w14:anchorId="5955230C" id="Pfeil: nach unten 126" o:spid="_x0000_s1026" type="#_x0000_t67" style="position:absolute;margin-left:283.95pt;margin-top:78.25pt;width:16.6pt;height:46.25pt;rotation:90;z-index:251651072;visibility:visible;mso-wrap-style:square;mso-width-percent:0;mso-height-percent:0;mso-wrap-distance-left:9pt;mso-wrap-distance-top:0;mso-wrap-distance-right:9pt;mso-wrap-distance-bottom:0;mso-position-horizontal:absolute;mso-position-horizontal-relative:text;mso-position-vertical:absolute;mso-position-vertical-relative:text;mso-width-percent:0;mso-height-percent:0;mso-width-relative:margin;mso-height-relative:margin;v-text-anchor:middle" o:gfxdata="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" adj="17723" fillcolor="#506329 [1638]" stroked="f">
+              <v:shape w14:anchorId="65B51BAE" id="Pfeil: nach unten 126" o:spid="_x0000_s1026" type="#_x0000_t67" style="position:absolute;margin-left:283.95pt;margin-top:78.25pt;width:16.6pt;height:46.25pt;rotation:90;z-index:251651072;visibility:visible;mso-wrap-style:square;mso-width-percent:0;mso-height-percent:0;mso-wrap-distance-left:9pt;mso-wrap-distance-top:0;mso-wrap-distance-right:9pt;mso-wrap-distance-bottom:0;mso-position-horizontal:absolute;mso-position-horizontal-relative:text;mso-position-vertical:absolute;mso-position-vertical-relative:text;mso-width-percent:0;mso-height-percent:0;mso-width-relative:margin;mso-height-relative:margin;v-text-anchor:middle" o:gfxdata="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" adj="17723" fillcolor="#506329 [1638]" stroked="f">
                 <v:fill color2="#93b64c [3014]" rotate="t" angle="180" colors="0 #769535;52429f #9bc348;1 #9cc746" focus="100%" type="gradient">
                   <o:fill v:ext="view" type="gradientUnscaled"/>
                 </v:fill>
@@ -4184,27 +4254,14 @@
     <w:r>
       <w:instrText xml:space="preserve"> IF  </w:instrText>
     </w:r>
-    <w:r>
-      <w:fldChar w:fldCharType="begin"/>
-    </w:r>
-    <w:r>
-      <w:instrText xml:space="preserve"> STYLEREF "Überschrift 1" \n \* MERGEFORMAT </w:instrText>
-    </w:r>
-    <w:r>
-      <w:fldChar w:fldCharType="separate"/>
-    </w:r>
-    <w:r>
-      <w:rPr>
-        <w:noProof/>
-      </w:rPr>
-      <w:instrText>2</w:instrText>
-    </w:r>
-    <w:r>
-      <w:rPr>
-        <w:noProof/>
-      </w:rPr>
-      <w:fldChar w:fldCharType="end"/>
-    </w:r>
+    <w:fldSimple w:instr=" STYLEREF &quot;Überschrift 1&quot; \n \* MERGEFORMAT ">
+      <w:r>
+        <w:rPr>
+          <w:noProof/>
+        </w:rPr>
+        <w:instrText>2</w:instrText>
+      </w:r>
+    </w:fldSimple>
     <w:r>
       <w:instrText xml:space="preserve">&lt;&gt;"0" </w:instrText>
     </w:r>
@@ -4214,27 +4271,14 @@
     <w:r>
       <w:instrText xml:space="preserve"> QUOTE </w:instrText>
     </w:r>
-    <w:r>
-      <w:fldChar w:fldCharType="begin"/>
-    </w:r>
-    <w:r>
-      <w:instrText xml:space="preserve"> STYLEREF "Überschrift 1" \n \* MERGEFORMAT </w:instrText>
-    </w:r>
-    <w:r>
-      <w:fldChar w:fldCharType="separate"/>
-    </w:r>
-    <w:r>
-      <w:rPr>
-        <w:noProof/>
-      </w:rPr>
-      <w:instrText>2</w:instrText>
-    </w:r>
-    <w:r>
-      <w:rPr>
-        <w:noProof/>
-      </w:rPr>
-      <w:fldChar w:fldCharType="end"/>
-    </w:r>
+    <w:fldSimple w:instr=" STYLEREF &quot;Überschrift 1&quot; \n \* MERGEFORMAT ">
+      <w:r>
+        <w:rPr>
+          <w:noProof/>
+        </w:rPr>
+        <w:instrText>2</w:instrText>
+      </w:r>
+    </w:fldSimple>
     <w:r>
       <w:instrText xml:space="preserve"> " " \* MERGEFORMAT </w:instrText>
     </w:r>
@@ -4268,27 +4312,14 @@
     <w:r>
       <w:fldChar w:fldCharType="end"/>
     </w:r>
-    <w:r>
-      <w:fldChar w:fldCharType="begin"/>
-    </w:r>
-    <w:r>
-      <w:instrText xml:space="preserve"> STYLEREF "Überschrift 1" \* MERGEFORMAT </w:instrText>
-    </w:r>
-    <w:r>
-      <w:fldChar w:fldCharType="separate"/>
-    </w:r>
-    <w:r>
-      <w:rPr>
-        <w:noProof/>
-      </w:rPr>
-      <w:t>Aufbau</w:t>
-    </w:r>
-    <w:r>
-      <w:rPr>
-        <w:noProof/>
-      </w:rPr>
-      <w:fldChar w:fldCharType="end"/>
-    </w:r>
+    <w:fldSimple w:instr=" STYLEREF &quot;Überschrift 1&quot; \* MERGEFORMAT ">
+      <w:r>
+        <w:rPr>
+          <w:noProof/>
+        </w:rPr>
+        <w:t>Aufbau</w:t>
+      </w:r>
+    </w:fldSimple>
     <w:r>
       <w:tab/>
     </w:r>
@@ -6855,7 +6886,7 @@
 </file>
 
 <file path=customXml/itemProps1.xml><?xml version="1.0" encoding="utf-8"?>
-<ds:datastoreItem xmlns:ds="http://schemas.openxmlformats.org/officeDocument/2006/customXml" ds:itemID="{C052B0AA-6C50-40F7-A399-28D591A77962}">
+<ds:datastoreItem xmlns:ds="http://schemas.openxmlformats.org/officeDocument/2006/customXml" ds:itemID="{3C1F7302-79AB-49D1-A502-E53D6EC049CD}">
   <ds:schemaRefs>
     <ds:schemaRef ds:uri="http://schemas.openxmlformats.org/officeDocument/2006/bibliography"/>
   </ds:schemaRefs>

</xml_diff>